<commit_message>
manual de usuario actualizado
</commit_message>
<xml_diff>
--- a/Manual-usuario/Manual del usuario taller MVC spring boot.docx
+++ b/Manual-usuario/Manual del usuario taller MVC spring boot.docx
@@ -4575,6 +4575,248 @@
       <w:r>
         <w:t xml:space="preserve"> </w:t>
       </w:r>
+    </w:p>
+    <w:p>
+      <w:pPr>
+        <w:spacing w:line="480" w:lineRule="auto"/>
+      </w:pPr>
+    </w:p>
+    <w:p>
+      <w:pPr>
+        <w:spacing w:line="480" w:lineRule="auto"/>
+        <w:jc w:val="center"/>
+        <w:rPr>
+          <w:b/>
+          <w:bCs/>
+        </w:rPr>
+      </w:pPr>
+      <w:r>
+        <w:rPr>
+          <w:b/>
+          <w:bCs/>
+        </w:rPr>
+        <w:lastRenderedPageBreak/>
+        <w:t>Editar Paciente</w:t>
+      </w:r>
+    </w:p>
+    <w:p>
+      <w:pPr>
+        <w:spacing w:line="480" w:lineRule="auto"/>
+      </w:pPr>
+      <w:r>
+        <w:t>En la tabla de paciente vemos la información de cada paciente, allí ellos pueden cambiar sus datos.</w:t>
+      </w:r>
+    </w:p>
+    <w:p>
+      <w:pPr>
+        <w:spacing w:line="480" w:lineRule="auto"/>
+      </w:pPr>
+      <w:r>
+        <w:t xml:space="preserve"> </w:t>
+      </w:r>
+      <w:r>
+        <w:rPr>
+          <w:noProof/>
+        </w:rPr>
+        <w:drawing>
+          <wp:inline distT="0" distB="0" distL="0" distR="0" wp14:anchorId="6D31B753" wp14:editId="7AADA173">
+            <wp:extent cx="5612130" cy="1306195"/>
+            <wp:effectExtent l="0" t="0" r="7620" b="8255"/>
+            <wp:docPr id="1479972256" name="Imagen 1"/>
+            <wp:cNvGraphicFramePr>
+              <a:graphicFrameLocks xmlns:a="http://schemas.openxmlformats.org/drawingml/2006/main" noChangeAspect="1"/>
+            </wp:cNvGraphicFramePr>
+            <a:graphic xmlns:a="http://schemas.openxmlformats.org/drawingml/2006/main">
+              <a:graphicData uri="http://schemas.openxmlformats.org/drawingml/2006/picture">
+                <pic:pic xmlns:pic="http://schemas.openxmlformats.org/drawingml/2006/picture">
+                  <pic:nvPicPr>
+                    <pic:cNvPr id="1479972256" name="Imagen 1479972256"/>
+                    <pic:cNvPicPr/>
+                  </pic:nvPicPr>
+                  <pic:blipFill>
+                    <a:blip r:embed="rId41" cstate="print">
+                      <a:extLst>
+                        <a:ext uri="{28A0092B-C50C-407E-A947-70E740481C1C}">
+                          <a14:useLocalDpi xmlns:a14="http://schemas.microsoft.com/office/drawing/2010/main" val="0"/>
+                        </a:ext>
+                      </a:extLst>
+                    </a:blip>
+                    <a:stretch>
+                      <a:fillRect/>
+                    </a:stretch>
+                  </pic:blipFill>
+                  <pic:spPr>
+                    <a:xfrm>
+                      <a:off x="0" y="0"/>
+                      <a:ext cx="5612130" cy="1306195"/>
+                    </a:xfrm>
+                    <a:prstGeom prst="rect">
+                      <a:avLst/>
+                    </a:prstGeom>
+                  </pic:spPr>
+                </pic:pic>
+              </a:graphicData>
+            </a:graphic>
+          </wp:inline>
+        </w:drawing>
+      </w:r>
+    </w:p>
+    <w:p>
+      <w:pPr>
+        <w:spacing w:line="480" w:lineRule="auto"/>
+      </w:pPr>
+      <w:r>
+        <w:t>Al momento de dar clic en el botón de editar saldrá una ventana donde está la información del paciente, allí el hará su cambio de nombre o cualquier campo que se quiera modificar.</w:t>
+      </w:r>
+    </w:p>
+    <w:p>
+      <w:pPr>
+        <w:spacing w:line="480" w:lineRule="auto"/>
+      </w:pPr>
+      <w:r>
+        <w:rPr>
+          <w:noProof/>
+        </w:rPr>
+        <w:drawing>
+          <wp:inline distT="0" distB="0" distL="0" distR="0" wp14:anchorId="5AFC2D18" wp14:editId="43E8B90A">
+            <wp:extent cx="3905250" cy="2990791"/>
+            <wp:effectExtent l="0" t="0" r="0" b="635"/>
+            <wp:docPr id="1741169189" name="Imagen 2"/>
+            <wp:cNvGraphicFramePr>
+              <a:graphicFrameLocks xmlns:a="http://schemas.openxmlformats.org/drawingml/2006/main" noChangeAspect="1"/>
+            </wp:cNvGraphicFramePr>
+            <a:graphic xmlns:a="http://schemas.openxmlformats.org/drawingml/2006/main">
+              <a:graphicData uri="http://schemas.openxmlformats.org/drawingml/2006/picture">
+                <pic:pic xmlns:pic="http://schemas.openxmlformats.org/drawingml/2006/picture">
+                  <pic:nvPicPr>
+                    <pic:cNvPr id="1741169189" name="Imagen 1741169189"/>
+                    <pic:cNvPicPr/>
+                  </pic:nvPicPr>
+                  <pic:blipFill>
+                    <a:blip r:embed="rId42">
+                      <a:extLst>
+                        <a:ext uri="{28A0092B-C50C-407E-A947-70E740481C1C}">
+                          <a14:useLocalDpi xmlns:a14="http://schemas.microsoft.com/office/drawing/2010/main" val="0"/>
+                        </a:ext>
+                      </a:extLst>
+                    </a:blip>
+                    <a:stretch>
+                      <a:fillRect/>
+                    </a:stretch>
+                  </pic:blipFill>
+                  <pic:spPr>
+                    <a:xfrm>
+                      <a:off x="0" y="0"/>
+                      <a:ext cx="3941262" cy="3018370"/>
+                    </a:xfrm>
+                    <a:prstGeom prst="rect">
+                      <a:avLst/>
+                    </a:prstGeom>
+                  </pic:spPr>
+                </pic:pic>
+              </a:graphicData>
+            </a:graphic>
+          </wp:inline>
+        </w:drawing>
+      </w:r>
+    </w:p>
+    <w:p>
+      <w:pPr>
+        <w:spacing w:line="480" w:lineRule="auto"/>
+      </w:pPr>
+    </w:p>
+    <w:p>
+      <w:pPr>
+        <w:spacing w:line="480" w:lineRule="auto"/>
+      </w:pPr>
+    </w:p>
+    <w:p>
+      <w:pPr>
+        <w:spacing w:line="480" w:lineRule="auto"/>
+      </w:pPr>
+    </w:p>
+    <w:p>
+      <w:pPr>
+        <w:spacing w:line="480" w:lineRule="auto"/>
+      </w:pPr>
+    </w:p>
+    <w:p>
+      <w:pPr>
+        <w:spacing w:line="480" w:lineRule="auto"/>
+      </w:pPr>
+      <w:r>
+        <w:lastRenderedPageBreak/>
+        <w:t xml:space="preserve">Ya cuando el paciente haga sus modificaciones le dará clic al botón de actualizar y sus datos se cambiarán </w:t>
+      </w:r>
+      <w:proofErr w:type="gramStart"/>
+      <w:r>
+        <w:t>automáticamente ,mostrando</w:t>
+      </w:r>
+      <w:proofErr w:type="gramEnd"/>
+      <w:r>
+        <w:t xml:space="preserve"> un mensaje que los datos se modificaron correctamente.</w:t>
+      </w:r>
+    </w:p>
+    <w:p>
+      <w:pPr>
+        <w:spacing w:line="480" w:lineRule="auto"/>
+      </w:pPr>
+      <w:r>
+        <w:rPr>
+          <w:noProof/>
+        </w:rPr>
+        <w:drawing>
+          <wp:inline distT="0" distB="0" distL="0" distR="0" wp14:anchorId="50C954C8" wp14:editId="7D9C9283">
+            <wp:extent cx="4505325" cy="4305496"/>
+            <wp:effectExtent l="0" t="0" r="0" b="0"/>
+            <wp:docPr id="1698033295" name="Imagen 3"/>
+            <wp:cNvGraphicFramePr>
+              <a:graphicFrameLocks xmlns:a="http://schemas.openxmlformats.org/drawingml/2006/main" noChangeAspect="1"/>
+            </wp:cNvGraphicFramePr>
+            <a:graphic xmlns:a="http://schemas.openxmlformats.org/drawingml/2006/main">
+              <a:graphicData uri="http://schemas.openxmlformats.org/drawingml/2006/picture">
+                <pic:pic xmlns:pic="http://schemas.openxmlformats.org/drawingml/2006/picture">
+                  <pic:nvPicPr>
+                    <pic:cNvPr id="1698033295" name="Imagen 1698033295"/>
+                    <pic:cNvPicPr/>
+                  </pic:nvPicPr>
+                  <pic:blipFill>
+                    <a:blip r:embed="rId43">
+                      <a:extLst>
+                        <a:ext uri="{28A0092B-C50C-407E-A947-70E740481C1C}">
+                          <a14:useLocalDpi xmlns:a14="http://schemas.microsoft.com/office/drawing/2010/main" val="0"/>
+                        </a:ext>
+                      </a:extLst>
+                    </a:blip>
+                    <a:stretch>
+                      <a:fillRect/>
+                    </a:stretch>
+                  </pic:blipFill>
+                  <pic:spPr>
+                    <a:xfrm>
+                      <a:off x="0" y="0"/>
+                      <a:ext cx="4510174" cy="4310130"/>
+                    </a:xfrm>
+                    <a:prstGeom prst="rect">
+                      <a:avLst/>
+                    </a:prstGeom>
+                  </pic:spPr>
+                </pic:pic>
+              </a:graphicData>
+            </a:graphic>
+          </wp:inline>
+        </w:drawing>
+      </w:r>
+    </w:p>
+    <w:p>
+      <w:pPr>
+        <w:spacing w:line="480" w:lineRule="auto"/>
+      </w:pPr>
+    </w:p>
+    <w:p>
+      <w:pPr>
+        <w:spacing w:line="480" w:lineRule="auto"/>
+      </w:pPr>
     </w:p>
     <w:sectPr>
       <w:pgSz w:w="12240" w:h="15840"/>

</xml_diff>

<commit_message>
Se modificó el backEnd
</commit_message>
<xml_diff>
--- a/Manual-usuario/Manual del usuario taller MVC spring boot.docx
+++ b/Manual-usuario/Manual del usuario taller MVC spring boot.docx
@@ -771,7 +771,7 @@
           <w:r>
             <w:fldChar w:fldCharType="separate"/>
           </w:r>
-          <w:hyperlink w:anchor="_Toc160275704" w:history="1">
+          <w:hyperlink w:anchor="_Toc160395604" w:history="1">
             <w:r>
               <w:rPr>
                 <w:rStyle w:val="Hipervnculo"/>
@@ -798,7 +798,7 @@
                 <w:noProof/>
                 <w:webHidden/>
               </w:rPr>
-              <w:instrText xml:space="preserve"> PAGEREF _Toc160275704 \h </w:instrText>
+              <w:instrText xml:space="preserve"> PAGEREF _Toc160395604 \h </w:instrText>
             </w:r>
             <w:r>
               <w:rPr>
@@ -844,7 +844,7 @@
               <w14:ligatures w14:val="standardContextual"/>
             </w:rPr>
           </w:pPr>
-          <w:hyperlink w:anchor="_Toc160275705" w:history="1">
+          <w:hyperlink w:anchor="_Toc160395605" w:history="1">
             <w:r>
               <w:rPr>
                 <w:rStyle w:val="Hipervnculo"/>
@@ -871,7 +871,7 @@
                 <w:noProof/>
                 <w:webHidden/>
               </w:rPr>
-              <w:instrText xml:space="preserve"> PAGEREF _Toc160275705 \h </w:instrText>
+              <w:instrText xml:space="preserve"> PAGEREF _Toc160395605 \h </w:instrText>
             </w:r>
             <w:r>
               <w:rPr>
@@ -917,7 +917,7 @@
               <w14:ligatures w14:val="standardContextual"/>
             </w:rPr>
           </w:pPr>
-          <w:hyperlink w:anchor="_Toc160275706" w:history="1">
+          <w:hyperlink w:anchor="_Toc160395606" w:history="1">
             <w:r>
               <w:rPr>
                 <w:rStyle w:val="Hipervnculo"/>
@@ -944,7 +944,7 @@
                 <w:noProof/>
                 <w:webHidden/>
               </w:rPr>
-              <w:instrText xml:space="preserve"> PAGEREF _Toc160275706 \h </w:instrText>
+              <w:instrText xml:space="preserve"> PAGEREF _Toc160395606 \h </w:instrText>
             </w:r>
             <w:r>
               <w:rPr>
@@ -990,7 +990,7 @@
               <w14:ligatures w14:val="standardContextual"/>
             </w:rPr>
           </w:pPr>
-          <w:hyperlink w:anchor="_Toc160275707" w:history="1">
+          <w:hyperlink w:anchor="_Toc160395607" w:history="1">
             <w:r>
               <w:rPr>
                 <w:rStyle w:val="Hipervnculo"/>
@@ -1017,7 +1017,7 @@
                 <w:noProof/>
                 <w:webHidden/>
               </w:rPr>
-              <w:instrText xml:space="preserve"> PAGEREF _Toc160275707 \h </w:instrText>
+              <w:instrText xml:space="preserve"> PAGEREF _Toc160395607 \h </w:instrText>
             </w:r>
             <w:r>
               <w:rPr>
@@ -1063,7 +1063,7 @@
               <w14:ligatures w14:val="standardContextual"/>
             </w:rPr>
           </w:pPr>
-          <w:hyperlink w:anchor="_Toc160275708" w:history="1">
+          <w:hyperlink w:anchor="_Toc160395608" w:history="1">
             <w:r>
               <w:rPr>
                 <w:rStyle w:val="Hipervnculo"/>
@@ -1090,7 +1090,7 @@
                 <w:noProof/>
                 <w:webHidden/>
               </w:rPr>
-              <w:instrText xml:space="preserve"> PAGEREF _Toc160275708 \h </w:instrText>
+              <w:instrText xml:space="preserve"> PAGEREF _Toc160395608 \h </w:instrText>
             </w:r>
             <w:r>
               <w:rPr>
@@ -1136,7 +1136,7 @@
               <w14:ligatures w14:val="standardContextual"/>
             </w:rPr>
           </w:pPr>
-          <w:hyperlink w:anchor="_Toc160275709" w:history="1">
+          <w:hyperlink w:anchor="_Toc160395609" w:history="1">
             <w:r>
               <w:rPr>
                 <w:rStyle w:val="Hipervnculo"/>
@@ -1163,7 +1163,7 @@
                 <w:noProof/>
                 <w:webHidden/>
               </w:rPr>
-              <w:instrText xml:space="preserve"> PAGEREF _Toc160275709 \h </w:instrText>
+              <w:instrText xml:space="preserve"> PAGEREF _Toc160395609 \h </w:instrText>
             </w:r>
             <w:r>
               <w:rPr>
@@ -1209,7 +1209,7 @@
               <w14:ligatures w14:val="standardContextual"/>
             </w:rPr>
           </w:pPr>
-          <w:hyperlink w:anchor="_Toc160275710" w:history="1">
+          <w:hyperlink w:anchor="_Toc160395610" w:history="1">
             <w:r>
               <w:rPr>
                 <w:rStyle w:val="Hipervnculo"/>
@@ -1236,7 +1236,7 @@
                 <w:noProof/>
                 <w:webHidden/>
               </w:rPr>
-              <w:instrText xml:space="preserve"> PAGEREF _Toc160275710 \h </w:instrText>
+              <w:instrText xml:space="preserve"> PAGEREF _Toc160395610 \h </w:instrText>
             </w:r>
             <w:r>
               <w:rPr>
@@ -1282,13 +1282,13 @@
               <w14:ligatures w14:val="standardContextual"/>
             </w:rPr>
           </w:pPr>
-          <w:hyperlink w:anchor="_Toc160275711" w:history="1">
+          <w:hyperlink w:anchor="_Toc160395611" w:history="1">
             <w:r>
               <w:rPr>
                 <w:rStyle w:val="Hipervnculo"/>
                 <w:noProof/>
               </w:rPr>
-              <w:t>Añadir paciente</w:t>
+              <w:t>Editar Paciente</w:t>
             </w:r>
             <w:r>
               <w:rPr>
@@ -1309,7 +1309,7 @@
                 <w:noProof/>
                 <w:webHidden/>
               </w:rPr>
-              <w:instrText xml:space="preserve"> PAGEREF _Toc160275711 \h </w:instrText>
+              <w:instrText xml:space="preserve"> PAGEREF _Toc160395611 \h </w:instrText>
             </w:r>
             <w:r>
               <w:rPr>
@@ -1355,13 +1355,13 @@
               <w14:ligatures w14:val="standardContextual"/>
             </w:rPr>
           </w:pPr>
-          <w:hyperlink w:anchor="_Toc160275712" w:history="1">
+          <w:hyperlink w:anchor="_Toc160395612" w:history="1">
             <w:r>
               <w:rPr>
                 <w:rStyle w:val="Hipervnculo"/>
                 <w:noProof/>
               </w:rPr>
-              <w:t>Tarjeta ingreso:</w:t>
+              <w:t>Añadir paciente</w:t>
             </w:r>
             <w:r>
               <w:rPr>
@@ -1382,7 +1382,7 @@
                 <w:noProof/>
                 <w:webHidden/>
               </w:rPr>
-              <w:instrText xml:space="preserve"> PAGEREF _Toc160275712 \h </w:instrText>
+              <w:instrText xml:space="preserve"> PAGEREF _Toc160395612 \h </w:instrText>
             </w:r>
             <w:r>
               <w:rPr>
@@ -1402,7 +1402,7 @@
                 <w:noProof/>
                 <w:webHidden/>
               </w:rPr>
-              <w:t>17</w:t>
+              <w:t>15</w:t>
             </w:r>
             <w:r>
               <w:rPr>
@@ -1428,13 +1428,13 @@
               <w14:ligatures w14:val="standardContextual"/>
             </w:rPr>
           </w:pPr>
-          <w:hyperlink w:anchor="_Toc160275713" w:history="1">
+          <w:hyperlink w:anchor="_Toc160395613" w:history="1">
             <w:r>
               <w:rPr>
                 <w:rStyle w:val="Hipervnculo"/>
                 <w:noProof/>
               </w:rPr>
-              <w:t>Listado ingreso</w:t>
+              <w:t>Tarjeta ingreso:</w:t>
             </w:r>
             <w:r>
               <w:rPr>
@@ -1455,7 +1455,7 @@
                 <w:noProof/>
                 <w:webHidden/>
               </w:rPr>
-              <w:instrText xml:space="preserve"> PAGEREF _Toc160275713 \h </w:instrText>
+              <w:instrText xml:space="preserve"> PAGEREF _Toc160395613 \h </w:instrText>
             </w:r>
             <w:r>
               <w:rPr>
@@ -1475,7 +1475,7 @@
                 <w:noProof/>
                 <w:webHidden/>
               </w:rPr>
-              <w:t>18</w:t>
+              <w:t>20</w:t>
             </w:r>
             <w:r>
               <w:rPr>
@@ -1501,12 +1501,85 @@
               <w14:ligatures w14:val="standardContextual"/>
             </w:rPr>
           </w:pPr>
-          <w:hyperlink w:anchor="_Toc160275714" w:history="1">
+          <w:hyperlink w:anchor="_Toc160395614" w:history="1">
             <w:r>
               <w:rPr>
                 <w:rStyle w:val="Hipervnculo"/>
                 <w:noProof/>
               </w:rPr>
+              <w:t>Listado ingreso</w:t>
+            </w:r>
+            <w:r>
+              <w:rPr>
+                <w:noProof/>
+                <w:webHidden/>
+              </w:rPr>
+              <w:tab/>
+            </w:r>
+            <w:r>
+              <w:rPr>
+                <w:noProof/>
+                <w:webHidden/>
+              </w:rPr>
+              <w:fldChar w:fldCharType="begin"/>
+            </w:r>
+            <w:r>
+              <w:rPr>
+                <w:noProof/>
+                <w:webHidden/>
+              </w:rPr>
+              <w:instrText xml:space="preserve"> PAGEREF _Toc160395614 \h </w:instrText>
+            </w:r>
+            <w:r>
+              <w:rPr>
+                <w:noProof/>
+                <w:webHidden/>
+              </w:rPr>
+            </w:r>
+            <w:r>
+              <w:rPr>
+                <w:noProof/>
+                <w:webHidden/>
+              </w:rPr>
+              <w:fldChar w:fldCharType="separate"/>
+            </w:r>
+            <w:r>
+              <w:rPr>
+                <w:noProof/>
+                <w:webHidden/>
+              </w:rPr>
+              <w:t>21</w:t>
+            </w:r>
+            <w:r>
+              <w:rPr>
+                <w:noProof/>
+                <w:webHidden/>
+              </w:rPr>
+              <w:fldChar w:fldCharType="end"/>
+            </w:r>
+          </w:hyperlink>
+        </w:p>
+        <w:p>
+          <w:pPr>
+            <w:pStyle w:val="TDC1"/>
+            <w:tabs>
+              <w:tab w:val="right" w:leader="dot" w:pos="8828"/>
+            </w:tabs>
+            <w:rPr>
+              <w:rFonts w:asciiTheme="minorHAnsi" w:eastAsiaTheme="minorEastAsia" w:hAnsiTheme="minorHAnsi"/>
+              <w:noProof/>
+              <w:kern w:val="2"/>
+              <w:sz w:val="22"/>
+              <w:lang w:eastAsia="es-CO"/>
+              <w14:ligatures w14:val="standardContextual"/>
+            </w:rPr>
+          </w:pPr>
+          <w:hyperlink w:anchor="_Toc160395615" w:history="1">
+            <w:r>
+              <w:rPr>
+                <w:rStyle w:val="Hipervnculo"/>
+                <w:noProof/>
+              </w:rPr>
               <w:t>Añadir ingreso</w:t>
             </w:r>
             <w:r>
@@ -1528,7 +1601,7 @@
                 <w:noProof/>
                 <w:webHidden/>
               </w:rPr>
-              <w:instrText xml:space="preserve"> PAGEREF _Toc160275714 \h </w:instrText>
+              <w:instrText xml:space="preserve"> PAGEREF _Toc160395615 \h </w:instrText>
             </w:r>
             <w:r>
               <w:rPr>
@@ -1548,7 +1621,7 @@
                 <w:noProof/>
                 <w:webHidden/>
               </w:rPr>
-              <w:t>18</w:t>
+              <w:t>21</w:t>
             </w:r>
             <w:r>
               <w:rPr>
@@ -1603,7 +1676,7 @@
       <w:pPr>
         <w:pStyle w:val="Ttulo1"/>
       </w:pPr>
-      <w:bookmarkStart w:id="0" w:name="_Toc160275704"/>
+      <w:bookmarkStart w:id="0" w:name="_Toc160395604"/>
       <w:r>
         <w:t>Página Principal</w:t>
       </w:r>
@@ -1742,7 +1815,7 @@
       <w:pPr>
         <w:pStyle w:val="Ttulo1"/>
       </w:pPr>
-      <w:bookmarkStart w:id="1" w:name="_Toc160275705"/>
+      <w:bookmarkStart w:id="1" w:name="_Toc160395605"/>
       <w:proofErr w:type="gramStart"/>
       <w:r>
         <w:t>Tarjeta m</w:t>
@@ -1770,7 +1843,15 @@
           <w:rFonts w:cs="Times New Roman"/>
           <w:szCs w:val="24"/>
         </w:rPr>
-        <w:t xml:space="preserve">Esta tarjeta tiene un título el cual indica la entidad del médico, adicionalmente una breve información con un mensaje dirigido al usuario y finalmente, debajo de dicha información se encuentran dos botones “Listado”, el cual dirige a la página donde se encuentran listados todos los médicos ya registrados y “Añadir”, donde el usuario ingresa al formulario para poder diligenciar sus datos correspondientes para añadir un nuevo médico. </w:t>
+        <w:t xml:space="preserve">Esta tarjeta tiene un título el cual indica la entidad del médico, adicionalmente una breve información con un mensaje dirigido al usuario y finalmente, debajo de dicha información se encuentran dos botones “Listado”, el cual dirige a la página donde se encuentran listados </w:t>
+      </w:r>
+      <w:r>
+        <w:rPr>
+          <w:rFonts w:cs="Times New Roman"/>
+          <w:szCs w:val="24"/>
+        </w:rPr>
+        <w:lastRenderedPageBreak/>
+        <w:t xml:space="preserve">todos los médicos ya registrados y “Añadir”, donde el usuario ingresa al formulario para poder diligenciar sus datos correspondientes para añadir un nuevo médico. </w:t>
       </w:r>
     </w:p>
     <w:p>
@@ -1787,7 +1868,6 @@
           <w:noProof/>
           <w:szCs w:val="24"/>
         </w:rPr>
-        <w:lastRenderedPageBreak/>
         <w:drawing>
           <wp:inline distT="0" distB="0" distL="0" distR="0" wp14:anchorId="748AB916" wp14:editId="08EB6840">
             <wp:extent cx="3553321" cy="4544059"/>
@@ -1847,7 +1927,7 @@
       <w:pPr>
         <w:pStyle w:val="Ttulo1"/>
       </w:pPr>
-      <w:bookmarkStart w:id="2" w:name="_Toc160275706"/>
+      <w:bookmarkStart w:id="2" w:name="_Toc160395606"/>
       <w:r>
         <w:t>Listado médico</w:t>
       </w:r>
@@ -1953,7 +2033,7 @@
       <w:pPr>
         <w:pStyle w:val="Ttulo1"/>
       </w:pPr>
-      <w:bookmarkStart w:id="3" w:name="_Toc160275707"/>
+      <w:bookmarkStart w:id="3" w:name="_Toc160395607"/>
       <w:r>
         <w:t>Editar médico</w:t>
       </w:r>
@@ -2889,7 +2969,7 @@
       <w:pPr>
         <w:pStyle w:val="Ttulo1"/>
       </w:pPr>
-      <w:bookmarkStart w:id="4" w:name="_Toc160275708"/>
+      <w:bookmarkStart w:id="4" w:name="_Toc160395608"/>
       <w:r>
         <w:t>Añadir médico</w:t>
       </w:r>
@@ -3410,7 +3490,7 @@
       <w:pPr>
         <w:pStyle w:val="Ttulo1"/>
       </w:pPr>
-      <w:bookmarkStart w:id="5" w:name="_Toc160275709"/>
+      <w:bookmarkStart w:id="5" w:name="_Toc160395609"/>
       <w:r>
         <w:lastRenderedPageBreak/>
         <w:t>Tarjeta paciente</w:t>
@@ -3487,7 +3567,7 @@
       <w:pPr>
         <w:pStyle w:val="Ttulo1"/>
       </w:pPr>
-      <w:bookmarkStart w:id="6" w:name="_Toc160275710"/>
+      <w:bookmarkStart w:id="6" w:name="_Toc160395610"/>
       <w:r>
         <w:t>Listado paciente</w:t>
       </w:r>
@@ -3608,1018 +3688,33 @@
       <w:pPr>
         <w:pStyle w:val="Ttulo1"/>
       </w:pPr>
-      <w:bookmarkStart w:id="7" w:name="_Toc160275711"/>
-      <w:r>
-        <w:t>Añadir paciente</w:t>
+      <w:bookmarkStart w:id="7" w:name="_Toc160395611"/>
+      <w:r>
+        <w:t>Editar Paciente</w:t>
       </w:r>
       <w:bookmarkEnd w:id="7"/>
     </w:p>
-    <w:p/>
-    <w:p>
-      <w:pPr>
-        <w:spacing w:line="480" w:lineRule="auto"/>
-      </w:pPr>
-      <w:r>
-        <w:t>Al momento de ingresar en el botón llamado “Añadir”, de la tarjeta “Paciente”, este dirige a la página “Formulario Paciente”, donde se encuentra el formulario para realizar un nuevo registro de un paciente; dicho formulario al igual que el de la entidad “Médico”, tiene un menú desplegable que permite al usuario seleccionar una de las opciones establecidas para indicar su tipo de documento, también tiene ciertas validaciones, las cuales son, que al momento de hacer clic en “Enviar” si falta un campo por llenar, sale una advertencia y también valida la cantidad de números en el “Numero documento”, para que este no sea menor a la cantidad mínima o no se exceda. Además, se implementaron alertas, estas sirven para avisar o informar al usuario e ir interactuando con él.</w:t>
-      </w:r>
-    </w:p>
-    <w:p/>
-    <w:p/>
-    <w:p>
-      <w:r>
-        <w:lastRenderedPageBreak/>
-        <w:t>Página de “Añadir paciente” cuando recién se ingresa:</w:t>
-      </w:r>
-    </w:p>
-    <w:p>
+    <w:p>
+      <w:pPr>
+        <w:spacing w:line="480" w:lineRule="auto"/>
+      </w:pPr>
+      <w:r>
+        <w:t>En la tabla de paciente vemos la información de cada paciente, allí ellos pueden cambiar sus datos.</w:t>
+      </w:r>
+    </w:p>
+    <w:p>
+      <w:pPr>
+        <w:spacing w:line="480" w:lineRule="auto"/>
+      </w:pPr>
+      <w:r>
+        <w:t xml:space="preserve"> </w:t>
+      </w:r>
       <w:r>
         <w:rPr>
           <w:noProof/>
         </w:rPr>
         <w:drawing>
-          <wp:inline distT="0" distB="0" distL="0" distR="0" wp14:anchorId="560CE6C5" wp14:editId="61B959C8">
-            <wp:extent cx="5612130" cy="3155315"/>
-            <wp:effectExtent l="0" t="0" r="7620" b="6985"/>
-            <wp:docPr id="2089022498" name="Imagen 1"/>
-            <wp:cNvGraphicFramePr>
-              <a:graphicFrameLocks xmlns:a="http://schemas.openxmlformats.org/drawingml/2006/main" noChangeAspect="1"/>
-            </wp:cNvGraphicFramePr>
-            <a:graphic xmlns:a="http://schemas.openxmlformats.org/drawingml/2006/main">
-              <a:graphicData uri="http://schemas.openxmlformats.org/drawingml/2006/picture">
-                <pic:pic xmlns:pic="http://schemas.openxmlformats.org/drawingml/2006/picture">
-                  <pic:nvPicPr>
-                    <pic:cNvPr id="2089022498" name=""/>
-                    <pic:cNvPicPr/>
-                  </pic:nvPicPr>
-                  <pic:blipFill>
-                    <a:blip r:embed="rId25"/>
-                    <a:stretch>
-                      <a:fillRect/>
-                    </a:stretch>
-                  </pic:blipFill>
-                  <pic:spPr>
-                    <a:xfrm>
-                      <a:off x="0" y="0"/>
-                      <a:ext cx="5612130" cy="3155315"/>
-                    </a:xfrm>
-                    <a:prstGeom prst="rect">
-                      <a:avLst/>
-                    </a:prstGeom>
-                  </pic:spPr>
-                </pic:pic>
-              </a:graphicData>
-            </a:graphic>
-          </wp:inline>
-        </w:drawing>
-      </w:r>
-    </w:p>
-    <w:p/>
-    <w:p>
-      <w:r>
-        <w:t>Mensaje de alerta indicando un error por si el usuario intenta enviar el formulario vacío o hace falta completar un campo:</w:t>
-      </w:r>
-    </w:p>
-    <w:p>
-      <w:r>
-        <w:rPr>
-          <w:noProof/>
-        </w:rPr>
-        <w:drawing>
-          <wp:inline distT="0" distB="0" distL="0" distR="0" wp14:anchorId="53BF359B" wp14:editId="49290BA5">
-            <wp:extent cx="5612130" cy="3155315"/>
-            <wp:effectExtent l="0" t="0" r="7620" b="6985"/>
-            <wp:docPr id="893097797" name="Imagen 1"/>
-            <wp:cNvGraphicFramePr>
-              <a:graphicFrameLocks xmlns:a="http://schemas.openxmlformats.org/drawingml/2006/main" noChangeAspect="1"/>
-            </wp:cNvGraphicFramePr>
-            <a:graphic xmlns:a="http://schemas.openxmlformats.org/drawingml/2006/main">
-              <a:graphicData uri="http://schemas.openxmlformats.org/drawingml/2006/picture">
-                <pic:pic xmlns:pic="http://schemas.openxmlformats.org/drawingml/2006/picture">
-                  <pic:nvPicPr>
-                    <pic:cNvPr id="893097797" name=""/>
-                    <pic:cNvPicPr/>
-                  </pic:nvPicPr>
-                  <pic:blipFill>
-                    <a:blip r:embed="rId26"/>
-                    <a:stretch>
-                      <a:fillRect/>
-                    </a:stretch>
-                  </pic:blipFill>
-                  <pic:spPr>
-                    <a:xfrm>
-                      <a:off x="0" y="0"/>
-                      <a:ext cx="5612130" cy="3155315"/>
-                    </a:xfrm>
-                    <a:prstGeom prst="rect">
-                      <a:avLst/>
-                    </a:prstGeom>
-                  </pic:spPr>
-                </pic:pic>
-              </a:graphicData>
-            </a:graphic>
-          </wp:inline>
-        </w:drawing>
-      </w:r>
-    </w:p>
-    <w:p/>
-    <w:p/>
-    <w:p/>
-    <w:p/>
-    <w:p/>
-    <w:p/>
-    <w:p>
-      <w:r>
-        <w:lastRenderedPageBreak/>
-        <w:t>Menú desplegable para el “Tipo documento”:</w:t>
-      </w:r>
-    </w:p>
-    <w:p>
-      <w:r>
-        <w:rPr>
-          <w:noProof/>
-        </w:rPr>
-        <w:drawing>
-          <wp:inline distT="0" distB="0" distL="0" distR="0" wp14:anchorId="26C9F8A5" wp14:editId="2D5497DA">
-            <wp:extent cx="5372850" cy="2314898"/>
-            <wp:effectExtent l="0" t="0" r="0" b="9525"/>
-            <wp:docPr id="1370669775" name="Imagen 1"/>
-            <wp:cNvGraphicFramePr>
-              <a:graphicFrameLocks xmlns:a="http://schemas.openxmlformats.org/drawingml/2006/main" noChangeAspect="1"/>
-            </wp:cNvGraphicFramePr>
-            <a:graphic xmlns:a="http://schemas.openxmlformats.org/drawingml/2006/main">
-              <a:graphicData uri="http://schemas.openxmlformats.org/drawingml/2006/picture">
-                <pic:pic xmlns:pic="http://schemas.openxmlformats.org/drawingml/2006/picture">
-                  <pic:nvPicPr>
-                    <pic:cNvPr id="1370669775" name=""/>
-                    <pic:cNvPicPr/>
-                  </pic:nvPicPr>
-                  <pic:blipFill>
-                    <a:blip r:embed="rId27"/>
-                    <a:stretch>
-                      <a:fillRect/>
-                    </a:stretch>
-                  </pic:blipFill>
-                  <pic:spPr>
-                    <a:xfrm>
-                      <a:off x="0" y="0"/>
-                      <a:ext cx="5372850" cy="2314898"/>
-                    </a:xfrm>
-                    <a:prstGeom prst="rect">
-                      <a:avLst/>
-                    </a:prstGeom>
-                  </pic:spPr>
-                </pic:pic>
-              </a:graphicData>
-            </a:graphic>
-          </wp:inline>
-        </w:drawing>
-      </w:r>
-    </w:p>
-    <w:p/>
-    <w:p/>
-    <w:p/>
-    <w:p>
-      <w:pPr>
-        <w:spacing w:line="480" w:lineRule="auto"/>
-        <w:rPr>
-          <w:rFonts w:ascii="Consolas" w:eastAsia="Times New Roman" w:hAnsi="Consolas" w:cs="Times New Roman"/>
-          <w:color w:val="CCCCCC"/>
-          <w:sz w:val="21"/>
-          <w:szCs w:val="21"/>
-          <w:lang w:eastAsia="es-CO"/>
-        </w:rPr>
-      </w:pPr>
-      <w:r>
-        <w:t>Validaciones del “Numero documento”:</w:t>
-      </w:r>
-    </w:p>
-    <w:p>
-      <w:pPr>
-        <w:spacing w:line="480" w:lineRule="auto"/>
-      </w:pPr>
-      <w:r>
-        <w:t>Este campo tiene la condición de que si cumple con las validaciones se coloca de color verde, si no, cambia a color rojo, al igual si se encuentra vacío.</w:t>
-      </w:r>
-    </w:p>
-    <w:p>
-      <w:r>
-        <w:rPr>
-          <w:noProof/>
-        </w:rPr>
-        <w:drawing>
-          <wp:inline distT="0" distB="0" distL="0" distR="0" wp14:anchorId="59D8E871" wp14:editId="715A0CD7">
-            <wp:extent cx="5447619" cy="761905"/>
-            <wp:effectExtent l="0" t="0" r="1270" b="635"/>
-            <wp:docPr id="1723066380" name="Imagen 1"/>
-            <wp:cNvGraphicFramePr>
-              <a:graphicFrameLocks xmlns:a="http://schemas.openxmlformats.org/drawingml/2006/main" noChangeAspect="1"/>
-            </wp:cNvGraphicFramePr>
-            <a:graphic xmlns:a="http://schemas.openxmlformats.org/drawingml/2006/main">
-              <a:graphicData uri="http://schemas.openxmlformats.org/drawingml/2006/picture">
-                <pic:pic xmlns:pic="http://schemas.openxmlformats.org/drawingml/2006/picture">
-                  <pic:nvPicPr>
-                    <pic:cNvPr id="1723066380" name=""/>
-                    <pic:cNvPicPr/>
-                  </pic:nvPicPr>
-                  <pic:blipFill>
-                    <a:blip r:embed="rId28"/>
-                    <a:stretch>
-                      <a:fillRect/>
-                    </a:stretch>
-                  </pic:blipFill>
-                  <pic:spPr>
-                    <a:xfrm>
-                      <a:off x="0" y="0"/>
-                      <a:ext cx="5447619" cy="761905"/>
-                    </a:xfrm>
-                    <a:prstGeom prst="rect">
-                      <a:avLst/>
-                    </a:prstGeom>
-                  </pic:spPr>
-                </pic:pic>
-              </a:graphicData>
-            </a:graphic>
-          </wp:inline>
-        </w:drawing>
-      </w:r>
-    </w:p>
-    <w:p>
-      <w:r>
-        <w:rPr>
-          <w:noProof/>
-        </w:rPr>
-        <w:drawing>
-          <wp:inline distT="0" distB="0" distL="0" distR="0" wp14:anchorId="1A009074" wp14:editId="22B28397">
-            <wp:extent cx="5315692" cy="809738"/>
-            <wp:effectExtent l="0" t="0" r="0" b="9525"/>
-            <wp:docPr id="1810281095" name="Imagen 1"/>
-            <wp:cNvGraphicFramePr>
-              <a:graphicFrameLocks xmlns:a="http://schemas.openxmlformats.org/drawingml/2006/main" noChangeAspect="1"/>
-            </wp:cNvGraphicFramePr>
-            <a:graphic xmlns:a="http://schemas.openxmlformats.org/drawingml/2006/main">
-              <a:graphicData uri="http://schemas.openxmlformats.org/drawingml/2006/picture">
-                <pic:pic xmlns:pic="http://schemas.openxmlformats.org/drawingml/2006/picture">
-                  <pic:nvPicPr>
-                    <pic:cNvPr id="1810281095" name=""/>
-                    <pic:cNvPicPr/>
-                  </pic:nvPicPr>
-                  <pic:blipFill>
-                    <a:blip r:embed="rId29"/>
-                    <a:stretch>
-                      <a:fillRect/>
-                    </a:stretch>
-                  </pic:blipFill>
-                  <pic:spPr>
-                    <a:xfrm>
-                      <a:off x="0" y="0"/>
-                      <a:ext cx="5315692" cy="809738"/>
-                    </a:xfrm>
-                    <a:prstGeom prst="rect">
-                      <a:avLst/>
-                    </a:prstGeom>
-                  </pic:spPr>
-                </pic:pic>
-              </a:graphicData>
-            </a:graphic>
-          </wp:inline>
-        </w:drawing>
-      </w:r>
-    </w:p>
-    <w:p/>
-    <w:p/>
-    <w:p/>
-    <w:p/>
-    <w:p/>
-    <w:p/>
-    <w:p/>
-    <w:p/>
-    <w:p/>
-    <w:p/>
-    <w:p/>
-    <w:p/>
-    <w:p/>
-    <w:p>
-      <w:r>
-        <w:lastRenderedPageBreak/>
-        <w:t>Formulario del “Añadir paciente” con todos los campos completos:</w:t>
-      </w:r>
-    </w:p>
-    <w:p/>
-    <w:p>
-      <w:r>
-        <w:rPr>
-          <w:noProof/>
-        </w:rPr>
-        <w:drawing>
-          <wp:inline distT="0" distB="0" distL="0" distR="0" wp14:anchorId="2840C3A8" wp14:editId="108B1B81">
-            <wp:extent cx="5612130" cy="3155315"/>
-            <wp:effectExtent l="0" t="0" r="7620" b="6985"/>
-            <wp:docPr id="1774525483" name="Imagen 1"/>
-            <wp:cNvGraphicFramePr>
-              <a:graphicFrameLocks xmlns:a="http://schemas.openxmlformats.org/drawingml/2006/main" noChangeAspect="1"/>
-            </wp:cNvGraphicFramePr>
-            <a:graphic xmlns:a="http://schemas.openxmlformats.org/drawingml/2006/main">
-              <a:graphicData uri="http://schemas.openxmlformats.org/drawingml/2006/picture">
-                <pic:pic xmlns:pic="http://schemas.openxmlformats.org/drawingml/2006/picture">
-                  <pic:nvPicPr>
-                    <pic:cNvPr id="1774525483" name=""/>
-                    <pic:cNvPicPr/>
-                  </pic:nvPicPr>
-                  <pic:blipFill>
-                    <a:blip r:embed="rId30"/>
-                    <a:stretch>
-                      <a:fillRect/>
-                    </a:stretch>
-                  </pic:blipFill>
-                  <pic:spPr>
-                    <a:xfrm>
-                      <a:off x="0" y="0"/>
-                      <a:ext cx="5612130" cy="3155315"/>
-                    </a:xfrm>
-                    <a:prstGeom prst="rect">
-                      <a:avLst/>
-                    </a:prstGeom>
-                  </pic:spPr>
-                </pic:pic>
-              </a:graphicData>
-            </a:graphic>
-          </wp:inline>
-        </w:drawing>
-      </w:r>
-    </w:p>
-    <w:p/>
-    <w:p/>
-    <w:p>
-      <w:r>
-        <w:t>Mensaje de alerta con la confirmación de que se guardó el nuevo registro del paciente:</w:t>
-      </w:r>
-    </w:p>
-    <w:p/>
-    <w:p>
-      <w:r>
-        <w:rPr>
-          <w:noProof/>
-        </w:rPr>
-        <w:drawing>
-          <wp:inline distT="0" distB="0" distL="0" distR="0" wp14:anchorId="779EE655" wp14:editId="64E37EAD">
-            <wp:extent cx="5612130" cy="3155315"/>
-            <wp:effectExtent l="0" t="0" r="7620" b="6985"/>
-            <wp:docPr id="1274648098" name="Imagen 1"/>
-            <wp:cNvGraphicFramePr>
-              <a:graphicFrameLocks xmlns:a="http://schemas.openxmlformats.org/drawingml/2006/main" noChangeAspect="1"/>
-            </wp:cNvGraphicFramePr>
-            <a:graphic xmlns:a="http://schemas.openxmlformats.org/drawingml/2006/main">
-              <a:graphicData uri="http://schemas.openxmlformats.org/drawingml/2006/picture">
-                <pic:pic xmlns:pic="http://schemas.openxmlformats.org/drawingml/2006/picture">
-                  <pic:nvPicPr>
-                    <pic:cNvPr id="1274648098" name=""/>
-                    <pic:cNvPicPr/>
-                  </pic:nvPicPr>
-                  <pic:blipFill>
-                    <a:blip r:embed="rId31"/>
-                    <a:stretch>
-                      <a:fillRect/>
-                    </a:stretch>
-                  </pic:blipFill>
-                  <pic:spPr>
-                    <a:xfrm>
-                      <a:off x="0" y="0"/>
-                      <a:ext cx="5612130" cy="3155315"/>
-                    </a:xfrm>
-                    <a:prstGeom prst="rect">
-                      <a:avLst/>
-                    </a:prstGeom>
-                  </pic:spPr>
-                </pic:pic>
-              </a:graphicData>
-            </a:graphic>
-          </wp:inline>
-        </w:drawing>
-      </w:r>
-    </w:p>
-    <w:p/>
-    <w:p/>
-    <w:p/>
-    <w:p/>
-    <w:p>
-      <w:pPr>
-        <w:pStyle w:val="Ttulo1"/>
-      </w:pPr>
-      <w:bookmarkStart w:id="8" w:name="_Toc160275712"/>
-      <w:r>
-        <w:lastRenderedPageBreak/>
-        <w:t>Tarjeta ingreso:</w:t>
-      </w:r>
-      <w:bookmarkEnd w:id="8"/>
-    </w:p>
-    <w:p/>
-    <w:p>
-      <w:pPr>
-        <w:spacing w:line="480" w:lineRule="auto"/>
-      </w:pPr>
-      <w:r>
-        <w:t xml:space="preserve">La tarjeta “Ingreso”, tiene su respectivo título con el nombre de la entidad, </w:t>
-      </w:r>
-      <w:r>
-        <w:t>un mensaje explicando la entidad del ingreso y dos botones en la parte de abajo, los cuales tienen como nombre “Listado” y “Añadir”, estos son totalmente funcionales, dirigen a las páginas correspondientes.</w:t>
-      </w:r>
-    </w:p>
-    <w:p>
-      <w:pPr>
-        <w:spacing w:line="480" w:lineRule="auto"/>
-      </w:pPr>
-    </w:p>
-    <w:p>
-      <w:r>
-        <w:rPr>
-          <w:noProof/>
-        </w:rPr>
-        <w:drawing>
-          <wp:inline distT="0" distB="0" distL="0" distR="0" wp14:anchorId="0AE5FAE7" wp14:editId="33D72DE2">
-            <wp:extent cx="3581900" cy="5125165"/>
-            <wp:effectExtent l="0" t="0" r="0" b="0"/>
-            <wp:docPr id="331212358" name="Imagen 1"/>
-            <wp:cNvGraphicFramePr>
-              <a:graphicFrameLocks xmlns:a="http://schemas.openxmlformats.org/drawingml/2006/main" noChangeAspect="1"/>
-            </wp:cNvGraphicFramePr>
-            <a:graphic xmlns:a="http://schemas.openxmlformats.org/drawingml/2006/main">
-              <a:graphicData uri="http://schemas.openxmlformats.org/drawingml/2006/picture">
-                <pic:pic xmlns:pic="http://schemas.openxmlformats.org/drawingml/2006/picture">
-                  <pic:nvPicPr>
-                    <pic:cNvPr id="331212358" name=""/>
-                    <pic:cNvPicPr/>
-                  </pic:nvPicPr>
-                  <pic:blipFill>
-                    <a:blip r:embed="rId32"/>
-                    <a:stretch>
-                      <a:fillRect/>
-                    </a:stretch>
-                  </pic:blipFill>
-                  <pic:spPr>
-                    <a:xfrm>
-                      <a:off x="0" y="0"/>
-                      <a:ext cx="3581900" cy="5125165"/>
-                    </a:xfrm>
-                    <a:prstGeom prst="rect">
-                      <a:avLst/>
-                    </a:prstGeom>
-                  </pic:spPr>
-                </pic:pic>
-              </a:graphicData>
-            </a:graphic>
-          </wp:inline>
-        </w:drawing>
-      </w:r>
-    </w:p>
-    <w:p/>
-    <w:p/>
-    <w:p/>
-    <w:p/>
-    <w:p/>
-    <w:p>
-      <w:pPr>
-        <w:pStyle w:val="Ttulo1"/>
-      </w:pPr>
-      <w:bookmarkStart w:id="9" w:name="_Toc160275713"/>
-      <w:r>
-        <w:lastRenderedPageBreak/>
-        <w:t>Listado ingreso</w:t>
-      </w:r>
-      <w:bookmarkEnd w:id="9"/>
-    </w:p>
-    <w:p/>
-    <w:p>
-      <w:pPr>
-        <w:spacing w:line="480" w:lineRule="auto"/>
-      </w:pPr>
-      <w:r>
-        <w:t>La entidad “Ingreso”, al igual que las otras dos, también tiene su botón “Listado”, en el cual se encuentra disponible todos los registros de los ingresos realizados.</w:t>
-      </w:r>
-    </w:p>
-    <w:p>
-      <w:pPr>
-        <w:spacing w:line="480" w:lineRule="auto"/>
-      </w:pPr>
-    </w:p>
-    <w:p>
-      <w:pPr>
-        <w:spacing w:line="480" w:lineRule="auto"/>
-      </w:pPr>
-      <w:r>
-        <w:rPr>
-          <w:noProof/>
-        </w:rPr>
-        <w:drawing>
-          <wp:inline distT="0" distB="0" distL="0" distR="0" wp14:anchorId="7BF18717" wp14:editId="152F228F">
-            <wp:extent cx="5612130" cy="3155315"/>
-            <wp:effectExtent l="0" t="0" r="7620" b="6985"/>
-            <wp:docPr id="2028803158" name="Imagen 1"/>
-            <wp:cNvGraphicFramePr>
-              <a:graphicFrameLocks xmlns:a="http://schemas.openxmlformats.org/drawingml/2006/main" noChangeAspect="1"/>
-            </wp:cNvGraphicFramePr>
-            <a:graphic xmlns:a="http://schemas.openxmlformats.org/drawingml/2006/main">
-              <a:graphicData uri="http://schemas.openxmlformats.org/drawingml/2006/picture">
-                <pic:pic xmlns:pic="http://schemas.openxmlformats.org/drawingml/2006/picture">
-                  <pic:nvPicPr>
-                    <pic:cNvPr id="2028803158" name=""/>
-                    <pic:cNvPicPr/>
-                  </pic:nvPicPr>
-                  <pic:blipFill>
-                    <a:blip r:embed="rId33"/>
-                    <a:stretch>
-                      <a:fillRect/>
-                    </a:stretch>
-                  </pic:blipFill>
-                  <pic:spPr>
-                    <a:xfrm>
-                      <a:off x="0" y="0"/>
-                      <a:ext cx="5612130" cy="3155315"/>
-                    </a:xfrm>
-                    <a:prstGeom prst="rect">
-                      <a:avLst/>
-                    </a:prstGeom>
-                  </pic:spPr>
-                </pic:pic>
-              </a:graphicData>
-            </a:graphic>
-          </wp:inline>
-        </w:drawing>
-      </w:r>
-    </w:p>
-    <w:p>
-      <w:pPr>
-        <w:pStyle w:val="Ttulo1"/>
-      </w:pPr>
-      <w:bookmarkStart w:id="10" w:name="_Toc160275714"/>
-      <w:r>
-        <w:t>Añadir ingreso</w:t>
-      </w:r>
-      <w:bookmarkEnd w:id="10"/>
-    </w:p>
-    <w:p>
-      <w:r>
-        <w:t>Formulario de “Ingreso” apenas se ingresa:</w:t>
-      </w:r>
-    </w:p>
-    <w:p>
-      <w:r>
-        <w:rPr>
-          <w:noProof/>
-        </w:rPr>
-        <w:drawing>
-          <wp:inline distT="0" distB="0" distL="0" distR="0" wp14:anchorId="10DF0445" wp14:editId="0AEA9C67">
-            <wp:extent cx="5203301" cy="2933700"/>
-            <wp:effectExtent l="0" t="0" r="0" b="0"/>
-            <wp:docPr id="830490375" name="Imagen 1"/>
-            <wp:cNvGraphicFramePr>
-              <a:graphicFrameLocks xmlns:a="http://schemas.openxmlformats.org/drawingml/2006/main" noChangeAspect="1"/>
-            </wp:cNvGraphicFramePr>
-            <a:graphic xmlns:a="http://schemas.openxmlformats.org/drawingml/2006/main">
-              <a:graphicData uri="http://schemas.openxmlformats.org/drawingml/2006/picture">
-                <pic:pic xmlns:pic="http://schemas.openxmlformats.org/drawingml/2006/picture">
-                  <pic:nvPicPr>
-                    <pic:cNvPr id="830490375" name=""/>
-                    <pic:cNvPicPr/>
-                  </pic:nvPicPr>
-                  <pic:blipFill>
-                    <a:blip r:embed="rId34"/>
-                    <a:stretch>
-                      <a:fillRect/>
-                    </a:stretch>
-                  </pic:blipFill>
-                  <pic:spPr>
-                    <a:xfrm>
-                      <a:off x="0" y="0"/>
-                      <a:ext cx="5223096" cy="2944861"/>
-                    </a:xfrm>
-                    <a:prstGeom prst="rect">
-                      <a:avLst/>
-                    </a:prstGeom>
-                  </pic:spPr>
-                </pic:pic>
-              </a:graphicData>
-            </a:graphic>
-          </wp:inline>
-        </w:drawing>
-      </w:r>
-    </w:p>
-    <w:p>
-      <w:pPr>
-        <w:spacing w:line="480" w:lineRule="auto"/>
-      </w:pPr>
-      <w:r>
-        <w:lastRenderedPageBreak/>
-        <w:t>Validaciones con el campo “cama”:</w:t>
-      </w:r>
-    </w:p>
-    <w:p>
-      <w:pPr>
-        <w:pStyle w:val="Prrafodelista"/>
-        <w:numPr>
-          <w:ilvl w:val="0"/>
-          <w:numId w:val="1"/>
-        </w:numPr>
-        <w:spacing w:line="480" w:lineRule="auto"/>
-      </w:pPr>
-      <w:r>
-        <w:t>Si se deja vacío sale de color rojo</w:t>
-      </w:r>
-    </w:p>
-    <w:p>
-      <w:pPr>
-        <w:spacing w:line="480" w:lineRule="auto"/>
-      </w:pPr>
-      <w:r>
-        <w:rPr>
-          <w:noProof/>
-        </w:rPr>
-        <w:drawing>
-          <wp:inline distT="0" distB="0" distL="0" distR="0" wp14:anchorId="785E225F" wp14:editId="4E59894D">
-            <wp:extent cx="5344271" cy="657317"/>
-            <wp:effectExtent l="0" t="0" r="0" b="9525"/>
-            <wp:docPr id="192960839" name="Imagen 1"/>
-            <wp:cNvGraphicFramePr>
-              <a:graphicFrameLocks xmlns:a="http://schemas.openxmlformats.org/drawingml/2006/main" noChangeAspect="1"/>
-            </wp:cNvGraphicFramePr>
-            <a:graphic xmlns:a="http://schemas.openxmlformats.org/drawingml/2006/main">
-              <a:graphicData uri="http://schemas.openxmlformats.org/drawingml/2006/picture">
-                <pic:pic xmlns:pic="http://schemas.openxmlformats.org/drawingml/2006/picture">
-                  <pic:nvPicPr>
-                    <pic:cNvPr id="192960839" name=""/>
-                    <pic:cNvPicPr/>
-                  </pic:nvPicPr>
-                  <pic:blipFill>
-                    <a:blip r:embed="rId35"/>
-                    <a:stretch>
-                      <a:fillRect/>
-                    </a:stretch>
-                  </pic:blipFill>
-                  <pic:spPr>
-                    <a:xfrm>
-                      <a:off x="0" y="0"/>
-                      <a:ext cx="5344271" cy="657317"/>
-                    </a:xfrm>
-                    <a:prstGeom prst="rect">
-                      <a:avLst/>
-                    </a:prstGeom>
-                  </pic:spPr>
-                </pic:pic>
-              </a:graphicData>
-            </a:graphic>
-          </wp:inline>
-        </w:drawing>
-      </w:r>
-    </w:p>
-    <w:p>
-      <w:pPr>
-        <w:spacing w:line="480" w:lineRule="auto"/>
-      </w:pPr>
-    </w:p>
-    <w:p>
-      <w:pPr>
-        <w:pStyle w:val="Prrafodelista"/>
-        <w:numPr>
-          <w:ilvl w:val="0"/>
-          <w:numId w:val="1"/>
-        </w:numPr>
-        <w:spacing w:line="480" w:lineRule="auto"/>
-      </w:pPr>
-      <w:r>
-        <w:t>Si se excede de la cantidad máxima establecida, de igual manera se coloca de color rojo</w:t>
-      </w:r>
-    </w:p>
-    <w:p>
-      <w:pPr>
-        <w:spacing w:line="480" w:lineRule="auto"/>
-      </w:pPr>
-      <w:r>
-        <w:rPr>
-          <w:noProof/>
-        </w:rPr>
-        <w:drawing>
-          <wp:inline distT="0" distB="0" distL="0" distR="0" wp14:anchorId="5BC85151" wp14:editId="2EE47E59">
-            <wp:extent cx="5334744" cy="628738"/>
-            <wp:effectExtent l="0" t="0" r="0" b="0"/>
-            <wp:docPr id="1927135109" name="Imagen 1"/>
-            <wp:cNvGraphicFramePr>
-              <a:graphicFrameLocks xmlns:a="http://schemas.openxmlformats.org/drawingml/2006/main" noChangeAspect="1"/>
-            </wp:cNvGraphicFramePr>
-            <a:graphic xmlns:a="http://schemas.openxmlformats.org/drawingml/2006/main">
-              <a:graphicData uri="http://schemas.openxmlformats.org/drawingml/2006/picture">
-                <pic:pic xmlns:pic="http://schemas.openxmlformats.org/drawingml/2006/picture">
-                  <pic:nvPicPr>
-                    <pic:cNvPr id="1927135109" name=""/>
-                    <pic:cNvPicPr/>
-                  </pic:nvPicPr>
-                  <pic:blipFill>
-                    <a:blip r:embed="rId36"/>
-                    <a:stretch>
-                      <a:fillRect/>
-                    </a:stretch>
-                  </pic:blipFill>
-                  <pic:spPr>
-                    <a:xfrm>
-                      <a:off x="0" y="0"/>
-                      <a:ext cx="5334744" cy="628738"/>
-                    </a:xfrm>
-                    <a:prstGeom prst="rect">
-                      <a:avLst/>
-                    </a:prstGeom>
-                  </pic:spPr>
-                </pic:pic>
-              </a:graphicData>
-            </a:graphic>
-          </wp:inline>
-        </w:drawing>
-      </w:r>
-    </w:p>
-    <w:p>
-      <w:pPr>
-        <w:pStyle w:val="Prrafodelista"/>
-        <w:numPr>
-          <w:ilvl w:val="0"/>
-          <w:numId w:val="1"/>
-        </w:numPr>
-        <w:spacing w:line="480" w:lineRule="auto"/>
-      </w:pPr>
-      <w:r>
-        <w:t>Si se completa el campo y la cantidad de números está dentro del rango de la capacidad de dígitos, el cuadro se colocará de color verde</w:t>
-      </w:r>
-    </w:p>
-    <w:p>
-      <w:pPr>
-        <w:spacing w:line="480" w:lineRule="auto"/>
-      </w:pPr>
-      <w:r>
-        <w:rPr>
-          <w:noProof/>
-        </w:rPr>
-        <w:drawing>
-          <wp:inline distT="0" distB="0" distL="0" distR="0" wp14:anchorId="533EF02B" wp14:editId="30907338">
-            <wp:extent cx="5315692" cy="647790"/>
-            <wp:effectExtent l="0" t="0" r="0" b="0"/>
-            <wp:docPr id="1019443495" name="Imagen 1"/>
-            <wp:cNvGraphicFramePr>
-              <a:graphicFrameLocks xmlns:a="http://schemas.openxmlformats.org/drawingml/2006/main" noChangeAspect="1"/>
-            </wp:cNvGraphicFramePr>
-            <a:graphic xmlns:a="http://schemas.openxmlformats.org/drawingml/2006/main">
-              <a:graphicData uri="http://schemas.openxmlformats.org/drawingml/2006/picture">
-                <pic:pic xmlns:pic="http://schemas.openxmlformats.org/drawingml/2006/picture">
-                  <pic:nvPicPr>
-                    <pic:cNvPr id="1019443495" name=""/>
-                    <pic:cNvPicPr/>
-                  </pic:nvPicPr>
-                  <pic:blipFill>
-                    <a:blip r:embed="rId37"/>
-                    <a:stretch>
-                      <a:fillRect/>
-                    </a:stretch>
-                  </pic:blipFill>
-                  <pic:spPr>
-                    <a:xfrm>
-                      <a:off x="0" y="0"/>
-                      <a:ext cx="5315692" cy="647790"/>
-                    </a:xfrm>
-                    <a:prstGeom prst="rect">
-                      <a:avLst/>
-                    </a:prstGeom>
-                  </pic:spPr>
-                </pic:pic>
-              </a:graphicData>
-            </a:graphic>
-          </wp:inline>
-        </w:drawing>
-      </w:r>
-    </w:p>
-    <w:p>
-      <w:pPr>
-        <w:spacing w:line="480" w:lineRule="auto"/>
-      </w:pPr>
-    </w:p>
-    <w:p>
-      <w:pPr>
-        <w:spacing w:line="480" w:lineRule="auto"/>
-      </w:pPr>
-      <w:r>
-        <w:t xml:space="preserve"> </w:t>
-      </w:r>
-    </w:p>
-    <w:p>
-      <w:pPr>
-        <w:spacing w:line="480" w:lineRule="auto"/>
-      </w:pPr>
-      <w:r>
-        <w:t>Formulario de “Ingreso” con los datos ingresados:</w:t>
-      </w:r>
-    </w:p>
-    <w:p>
-      <w:pPr>
-        <w:spacing w:line="480" w:lineRule="auto"/>
-      </w:pPr>
-      <w:r>
-        <w:rPr>
-          <w:noProof/>
-        </w:rPr>
-        <w:drawing>
-          <wp:inline distT="0" distB="0" distL="0" distR="0" wp14:anchorId="0013FFA7" wp14:editId="6F615AC4">
-            <wp:extent cx="4032060" cy="2266950"/>
-            <wp:effectExtent l="0" t="0" r="6985" b="0"/>
-            <wp:docPr id="1478425426" name="Imagen 1"/>
-            <wp:cNvGraphicFramePr>
-              <a:graphicFrameLocks xmlns:a="http://schemas.openxmlformats.org/drawingml/2006/main" noChangeAspect="1"/>
-            </wp:cNvGraphicFramePr>
-            <a:graphic xmlns:a="http://schemas.openxmlformats.org/drawingml/2006/main">
-              <a:graphicData uri="http://schemas.openxmlformats.org/drawingml/2006/picture">
-                <pic:pic xmlns:pic="http://schemas.openxmlformats.org/drawingml/2006/picture">
-                  <pic:nvPicPr>
-                    <pic:cNvPr id="1478425426" name=""/>
-                    <pic:cNvPicPr/>
-                  </pic:nvPicPr>
-                  <pic:blipFill>
-                    <a:blip r:embed="rId38"/>
-                    <a:stretch>
-                      <a:fillRect/>
-                    </a:stretch>
-                  </pic:blipFill>
-                  <pic:spPr>
-                    <a:xfrm>
-                      <a:off x="0" y="0"/>
-                      <a:ext cx="4083450" cy="2295843"/>
-                    </a:xfrm>
-                    <a:prstGeom prst="rect">
-                      <a:avLst/>
-                    </a:prstGeom>
-                  </pic:spPr>
-                </pic:pic>
-              </a:graphicData>
-            </a:graphic>
-          </wp:inline>
-        </w:drawing>
-      </w:r>
-    </w:p>
-    <w:p>
-      <w:pPr>
-        <w:spacing w:line="480" w:lineRule="auto"/>
-      </w:pPr>
-    </w:p>
-    <w:p>
-      <w:pPr>
-        <w:spacing w:line="480" w:lineRule="auto"/>
-      </w:pPr>
-      <w:r>
-        <w:t>Mensaje de alerta informando el registro del nuevo ingreso:</w:t>
-      </w:r>
-    </w:p>
-    <w:p>
-      <w:pPr>
-        <w:spacing w:line="480" w:lineRule="auto"/>
-      </w:pPr>
-      <w:r>
-        <w:rPr>
-          <w:noProof/>
-        </w:rPr>
-        <w:drawing>
-          <wp:inline distT="0" distB="0" distL="0" distR="0" wp14:anchorId="3FBEB8B3" wp14:editId="1B4C95BA">
-            <wp:extent cx="5612130" cy="3157855"/>
-            <wp:effectExtent l="0" t="0" r="7620" b="4445"/>
-            <wp:docPr id="649599304" name="Imagen 1"/>
-            <wp:cNvGraphicFramePr>
-              <a:graphicFrameLocks xmlns:a="http://schemas.openxmlformats.org/drawingml/2006/main" noChangeAspect="1"/>
-            </wp:cNvGraphicFramePr>
-            <a:graphic xmlns:a="http://schemas.openxmlformats.org/drawingml/2006/main">
-              <a:graphicData uri="http://schemas.openxmlformats.org/drawingml/2006/picture">
-                <pic:pic xmlns:pic="http://schemas.openxmlformats.org/drawingml/2006/picture">
-                  <pic:nvPicPr>
-                    <pic:cNvPr id="649599304" name=""/>
-                    <pic:cNvPicPr/>
-                  </pic:nvPicPr>
-                  <pic:blipFill>
-                    <a:blip r:embed="rId39"/>
-                    <a:stretch>
-                      <a:fillRect/>
-                    </a:stretch>
-                  </pic:blipFill>
-                  <pic:spPr>
-                    <a:xfrm>
-                      <a:off x="0" y="0"/>
-                      <a:ext cx="5612130" cy="3157855"/>
-                    </a:xfrm>
-                    <a:prstGeom prst="rect">
-                      <a:avLst/>
-                    </a:prstGeom>
-                  </pic:spPr>
-                </pic:pic>
-              </a:graphicData>
-            </a:graphic>
-          </wp:inline>
-        </w:drawing>
-      </w:r>
-    </w:p>
-    <w:p>
-      <w:pPr>
-        <w:spacing w:line="480" w:lineRule="auto"/>
-      </w:pPr>
-    </w:p>
-    <w:p>
-      <w:pPr>
-        <w:spacing w:line="480" w:lineRule="auto"/>
-      </w:pPr>
-      <w:r>
-        <w:t>Mensaje de alerta indicando error si se intenta enviar el formulario vacío:</w:t>
-      </w:r>
-    </w:p>
-    <w:p>
-      <w:pPr>
-        <w:spacing w:line="480" w:lineRule="auto"/>
-      </w:pPr>
-      <w:r>
-        <w:rPr>
-          <w:noProof/>
-        </w:rPr>
-        <w:drawing>
-          <wp:inline distT="0" distB="0" distL="0" distR="0" wp14:anchorId="3DF5925F" wp14:editId="1129A953">
-            <wp:extent cx="5612130" cy="3150870"/>
-            <wp:effectExtent l="0" t="0" r="7620" b="0"/>
-            <wp:docPr id="1696823268" name="Imagen 1"/>
-            <wp:cNvGraphicFramePr>
-              <a:graphicFrameLocks xmlns:a="http://schemas.openxmlformats.org/drawingml/2006/main" noChangeAspect="1"/>
-            </wp:cNvGraphicFramePr>
-            <a:graphic xmlns:a="http://schemas.openxmlformats.org/drawingml/2006/main">
-              <a:graphicData uri="http://schemas.openxmlformats.org/drawingml/2006/picture">
-                <pic:pic xmlns:pic="http://schemas.openxmlformats.org/drawingml/2006/picture">
-                  <pic:nvPicPr>
-                    <pic:cNvPr id="1696823268" name=""/>
-                    <pic:cNvPicPr/>
-                  </pic:nvPicPr>
-                  <pic:blipFill>
-                    <a:blip r:embed="rId40"/>
-                    <a:stretch>
-                      <a:fillRect/>
-                    </a:stretch>
-                  </pic:blipFill>
-                  <pic:spPr>
-                    <a:xfrm>
-                      <a:off x="0" y="0"/>
-                      <a:ext cx="5612130" cy="3150870"/>
-                    </a:xfrm>
-                    <a:prstGeom prst="rect">
-                      <a:avLst/>
-                    </a:prstGeom>
-                  </pic:spPr>
-                </pic:pic>
-              </a:graphicData>
-            </a:graphic>
-          </wp:inline>
-        </w:drawing>
-      </w:r>
-      <w:r>
-        <w:t xml:space="preserve"> </w:t>
-      </w:r>
-    </w:p>
-    <w:p>
-      <w:pPr>
-        <w:spacing w:line="480" w:lineRule="auto"/>
-      </w:pPr>
-    </w:p>
-    <w:p>
-      <w:pPr>
-        <w:spacing w:line="480" w:lineRule="auto"/>
-        <w:jc w:val="center"/>
-        <w:rPr>
-          <w:b/>
-          <w:bCs/>
-        </w:rPr>
-      </w:pPr>
-      <w:r>
-        <w:rPr>
-          <w:b/>
-          <w:bCs/>
-        </w:rPr>
-        <w:lastRenderedPageBreak/>
-        <w:t>Editar Paciente</w:t>
-      </w:r>
-    </w:p>
-    <w:p>
-      <w:pPr>
-        <w:spacing w:line="480" w:lineRule="auto"/>
-      </w:pPr>
-      <w:r>
-        <w:t>En la tabla de paciente vemos la información de cada paciente, allí ellos pueden cambiar sus datos.</w:t>
-      </w:r>
-    </w:p>
-    <w:p>
-      <w:pPr>
-        <w:spacing w:line="480" w:lineRule="auto"/>
-      </w:pPr>
-      <w:r>
-        <w:t xml:space="preserve"> </w:t>
-      </w:r>
-      <w:r>
-        <w:rPr>
-          <w:noProof/>
-        </w:rPr>
-        <w:drawing>
-          <wp:inline distT="0" distB="0" distL="0" distR="0" wp14:anchorId="6D31B753" wp14:editId="7AADA173">
+          <wp:inline distT="0" distB="0" distL="0" distR="0" wp14:anchorId="4C6ED382" wp14:editId="1679951F">
             <wp:extent cx="5612130" cy="1306195"/>
             <wp:effectExtent l="0" t="0" r="7620" b="8255"/>
             <wp:docPr id="1479972256" name="Imagen 1"/>
@@ -4634,7 +3729,7 @@
                     <pic:cNvPicPr/>
                   </pic:nvPicPr>
                   <pic:blipFill>
-                    <a:blip r:embed="rId41" cstate="print">
+                    <a:blip r:embed="rId25" cstate="print">
                       <a:extLst>
                         <a:ext uri="{28A0092B-C50C-407E-A947-70E740481C1C}">
                           <a14:useLocalDpi xmlns:a14="http://schemas.microsoft.com/office/drawing/2010/main" val="0"/>
@@ -4677,8 +3772,9 @@
         <w:rPr>
           <w:noProof/>
         </w:rPr>
+        <w:lastRenderedPageBreak/>
         <w:drawing>
-          <wp:inline distT="0" distB="0" distL="0" distR="0" wp14:anchorId="5AFC2D18" wp14:editId="43E8B90A">
+          <wp:inline distT="0" distB="0" distL="0" distR="0" wp14:anchorId="0795430E" wp14:editId="043A1A6D">
             <wp:extent cx="3905250" cy="2990791"/>
             <wp:effectExtent l="0" t="0" r="0" b="635"/>
             <wp:docPr id="1741169189" name="Imagen 2"/>
@@ -4693,7 +3789,7 @@
                     <pic:cNvPicPr/>
                   </pic:nvPicPr>
                   <pic:blipFill>
-                    <a:blip r:embed="rId42">
+                    <a:blip r:embed="rId26">
                       <a:extLst>
                         <a:ext uri="{28A0092B-C50C-407E-A947-70E740481C1C}">
                           <a14:useLocalDpi xmlns:a14="http://schemas.microsoft.com/office/drawing/2010/main" val="0"/>
@@ -4745,28 +3841,28 @@
         <w:spacing w:line="480" w:lineRule="auto"/>
       </w:pPr>
       <w:r>
+        <w:t xml:space="preserve">Ya cuando el paciente haga sus modificaciones le dará clic al botón de actualizar y sus datos se cambiarán </w:t>
+      </w:r>
+      <w:proofErr w:type="gramStart"/>
+      <w:r>
+        <w:t>automáticamente ,mostrando</w:t>
+      </w:r>
+      <w:proofErr w:type="gramEnd"/>
+      <w:r>
+        <w:t xml:space="preserve"> un mensaje que los datos se modificaron correctamente.</w:t>
+      </w:r>
+    </w:p>
+    <w:p>
+      <w:pPr>
+        <w:spacing w:line="480" w:lineRule="auto"/>
+      </w:pPr>
+      <w:r>
+        <w:rPr>
+          <w:noProof/>
+        </w:rPr>
         <w:lastRenderedPageBreak/>
-        <w:t xml:space="preserve">Ya cuando el paciente haga sus modificaciones le dará clic al botón de actualizar y sus datos se cambiarán </w:t>
-      </w:r>
-      <w:proofErr w:type="gramStart"/>
-      <w:r>
-        <w:t>automáticamente ,mostrando</w:t>
-      </w:r>
-      <w:proofErr w:type="gramEnd"/>
-      <w:r>
-        <w:t xml:space="preserve"> un mensaje que los datos se modificaron correctamente.</w:t>
-      </w:r>
-    </w:p>
-    <w:p>
-      <w:pPr>
-        <w:spacing w:line="480" w:lineRule="auto"/>
-      </w:pPr>
-      <w:r>
-        <w:rPr>
-          <w:noProof/>
-        </w:rPr>
         <w:drawing>
-          <wp:inline distT="0" distB="0" distL="0" distR="0" wp14:anchorId="50C954C8" wp14:editId="7D9C9283">
+          <wp:inline distT="0" distB="0" distL="0" distR="0" wp14:anchorId="44146CC3" wp14:editId="5E9D5246">
             <wp:extent cx="4505325" cy="4305496"/>
             <wp:effectExtent l="0" t="0" r="0" b="0"/>
             <wp:docPr id="1698033295" name="Imagen 3"/>
@@ -4781,7 +3877,7 @@
                     <pic:cNvPicPr/>
                   </pic:nvPicPr>
                   <pic:blipFill>
-                    <a:blip r:embed="rId43">
+                    <a:blip r:embed="rId27">
                       <a:extLst>
                         <a:ext uri="{28A0092B-C50C-407E-A947-70E740481C1C}">
                           <a14:useLocalDpi xmlns:a14="http://schemas.microsoft.com/office/drawing/2010/main" val="0"/>
@@ -4812,6 +3908,992 @@
       <w:pPr>
         <w:spacing w:line="480" w:lineRule="auto"/>
       </w:pPr>
+    </w:p>
+    <w:p>
+      <w:pPr>
+        <w:spacing w:line="480" w:lineRule="auto"/>
+      </w:pPr>
+    </w:p>
+    <w:p>
+      <w:pPr>
+        <w:spacing w:line="480" w:lineRule="auto"/>
+      </w:pPr>
+    </w:p>
+    <w:p>
+      <w:pPr>
+        <w:pStyle w:val="Ttulo1"/>
+      </w:pPr>
+      <w:bookmarkStart w:id="8" w:name="_Toc160395612"/>
+      <w:r>
+        <w:t>Añadir paciente</w:t>
+      </w:r>
+      <w:bookmarkEnd w:id="8"/>
+    </w:p>
+    <w:p/>
+    <w:p>
+      <w:pPr>
+        <w:spacing w:line="480" w:lineRule="auto"/>
+      </w:pPr>
+      <w:r>
+        <w:t xml:space="preserve">Al momento de ingresar en el botón llamado “Añadir”, de la tarjeta “Paciente”, este dirige a la página “Formulario Paciente”, donde se encuentra el formulario para realizar un nuevo registro de un paciente; dicho formulario al igual que el de la entidad “Médico”, tiene un menú desplegable que permite al usuario seleccionar una de las opciones establecidas para indicar su tipo de documento, también tiene ciertas validaciones, las cuales son, que al momento de hacer clic en “Enviar” si falta un campo por llenar, sale una advertencia y </w:t>
+      </w:r>
+      <w:r>
+        <w:lastRenderedPageBreak/>
+        <w:t>también valida la cantidad de números en el “Numero documento”, para que este no sea menor a la cantidad mínima o no se exceda. Además, se implementaron alertas, estas sirven para avisar o informar al usuario e ir interactuando con él.</w:t>
+      </w:r>
+    </w:p>
+    <w:p/>
+    <w:p/>
+    <w:p>
+      <w:r>
+        <w:t>Página de “Añadir paciente” cuando recién se ingresa:</w:t>
+      </w:r>
+    </w:p>
+    <w:p>
+      <w:r>
+        <w:rPr>
+          <w:noProof/>
+        </w:rPr>
+        <w:drawing>
+          <wp:inline distT="0" distB="0" distL="0" distR="0" wp14:anchorId="560CE6C5" wp14:editId="61B959C8">
+            <wp:extent cx="5612130" cy="3155315"/>
+            <wp:effectExtent l="0" t="0" r="7620" b="6985"/>
+            <wp:docPr id="2089022498" name="Imagen 1"/>
+            <wp:cNvGraphicFramePr>
+              <a:graphicFrameLocks xmlns:a="http://schemas.openxmlformats.org/drawingml/2006/main" noChangeAspect="1"/>
+            </wp:cNvGraphicFramePr>
+            <a:graphic xmlns:a="http://schemas.openxmlformats.org/drawingml/2006/main">
+              <a:graphicData uri="http://schemas.openxmlformats.org/drawingml/2006/picture">
+                <pic:pic xmlns:pic="http://schemas.openxmlformats.org/drawingml/2006/picture">
+                  <pic:nvPicPr>
+                    <pic:cNvPr id="2089022498" name=""/>
+                    <pic:cNvPicPr/>
+                  </pic:nvPicPr>
+                  <pic:blipFill>
+                    <a:blip r:embed="rId28"/>
+                    <a:stretch>
+                      <a:fillRect/>
+                    </a:stretch>
+                  </pic:blipFill>
+                  <pic:spPr>
+                    <a:xfrm>
+                      <a:off x="0" y="0"/>
+                      <a:ext cx="5612130" cy="3155315"/>
+                    </a:xfrm>
+                    <a:prstGeom prst="rect">
+                      <a:avLst/>
+                    </a:prstGeom>
+                  </pic:spPr>
+                </pic:pic>
+              </a:graphicData>
+            </a:graphic>
+          </wp:inline>
+        </w:drawing>
+      </w:r>
+    </w:p>
+    <w:p/>
+    <w:p>
+      <w:r>
+        <w:t>Mensaje de alerta indicando un error por si el usuario intenta enviar el formulario vacío o hace falta completar un campo:</w:t>
+      </w:r>
+    </w:p>
+    <w:p>
+      <w:r>
+        <w:rPr>
+          <w:noProof/>
+        </w:rPr>
+        <w:lastRenderedPageBreak/>
+        <w:drawing>
+          <wp:inline distT="0" distB="0" distL="0" distR="0" wp14:anchorId="53BF359B" wp14:editId="49290BA5">
+            <wp:extent cx="5612130" cy="3155315"/>
+            <wp:effectExtent l="0" t="0" r="7620" b="6985"/>
+            <wp:docPr id="893097797" name="Imagen 1"/>
+            <wp:cNvGraphicFramePr>
+              <a:graphicFrameLocks xmlns:a="http://schemas.openxmlformats.org/drawingml/2006/main" noChangeAspect="1"/>
+            </wp:cNvGraphicFramePr>
+            <a:graphic xmlns:a="http://schemas.openxmlformats.org/drawingml/2006/main">
+              <a:graphicData uri="http://schemas.openxmlformats.org/drawingml/2006/picture">
+                <pic:pic xmlns:pic="http://schemas.openxmlformats.org/drawingml/2006/picture">
+                  <pic:nvPicPr>
+                    <pic:cNvPr id="893097797" name=""/>
+                    <pic:cNvPicPr/>
+                  </pic:nvPicPr>
+                  <pic:blipFill>
+                    <a:blip r:embed="rId29"/>
+                    <a:stretch>
+                      <a:fillRect/>
+                    </a:stretch>
+                  </pic:blipFill>
+                  <pic:spPr>
+                    <a:xfrm>
+                      <a:off x="0" y="0"/>
+                      <a:ext cx="5612130" cy="3155315"/>
+                    </a:xfrm>
+                    <a:prstGeom prst="rect">
+                      <a:avLst/>
+                    </a:prstGeom>
+                  </pic:spPr>
+                </pic:pic>
+              </a:graphicData>
+            </a:graphic>
+          </wp:inline>
+        </w:drawing>
+      </w:r>
+    </w:p>
+    <w:p/>
+    <w:p/>
+    <w:p/>
+    <w:p/>
+    <w:p/>
+    <w:p/>
+    <w:p>
+      <w:r>
+        <w:t>Menú desplegable para el “Tipo documento”:</w:t>
+      </w:r>
+    </w:p>
+    <w:p>
+      <w:r>
+        <w:rPr>
+          <w:noProof/>
+        </w:rPr>
+        <w:drawing>
+          <wp:inline distT="0" distB="0" distL="0" distR="0" wp14:anchorId="26C9F8A5" wp14:editId="2D5497DA">
+            <wp:extent cx="5372850" cy="2314898"/>
+            <wp:effectExtent l="0" t="0" r="0" b="9525"/>
+            <wp:docPr id="1370669775" name="Imagen 1"/>
+            <wp:cNvGraphicFramePr>
+              <a:graphicFrameLocks xmlns:a="http://schemas.openxmlformats.org/drawingml/2006/main" noChangeAspect="1"/>
+            </wp:cNvGraphicFramePr>
+            <a:graphic xmlns:a="http://schemas.openxmlformats.org/drawingml/2006/main">
+              <a:graphicData uri="http://schemas.openxmlformats.org/drawingml/2006/picture">
+                <pic:pic xmlns:pic="http://schemas.openxmlformats.org/drawingml/2006/picture">
+                  <pic:nvPicPr>
+                    <pic:cNvPr id="1370669775" name=""/>
+                    <pic:cNvPicPr/>
+                  </pic:nvPicPr>
+                  <pic:blipFill>
+                    <a:blip r:embed="rId30"/>
+                    <a:stretch>
+                      <a:fillRect/>
+                    </a:stretch>
+                  </pic:blipFill>
+                  <pic:spPr>
+                    <a:xfrm>
+                      <a:off x="0" y="0"/>
+                      <a:ext cx="5372850" cy="2314898"/>
+                    </a:xfrm>
+                    <a:prstGeom prst="rect">
+                      <a:avLst/>
+                    </a:prstGeom>
+                  </pic:spPr>
+                </pic:pic>
+              </a:graphicData>
+            </a:graphic>
+          </wp:inline>
+        </w:drawing>
+      </w:r>
+    </w:p>
+    <w:p/>
+    <w:p/>
+    <w:p/>
+    <w:p>
+      <w:pPr>
+        <w:spacing w:line="480" w:lineRule="auto"/>
+        <w:rPr>
+          <w:rFonts w:ascii="Consolas" w:eastAsia="Times New Roman" w:hAnsi="Consolas" w:cs="Times New Roman"/>
+          <w:color w:val="CCCCCC"/>
+          <w:sz w:val="21"/>
+          <w:szCs w:val="21"/>
+          <w:lang w:eastAsia="es-CO"/>
+        </w:rPr>
+      </w:pPr>
+      <w:r>
+        <w:t>Validaciones del “Numero documento”:</w:t>
+      </w:r>
+    </w:p>
+    <w:p>
+      <w:pPr>
+        <w:spacing w:line="480" w:lineRule="auto"/>
+      </w:pPr>
+      <w:r>
+        <w:lastRenderedPageBreak/>
+        <w:t>Este campo tiene la condición de que si cumple con las validaciones se coloca de color verde, si no, cambia a color rojo, al igual si se encuentra vacío.</w:t>
+      </w:r>
+    </w:p>
+    <w:p>
+      <w:r>
+        <w:rPr>
+          <w:noProof/>
+        </w:rPr>
+        <w:drawing>
+          <wp:inline distT="0" distB="0" distL="0" distR="0" wp14:anchorId="59D8E871" wp14:editId="715A0CD7">
+            <wp:extent cx="5447619" cy="761905"/>
+            <wp:effectExtent l="0" t="0" r="1270" b="635"/>
+            <wp:docPr id="1723066380" name="Imagen 1"/>
+            <wp:cNvGraphicFramePr>
+              <a:graphicFrameLocks xmlns:a="http://schemas.openxmlformats.org/drawingml/2006/main" noChangeAspect="1"/>
+            </wp:cNvGraphicFramePr>
+            <a:graphic xmlns:a="http://schemas.openxmlformats.org/drawingml/2006/main">
+              <a:graphicData uri="http://schemas.openxmlformats.org/drawingml/2006/picture">
+                <pic:pic xmlns:pic="http://schemas.openxmlformats.org/drawingml/2006/picture">
+                  <pic:nvPicPr>
+                    <pic:cNvPr id="1723066380" name=""/>
+                    <pic:cNvPicPr/>
+                  </pic:nvPicPr>
+                  <pic:blipFill>
+                    <a:blip r:embed="rId31"/>
+                    <a:stretch>
+                      <a:fillRect/>
+                    </a:stretch>
+                  </pic:blipFill>
+                  <pic:spPr>
+                    <a:xfrm>
+                      <a:off x="0" y="0"/>
+                      <a:ext cx="5447619" cy="761905"/>
+                    </a:xfrm>
+                    <a:prstGeom prst="rect">
+                      <a:avLst/>
+                    </a:prstGeom>
+                  </pic:spPr>
+                </pic:pic>
+              </a:graphicData>
+            </a:graphic>
+          </wp:inline>
+        </w:drawing>
+      </w:r>
+    </w:p>
+    <w:p>
+      <w:r>
+        <w:rPr>
+          <w:noProof/>
+        </w:rPr>
+        <w:drawing>
+          <wp:inline distT="0" distB="0" distL="0" distR="0" wp14:anchorId="1A009074" wp14:editId="22B28397">
+            <wp:extent cx="5315692" cy="809738"/>
+            <wp:effectExtent l="0" t="0" r="0" b="9525"/>
+            <wp:docPr id="1810281095" name="Imagen 1"/>
+            <wp:cNvGraphicFramePr>
+              <a:graphicFrameLocks xmlns:a="http://schemas.openxmlformats.org/drawingml/2006/main" noChangeAspect="1"/>
+            </wp:cNvGraphicFramePr>
+            <a:graphic xmlns:a="http://schemas.openxmlformats.org/drawingml/2006/main">
+              <a:graphicData uri="http://schemas.openxmlformats.org/drawingml/2006/picture">
+                <pic:pic xmlns:pic="http://schemas.openxmlformats.org/drawingml/2006/picture">
+                  <pic:nvPicPr>
+                    <pic:cNvPr id="1810281095" name=""/>
+                    <pic:cNvPicPr/>
+                  </pic:nvPicPr>
+                  <pic:blipFill>
+                    <a:blip r:embed="rId32"/>
+                    <a:stretch>
+                      <a:fillRect/>
+                    </a:stretch>
+                  </pic:blipFill>
+                  <pic:spPr>
+                    <a:xfrm>
+                      <a:off x="0" y="0"/>
+                      <a:ext cx="5315692" cy="809738"/>
+                    </a:xfrm>
+                    <a:prstGeom prst="rect">
+                      <a:avLst/>
+                    </a:prstGeom>
+                  </pic:spPr>
+                </pic:pic>
+              </a:graphicData>
+            </a:graphic>
+          </wp:inline>
+        </w:drawing>
+      </w:r>
+    </w:p>
+    <w:p/>
+    <w:p/>
+    <w:p/>
+    <w:p/>
+    <w:p/>
+    <w:p/>
+    <w:p/>
+    <w:p/>
+    <w:p/>
+    <w:p/>
+    <w:p/>
+    <w:p/>
+    <w:p/>
+    <w:p>
+      <w:r>
+        <w:t>Formulario del “Añadir paciente” con todos los campos completos:</w:t>
+      </w:r>
+    </w:p>
+    <w:p/>
+    <w:p>
+      <w:r>
+        <w:rPr>
+          <w:noProof/>
+        </w:rPr>
+        <w:lastRenderedPageBreak/>
+        <w:drawing>
+          <wp:inline distT="0" distB="0" distL="0" distR="0" wp14:anchorId="2840C3A8" wp14:editId="108B1B81">
+            <wp:extent cx="5612130" cy="3155315"/>
+            <wp:effectExtent l="0" t="0" r="7620" b="6985"/>
+            <wp:docPr id="1774525483" name="Imagen 1"/>
+            <wp:cNvGraphicFramePr>
+              <a:graphicFrameLocks xmlns:a="http://schemas.openxmlformats.org/drawingml/2006/main" noChangeAspect="1"/>
+            </wp:cNvGraphicFramePr>
+            <a:graphic xmlns:a="http://schemas.openxmlformats.org/drawingml/2006/main">
+              <a:graphicData uri="http://schemas.openxmlformats.org/drawingml/2006/picture">
+                <pic:pic xmlns:pic="http://schemas.openxmlformats.org/drawingml/2006/picture">
+                  <pic:nvPicPr>
+                    <pic:cNvPr id="1774525483" name=""/>
+                    <pic:cNvPicPr/>
+                  </pic:nvPicPr>
+                  <pic:blipFill>
+                    <a:blip r:embed="rId33"/>
+                    <a:stretch>
+                      <a:fillRect/>
+                    </a:stretch>
+                  </pic:blipFill>
+                  <pic:spPr>
+                    <a:xfrm>
+                      <a:off x="0" y="0"/>
+                      <a:ext cx="5612130" cy="3155315"/>
+                    </a:xfrm>
+                    <a:prstGeom prst="rect">
+                      <a:avLst/>
+                    </a:prstGeom>
+                  </pic:spPr>
+                </pic:pic>
+              </a:graphicData>
+            </a:graphic>
+          </wp:inline>
+        </w:drawing>
+      </w:r>
+    </w:p>
+    <w:p/>
+    <w:p/>
+    <w:p>
+      <w:r>
+        <w:t>Mensaje de alerta con la confirmación de que se guardó el nuevo registro del paciente:</w:t>
+      </w:r>
+    </w:p>
+    <w:p/>
+    <w:p>
+      <w:r>
+        <w:rPr>
+          <w:noProof/>
+        </w:rPr>
+        <w:drawing>
+          <wp:inline distT="0" distB="0" distL="0" distR="0" wp14:anchorId="779EE655" wp14:editId="64E37EAD">
+            <wp:extent cx="5612130" cy="3155315"/>
+            <wp:effectExtent l="0" t="0" r="7620" b="6985"/>
+            <wp:docPr id="1274648098" name="Imagen 1"/>
+            <wp:cNvGraphicFramePr>
+              <a:graphicFrameLocks xmlns:a="http://schemas.openxmlformats.org/drawingml/2006/main" noChangeAspect="1"/>
+            </wp:cNvGraphicFramePr>
+            <a:graphic xmlns:a="http://schemas.openxmlformats.org/drawingml/2006/main">
+              <a:graphicData uri="http://schemas.openxmlformats.org/drawingml/2006/picture">
+                <pic:pic xmlns:pic="http://schemas.openxmlformats.org/drawingml/2006/picture">
+                  <pic:nvPicPr>
+                    <pic:cNvPr id="1274648098" name=""/>
+                    <pic:cNvPicPr/>
+                  </pic:nvPicPr>
+                  <pic:blipFill>
+                    <a:blip r:embed="rId34"/>
+                    <a:stretch>
+                      <a:fillRect/>
+                    </a:stretch>
+                  </pic:blipFill>
+                  <pic:spPr>
+                    <a:xfrm>
+                      <a:off x="0" y="0"/>
+                      <a:ext cx="5612130" cy="3155315"/>
+                    </a:xfrm>
+                    <a:prstGeom prst="rect">
+                      <a:avLst/>
+                    </a:prstGeom>
+                  </pic:spPr>
+                </pic:pic>
+              </a:graphicData>
+            </a:graphic>
+          </wp:inline>
+        </w:drawing>
+      </w:r>
+    </w:p>
+    <w:p/>
+    <w:p/>
+    <w:p/>
+    <w:p/>
+    <w:p>
+      <w:pPr>
+        <w:pStyle w:val="Ttulo1"/>
+      </w:pPr>
+      <w:bookmarkStart w:id="9" w:name="_Toc160395613"/>
+      <w:r>
+        <w:lastRenderedPageBreak/>
+        <w:t>Tarjeta ingreso:</w:t>
+      </w:r>
+      <w:bookmarkEnd w:id="9"/>
+    </w:p>
+    <w:p/>
+    <w:p>
+      <w:pPr>
+        <w:spacing w:line="480" w:lineRule="auto"/>
+      </w:pPr>
+      <w:r>
+        <w:t xml:space="preserve">La tarjeta “Ingreso”, tiene su respectivo título con el nombre de la entidad, </w:t>
+      </w:r>
+      <w:r>
+        <w:t>un mensaje explicando la entidad del ingreso y dos botones en la parte de abajo, los cuales tienen como nombre “Listado” y “Añadir”, estos son totalmente funcionales, dirigen a las páginas correspondientes.</w:t>
+      </w:r>
+    </w:p>
+    <w:p>
+      <w:pPr>
+        <w:spacing w:line="480" w:lineRule="auto"/>
+      </w:pPr>
+    </w:p>
+    <w:p>
+      <w:r>
+        <w:rPr>
+          <w:noProof/>
+        </w:rPr>
+        <w:drawing>
+          <wp:inline distT="0" distB="0" distL="0" distR="0" wp14:anchorId="0AE5FAE7" wp14:editId="33D72DE2">
+            <wp:extent cx="3581900" cy="5125165"/>
+            <wp:effectExtent l="0" t="0" r="0" b="0"/>
+            <wp:docPr id="331212358" name="Imagen 1"/>
+            <wp:cNvGraphicFramePr>
+              <a:graphicFrameLocks xmlns:a="http://schemas.openxmlformats.org/drawingml/2006/main" noChangeAspect="1"/>
+            </wp:cNvGraphicFramePr>
+            <a:graphic xmlns:a="http://schemas.openxmlformats.org/drawingml/2006/main">
+              <a:graphicData uri="http://schemas.openxmlformats.org/drawingml/2006/picture">
+                <pic:pic xmlns:pic="http://schemas.openxmlformats.org/drawingml/2006/picture">
+                  <pic:nvPicPr>
+                    <pic:cNvPr id="331212358" name=""/>
+                    <pic:cNvPicPr/>
+                  </pic:nvPicPr>
+                  <pic:blipFill>
+                    <a:blip r:embed="rId35"/>
+                    <a:stretch>
+                      <a:fillRect/>
+                    </a:stretch>
+                  </pic:blipFill>
+                  <pic:spPr>
+                    <a:xfrm>
+                      <a:off x="0" y="0"/>
+                      <a:ext cx="3581900" cy="5125165"/>
+                    </a:xfrm>
+                    <a:prstGeom prst="rect">
+                      <a:avLst/>
+                    </a:prstGeom>
+                  </pic:spPr>
+                </pic:pic>
+              </a:graphicData>
+            </a:graphic>
+          </wp:inline>
+        </w:drawing>
+      </w:r>
+    </w:p>
+    <w:p/>
+    <w:p/>
+    <w:p/>
+    <w:p/>
+    <w:p/>
+    <w:p>
+      <w:pPr>
+        <w:pStyle w:val="Ttulo1"/>
+      </w:pPr>
+      <w:bookmarkStart w:id="10" w:name="_Toc160395614"/>
+      <w:r>
+        <w:lastRenderedPageBreak/>
+        <w:t>Listado ingreso</w:t>
+      </w:r>
+      <w:bookmarkEnd w:id="10"/>
+    </w:p>
+    <w:p/>
+    <w:p>
+      <w:pPr>
+        <w:spacing w:line="480" w:lineRule="auto"/>
+      </w:pPr>
+      <w:r>
+        <w:t>La entidad “Ingreso”, al igual que las otras dos, también tiene su botón “Listado”, en el cual se encuentra disponible todos los registros de los ingresos realizados.</w:t>
+      </w:r>
+    </w:p>
+    <w:p>
+      <w:pPr>
+        <w:spacing w:line="480" w:lineRule="auto"/>
+      </w:pPr>
+    </w:p>
+    <w:p>
+      <w:pPr>
+        <w:spacing w:line="480" w:lineRule="auto"/>
+      </w:pPr>
+      <w:r>
+        <w:rPr>
+          <w:noProof/>
+        </w:rPr>
+        <w:drawing>
+          <wp:inline distT="0" distB="0" distL="0" distR="0" wp14:anchorId="7BF18717" wp14:editId="152F228F">
+            <wp:extent cx="5612130" cy="3155315"/>
+            <wp:effectExtent l="0" t="0" r="7620" b="6985"/>
+            <wp:docPr id="2028803158" name="Imagen 1"/>
+            <wp:cNvGraphicFramePr>
+              <a:graphicFrameLocks xmlns:a="http://schemas.openxmlformats.org/drawingml/2006/main" noChangeAspect="1"/>
+            </wp:cNvGraphicFramePr>
+            <a:graphic xmlns:a="http://schemas.openxmlformats.org/drawingml/2006/main">
+              <a:graphicData uri="http://schemas.openxmlformats.org/drawingml/2006/picture">
+                <pic:pic xmlns:pic="http://schemas.openxmlformats.org/drawingml/2006/picture">
+                  <pic:nvPicPr>
+                    <pic:cNvPr id="2028803158" name=""/>
+                    <pic:cNvPicPr/>
+                  </pic:nvPicPr>
+                  <pic:blipFill>
+                    <a:blip r:embed="rId36"/>
+                    <a:stretch>
+                      <a:fillRect/>
+                    </a:stretch>
+                  </pic:blipFill>
+                  <pic:spPr>
+                    <a:xfrm>
+                      <a:off x="0" y="0"/>
+                      <a:ext cx="5612130" cy="3155315"/>
+                    </a:xfrm>
+                    <a:prstGeom prst="rect">
+                      <a:avLst/>
+                    </a:prstGeom>
+                  </pic:spPr>
+                </pic:pic>
+              </a:graphicData>
+            </a:graphic>
+          </wp:inline>
+        </w:drawing>
+      </w:r>
+    </w:p>
+    <w:p>
+      <w:pPr>
+        <w:pStyle w:val="Ttulo1"/>
+      </w:pPr>
+      <w:bookmarkStart w:id="11" w:name="_Toc160395615"/>
+      <w:r>
+        <w:t>Añadir ingreso</w:t>
+      </w:r>
+      <w:bookmarkEnd w:id="11"/>
+    </w:p>
+    <w:p>
+      <w:r>
+        <w:t>Formulario de “Ingreso” apenas se ingresa:</w:t>
+      </w:r>
+    </w:p>
+    <w:p>
+      <w:r>
+        <w:rPr>
+          <w:noProof/>
+        </w:rPr>
+        <w:drawing>
+          <wp:inline distT="0" distB="0" distL="0" distR="0" wp14:anchorId="10DF0445" wp14:editId="0AEA9C67">
+            <wp:extent cx="5203301" cy="2933700"/>
+            <wp:effectExtent l="0" t="0" r="0" b="0"/>
+            <wp:docPr id="830490375" name="Imagen 1"/>
+            <wp:cNvGraphicFramePr>
+              <a:graphicFrameLocks xmlns:a="http://schemas.openxmlformats.org/drawingml/2006/main" noChangeAspect="1"/>
+            </wp:cNvGraphicFramePr>
+            <a:graphic xmlns:a="http://schemas.openxmlformats.org/drawingml/2006/main">
+              <a:graphicData uri="http://schemas.openxmlformats.org/drawingml/2006/picture">
+                <pic:pic xmlns:pic="http://schemas.openxmlformats.org/drawingml/2006/picture">
+                  <pic:nvPicPr>
+                    <pic:cNvPr id="830490375" name=""/>
+                    <pic:cNvPicPr/>
+                  </pic:nvPicPr>
+                  <pic:blipFill>
+                    <a:blip r:embed="rId37"/>
+                    <a:stretch>
+                      <a:fillRect/>
+                    </a:stretch>
+                  </pic:blipFill>
+                  <pic:spPr>
+                    <a:xfrm>
+                      <a:off x="0" y="0"/>
+                      <a:ext cx="5223096" cy="2944861"/>
+                    </a:xfrm>
+                    <a:prstGeom prst="rect">
+                      <a:avLst/>
+                    </a:prstGeom>
+                  </pic:spPr>
+                </pic:pic>
+              </a:graphicData>
+            </a:graphic>
+          </wp:inline>
+        </w:drawing>
+      </w:r>
+    </w:p>
+    <w:p>
+      <w:pPr>
+        <w:spacing w:line="480" w:lineRule="auto"/>
+      </w:pPr>
+      <w:r>
+        <w:lastRenderedPageBreak/>
+        <w:t>Validaciones con el campo “cama”:</w:t>
+      </w:r>
+    </w:p>
+    <w:p>
+      <w:pPr>
+        <w:pStyle w:val="Prrafodelista"/>
+        <w:numPr>
+          <w:ilvl w:val="0"/>
+          <w:numId w:val="1"/>
+        </w:numPr>
+        <w:spacing w:line="480" w:lineRule="auto"/>
+      </w:pPr>
+      <w:r>
+        <w:t>Si se deja vacío sale de color rojo</w:t>
+      </w:r>
+    </w:p>
+    <w:p>
+      <w:pPr>
+        <w:spacing w:line="480" w:lineRule="auto"/>
+      </w:pPr>
+      <w:r>
+        <w:rPr>
+          <w:noProof/>
+        </w:rPr>
+        <w:drawing>
+          <wp:inline distT="0" distB="0" distL="0" distR="0" wp14:anchorId="785E225F" wp14:editId="4E59894D">
+            <wp:extent cx="5344271" cy="657317"/>
+            <wp:effectExtent l="0" t="0" r="0" b="9525"/>
+            <wp:docPr id="192960839" name="Imagen 1"/>
+            <wp:cNvGraphicFramePr>
+              <a:graphicFrameLocks xmlns:a="http://schemas.openxmlformats.org/drawingml/2006/main" noChangeAspect="1"/>
+            </wp:cNvGraphicFramePr>
+            <a:graphic xmlns:a="http://schemas.openxmlformats.org/drawingml/2006/main">
+              <a:graphicData uri="http://schemas.openxmlformats.org/drawingml/2006/picture">
+                <pic:pic xmlns:pic="http://schemas.openxmlformats.org/drawingml/2006/picture">
+                  <pic:nvPicPr>
+                    <pic:cNvPr id="192960839" name=""/>
+                    <pic:cNvPicPr/>
+                  </pic:nvPicPr>
+                  <pic:blipFill>
+                    <a:blip r:embed="rId38"/>
+                    <a:stretch>
+                      <a:fillRect/>
+                    </a:stretch>
+                  </pic:blipFill>
+                  <pic:spPr>
+                    <a:xfrm>
+                      <a:off x="0" y="0"/>
+                      <a:ext cx="5344271" cy="657317"/>
+                    </a:xfrm>
+                    <a:prstGeom prst="rect">
+                      <a:avLst/>
+                    </a:prstGeom>
+                  </pic:spPr>
+                </pic:pic>
+              </a:graphicData>
+            </a:graphic>
+          </wp:inline>
+        </w:drawing>
+      </w:r>
+    </w:p>
+    <w:p>
+      <w:pPr>
+        <w:spacing w:line="480" w:lineRule="auto"/>
+      </w:pPr>
+    </w:p>
+    <w:p>
+      <w:pPr>
+        <w:pStyle w:val="Prrafodelista"/>
+        <w:numPr>
+          <w:ilvl w:val="0"/>
+          <w:numId w:val="1"/>
+        </w:numPr>
+        <w:spacing w:line="480" w:lineRule="auto"/>
+      </w:pPr>
+      <w:r>
+        <w:t>Si se excede de la cantidad máxima establecida, de igual manera se coloca de color rojo</w:t>
+      </w:r>
+    </w:p>
+    <w:p>
+      <w:pPr>
+        <w:spacing w:line="480" w:lineRule="auto"/>
+      </w:pPr>
+      <w:r>
+        <w:rPr>
+          <w:noProof/>
+        </w:rPr>
+        <w:drawing>
+          <wp:inline distT="0" distB="0" distL="0" distR="0" wp14:anchorId="5BC85151" wp14:editId="2EE47E59">
+            <wp:extent cx="5334744" cy="628738"/>
+            <wp:effectExtent l="0" t="0" r="0" b="0"/>
+            <wp:docPr id="1927135109" name="Imagen 1"/>
+            <wp:cNvGraphicFramePr>
+              <a:graphicFrameLocks xmlns:a="http://schemas.openxmlformats.org/drawingml/2006/main" noChangeAspect="1"/>
+            </wp:cNvGraphicFramePr>
+            <a:graphic xmlns:a="http://schemas.openxmlformats.org/drawingml/2006/main">
+              <a:graphicData uri="http://schemas.openxmlformats.org/drawingml/2006/picture">
+                <pic:pic xmlns:pic="http://schemas.openxmlformats.org/drawingml/2006/picture">
+                  <pic:nvPicPr>
+                    <pic:cNvPr id="1927135109" name=""/>
+                    <pic:cNvPicPr/>
+                  </pic:nvPicPr>
+                  <pic:blipFill>
+                    <a:blip r:embed="rId39"/>
+                    <a:stretch>
+                      <a:fillRect/>
+                    </a:stretch>
+                  </pic:blipFill>
+                  <pic:spPr>
+                    <a:xfrm>
+                      <a:off x="0" y="0"/>
+                      <a:ext cx="5334744" cy="628738"/>
+                    </a:xfrm>
+                    <a:prstGeom prst="rect">
+                      <a:avLst/>
+                    </a:prstGeom>
+                  </pic:spPr>
+                </pic:pic>
+              </a:graphicData>
+            </a:graphic>
+          </wp:inline>
+        </w:drawing>
+      </w:r>
+    </w:p>
+    <w:p>
+      <w:pPr>
+        <w:pStyle w:val="Prrafodelista"/>
+        <w:numPr>
+          <w:ilvl w:val="0"/>
+          <w:numId w:val="1"/>
+        </w:numPr>
+        <w:spacing w:line="480" w:lineRule="auto"/>
+      </w:pPr>
+      <w:r>
+        <w:t>Si se completa el campo y la cantidad de números está dentro del rango de la capacidad de dígitos, el cuadro se colocará de color verde</w:t>
+      </w:r>
+    </w:p>
+    <w:p>
+      <w:pPr>
+        <w:spacing w:line="480" w:lineRule="auto"/>
+      </w:pPr>
+      <w:r>
+        <w:rPr>
+          <w:noProof/>
+        </w:rPr>
+        <w:drawing>
+          <wp:inline distT="0" distB="0" distL="0" distR="0" wp14:anchorId="533EF02B" wp14:editId="30907338">
+            <wp:extent cx="5315692" cy="647790"/>
+            <wp:effectExtent l="0" t="0" r="0" b="0"/>
+            <wp:docPr id="1019443495" name="Imagen 1"/>
+            <wp:cNvGraphicFramePr>
+              <a:graphicFrameLocks xmlns:a="http://schemas.openxmlformats.org/drawingml/2006/main" noChangeAspect="1"/>
+            </wp:cNvGraphicFramePr>
+            <a:graphic xmlns:a="http://schemas.openxmlformats.org/drawingml/2006/main">
+              <a:graphicData uri="http://schemas.openxmlformats.org/drawingml/2006/picture">
+                <pic:pic xmlns:pic="http://schemas.openxmlformats.org/drawingml/2006/picture">
+                  <pic:nvPicPr>
+                    <pic:cNvPr id="1019443495" name=""/>
+                    <pic:cNvPicPr/>
+                  </pic:nvPicPr>
+                  <pic:blipFill>
+                    <a:blip r:embed="rId40"/>
+                    <a:stretch>
+                      <a:fillRect/>
+                    </a:stretch>
+                  </pic:blipFill>
+                  <pic:spPr>
+                    <a:xfrm>
+                      <a:off x="0" y="0"/>
+                      <a:ext cx="5315692" cy="647790"/>
+                    </a:xfrm>
+                    <a:prstGeom prst="rect">
+                      <a:avLst/>
+                    </a:prstGeom>
+                  </pic:spPr>
+                </pic:pic>
+              </a:graphicData>
+            </a:graphic>
+          </wp:inline>
+        </w:drawing>
+      </w:r>
+    </w:p>
+    <w:p>
+      <w:pPr>
+        <w:spacing w:line="480" w:lineRule="auto"/>
+      </w:pPr>
+    </w:p>
+    <w:p>
+      <w:pPr>
+        <w:spacing w:line="480" w:lineRule="auto"/>
+      </w:pPr>
+      <w:r>
+        <w:t xml:space="preserve"> </w:t>
+      </w:r>
+    </w:p>
+    <w:p>
+      <w:pPr>
+        <w:spacing w:line="480" w:lineRule="auto"/>
+      </w:pPr>
+      <w:r>
+        <w:t>Formulario de “Ingreso” con los datos ingresados:</w:t>
+      </w:r>
+    </w:p>
+    <w:p>
+      <w:pPr>
+        <w:spacing w:line="480" w:lineRule="auto"/>
+      </w:pPr>
+      <w:r>
+        <w:rPr>
+          <w:noProof/>
+        </w:rPr>
+        <w:drawing>
+          <wp:inline distT="0" distB="0" distL="0" distR="0" wp14:anchorId="0013FFA7" wp14:editId="6F615AC4">
+            <wp:extent cx="4032060" cy="2266950"/>
+            <wp:effectExtent l="0" t="0" r="6985" b="0"/>
+            <wp:docPr id="1478425426" name="Imagen 1"/>
+            <wp:cNvGraphicFramePr>
+              <a:graphicFrameLocks xmlns:a="http://schemas.openxmlformats.org/drawingml/2006/main" noChangeAspect="1"/>
+            </wp:cNvGraphicFramePr>
+            <a:graphic xmlns:a="http://schemas.openxmlformats.org/drawingml/2006/main">
+              <a:graphicData uri="http://schemas.openxmlformats.org/drawingml/2006/picture">
+                <pic:pic xmlns:pic="http://schemas.openxmlformats.org/drawingml/2006/picture">
+                  <pic:nvPicPr>
+                    <pic:cNvPr id="1478425426" name=""/>
+                    <pic:cNvPicPr/>
+                  </pic:nvPicPr>
+                  <pic:blipFill>
+                    <a:blip r:embed="rId41"/>
+                    <a:stretch>
+                      <a:fillRect/>
+                    </a:stretch>
+                  </pic:blipFill>
+                  <pic:spPr>
+                    <a:xfrm>
+                      <a:off x="0" y="0"/>
+                      <a:ext cx="4083450" cy="2295843"/>
+                    </a:xfrm>
+                    <a:prstGeom prst="rect">
+                      <a:avLst/>
+                    </a:prstGeom>
+                  </pic:spPr>
+                </pic:pic>
+              </a:graphicData>
+            </a:graphic>
+          </wp:inline>
+        </w:drawing>
+      </w:r>
+    </w:p>
+    <w:p>
+      <w:pPr>
+        <w:spacing w:line="480" w:lineRule="auto"/>
+      </w:pPr>
+    </w:p>
+    <w:p>
+      <w:pPr>
+        <w:spacing w:line="480" w:lineRule="auto"/>
+      </w:pPr>
+      <w:r>
+        <w:t>Mensaje de alerta informando el registro del nuevo ingreso:</w:t>
+      </w:r>
+    </w:p>
+    <w:p>
+      <w:pPr>
+        <w:spacing w:line="480" w:lineRule="auto"/>
+      </w:pPr>
+      <w:r>
+        <w:rPr>
+          <w:noProof/>
+        </w:rPr>
+        <w:drawing>
+          <wp:inline distT="0" distB="0" distL="0" distR="0" wp14:anchorId="3FBEB8B3" wp14:editId="1B4C95BA">
+            <wp:extent cx="5612130" cy="3157855"/>
+            <wp:effectExtent l="0" t="0" r="7620" b="4445"/>
+            <wp:docPr id="649599304" name="Imagen 1"/>
+            <wp:cNvGraphicFramePr>
+              <a:graphicFrameLocks xmlns:a="http://schemas.openxmlformats.org/drawingml/2006/main" noChangeAspect="1"/>
+            </wp:cNvGraphicFramePr>
+            <a:graphic xmlns:a="http://schemas.openxmlformats.org/drawingml/2006/main">
+              <a:graphicData uri="http://schemas.openxmlformats.org/drawingml/2006/picture">
+                <pic:pic xmlns:pic="http://schemas.openxmlformats.org/drawingml/2006/picture">
+                  <pic:nvPicPr>
+                    <pic:cNvPr id="649599304" name=""/>
+                    <pic:cNvPicPr/>
+                  </pic:nvPicPr>
+                  <pic:blipFill>
+                    <a:blip r:embed="rId42"/>
+                    <a:stretch>
+                      <a:fillRect/>
+                    </a:stretch>
+                  </pic:blipFill>
+                  <pic:spPr>
+                    <a:xfrm>
+                      <a:off x="0" y="0"/>
+                      <a:ext cx="5612130" cy="3157855"/>
+                    </a:xfrm>
+                    <a:prstGeom prst="rect">
+                      <a:avLst/>
+                    </a:prstGeom>
+                  </pic:spPr>
+                </pic:pic>
+              </a:graphicData>
+            </a:graphic>
+          </wp:inline>
+        </w:drawing>
+      </w:r>
+    </w:p>
+    <w:p>
+      <w:pPr>
+        <w:spacing w:line="480" w:lineRule="auto"/>
+      </w:pPr>
+    </w:p>
+    <w:p>
+      <w:pPr>
+        <w:spacing w:line="480" w:lineRule="auto"/>
+      </w:pPr>
+      <w:r>
+        <w:t>Mensaje de alerta indicando error si se intenta enviar el formulario vacío:</w:t>
+      </w:r>
+    </w:p>
+    <w:p>
+      <w:pPr>
+        <w:spacing w:line="480" w:lineRule="auto"/>
+      </w:pPr>
+      <w:r>
+        <w:rPr>
+          <w:noProof/>
+        </w:rPr>
+        <w:drawing>
+          <wp:inline distT="0" distB="0" distL="0" distR="0" wp14:anchorId="3DF5925F" wp14:editId="1129A953">
+            <wp:extent cx="5612130" cy="3150870"/>
+            <wp:effectExtent l="0" t="0" r="7620" b="0"/>
+            <wp:docPr id="1696823268" name="Imagen 1"/>
+            <wp:cNvGraphicFramePr>
+              <a:graphicFrameLocks xmlns:a="http://schemas.openxmlformats.org/drawingml/2006/main" noChangeAspect="1"/>
+            </wp:cNvGraphicFramePr>
+            <a:graphic xmlns:a="http://schemas.openxmlformats.org/drawingml/2006/main">
+              <a:graphicData uri="http://schemas.openxmlformats.org/drawingml/2006/picture">
+                <pic:pic xmlns:pic="http://schemas.openxmlformats.org/drawingml/2006/picture">
+                  <pic:nvPicPr>
+                    <pic:cNvPr id="1696823268" name=""/>
+                    <pic:cNvPicPr/>
+                  </pic:nvPicPr>
+                  <pic:blipFill>
+                    <a:blip r:embed="rId43"/>
+                    <a:stretch>
+                      <a:fillRect/>
+                    </a:stretch>
+                  </pic:blipFill>
+                  <pic:spPr>
+                    <a:xfrm>
+                      <a:off x="0" y="0"/>
+                      <a:ext cx="5612130" cy="3150870"/>
+                    </a:xfrm>
+                    <a:prstGeom prst="rect">
+                      <a:avLst/>
+                    </a:prstGeom>
+                  </pic:spPr>
+                </pic:pic>
+              </a:graphicData>
+            </a:graphic>
+          </wp:inline>
+        </w:drawing>
+      </w:r>
+      <w:r>
+        <w:t xml:space="preserve"> </w:t>
+      </w:r>
     </w:p>
     <w:p>
       <w:pPr>

</xml_diff>

<commit_message>
se modificó en manual del usuario
</commit_message>
<xml_diff>
--- a/Manual-usuario/Manual del usuario taller MVC spring boot.docx
+++ b/Manual-usuario/Manual del usuario taller MVC spring boot.docx
@@ -771,7 +771,7 @@
           <w:r>
             <w:fldChar w:fldCharType="separate"/>
           </w:r>
-          <w:hyperlink w:anchor="_Toc160395604" w:history="1">
+          <w:hyperlink w:anchor="_Toc160275704" w:history="1">
             <w:r>
               <w:rPr>
                 <w:rStyle w:val="Hipervnculo"/>
@@ -798,7 +798,7 @@
                 <w:noProof/>
                 <w:webHidden/>
               </w:rPr>
-              <w:instrText xml:space="preserve"> PAGEREF _Toc160395604 \h </w:instrText>
+              <w:instrText xml:space="preserve"> PAGEREF _Toc160275704 \h </w:instrText>
             </w:r>
             <w:r>
               <w:rPr>
@@ -844,7 +844,7 @@
               <w14:ligatures w14:val="standardContextual"/>
             </w:rPr>
           </w:pPr>
-          <w:hyperlink w:anchor="_Toc160395605" w:history="1">
+          <w:hyperlink w:anchor="_Toc160275705" w:history="1">
             <w:r>
               <w:rPr>
                 <w:rStyle w:val="Hipervnculo"/>
@@ -871,7 +871,7 @@
                 <w:noProof/>
                 <w:webHidden/>
               </w:rPr>
-              <w:instrText xml:space="preserve"> PAGEREF _Toc160395605 \h </w:instrText>
+              <w:instrText xml:space="preserve"> PAGEREF _Toc160275705 \h </w:instrText>
             </w:r>
             <w:r>
               <w:rPr>
@@ -917,7 +917,7 @@
               <w14:ligatures w14:val="standardContextual"/>
             </w:rPr>
           </w:pPr>
-          <w:hyperlink w:anchor="_Toc160395606" w:history="1">
+          <w:hyperlink w:anchor="_Toc160275706" w:history="1">
             <w:r>
               <w:rPr>
                 <w:rStyle w:val="Hipervnculo"/>
@@ -944,7 +944,7 @@
                 <w:noProof/>
                 <w:webHidden/>
               </w:rPr>
-              <w:instrText xml:space="preserve"> PAGEREF _Toc160395606 \h </w:instrText>
+              <w:instrText xml:space="preserve"> PAGEREF _Toc160275706 \h </w:instrText>
             </w:r>
             <w:r>
               <w:rPr>
@@ -990,7 +990,7 @@
               <w14:ligatures w14:val="standardContextual"/>
             </w:rPr>
           </w:pPr>
-          <w:hyperlink w:anchor="_Toc160395607" w:history="1">
+          <w:hyperlink w:anchor="_Toc160275707" w:history="1">
             <w:r>
               <w:rPr>
                 <w:rStyle w:val="Hipervnculo"/>
@@ -1017,7 +1017,7 @@
                 <w:noProof/>
                 <w:webHidden/>
               </w:rPr>
-              <w:instrText xml:space="preserve"> PAGEREF _Toc160395607 \h </w:instrText>
+              <w:instrText xml:space="preserve"> PAGEREF _Toc160275707 \h </w:instrText>
             </w:r>
             <w:r>
               <w:rPr>
@@ -1063,7 +1063,7 @@
               <w14:ligatures w14:val="standardContextual"/>
             </w:rPr>
           </w:pPr>
-          <w:hyperlink w:anchor="_Toc160395608" w:history="1">
+          <w:hyperlink w:anchor="_Toc160275708" w:history="1">
             <w:r>
               <w:rPr>
                 <w:rStyle w:val="Hipervnculo"/>
@@ -1090,7 +1090,7 @@
                 <w:noProof/>
                 <w:webHidden/>
               </w:rPr>
-              <w:instrText xml:space="preserve"> PAGEREF _Toc160395608 \h </w:instrText>
+              <w:instrText xml:space="preserve"> PAGEREF _Toc160275708 \h </w:instrText>
             </w:r>
             <w:r>
               <w:rPr>
@@ -1136,7 +1136,7 @@
               <w14:ligatures w14:val="standardContextual"/>
             </w:rPr>
           </w:pPr>
-          <w:hyperlink w:anchor="_Toc160395609" w:history="1">
+          <w:hyperlink w:anchor="_Toc160275709" w:history="1">
             <w:r>
               <w:rPr>
                 <w:rStyle w:val="Hipervnculo"/>
@@ -1163,7 +1163,7 @@
                 <w:noProof/>
                 <w:webHidden/>
               </w:rPr>
-              <w:instrText xml:space="preserve"> PAGEREF _Toc160395609 \h </w:instrText>
+              <w:instrText xml:space="preserve"> PAGEREF _Toc160275709 \h </w:instrText>
             </w:r>
             <w:r>
               <w:rPr>
@@ -1209,7 +1209,7 @@
               <w14:ligatures w14:val="standardContextual"/>
             </w:rPr>
           </w:pPr>
-          <w:hyperlink w:anchor="_Toc160395610" w:history="1">
+          <w:hyperlink w:anchor="_Toc160275710" w:history="1">
             <w:r>
               <w:rPr>
                 <w:rStyle w:val="Hipervnculo"/>
@@ -1236,7 +1236,7 @@
                 <w:noProof/>
                 <w:webHidden/>
               </w:rPr>
-              <w:instrText xml:space="preserve"> PAGEREF _Toc160395610 \h </w:instrText>
+              <w:instrText xml:space="preserve"> PAGEREF _Toc160275710 \h </w:instrText>
             </w:r>
             <w:r>
               <w:rPr>
@@ -1282,13 +1282,13 @@
               <w14:ligatures w14:val="standardContextual"/>
             </w:rPr>
           </w:pPr>
-          <w:hyperlink w:anchor="_Toc160395611" w:history="1">
+          <w:hyperlink w:anchor="_Toc160275711" w:history="1">
             <w:r>
               <w:rPr>
                 <w:rStyle w:val="Hipervnculo"/>
                 <w:noProof/>
               </w:rPr>
-              <w:t>Editar Paciente</w:t>
+              <w:t>Añadir paciente</w:t>
             </w:r>
             <w:r>
               <w:rPr>
@@ -1309,7 +1309,7 @@
                 <w:noProof/>
                 <w:webHidden/>
               </w:rPr>
-              <w:instrText xml:space="preserve"> PAGEREF _Toc160395611 \h </w:instrText>
+              <w:instrText xml:space="preserve"> PAGEREF _Toc160275711 \h </w:instrText>
             </w:r>
             <w:r>
               <w:rPr>
@@ -1355,13 +1355,13 @@
               <w14:ligatures w14:val="standardContextual"/>
             </w:rPr>
           </w:pPr>
-          <w:hyperlink w:anchor="_Toc160395612" w:history="1">
+          <w:hyperlink w:anchor="_Toc160275712" w:history="1">
             <w:r>
               <w:rPr>
                 <w:rStyle w:val="Hipervnculo"/>
                 <w:noProof/>
               </w:rPr>
-              <w:t>Añadir paciente</w:t>
+              <w:t>Tarjeta ingreso:</w:t>
             </w:r>
             <w:r>
               <w:rPr>
@@ -1382,7 +1382,7 @@
                 <w:noProof/>
                 <w:webHidden/>
               </w:rPr>
-              <w:instrText xml:space="preserve"> PAGEREF _Toc160395612 \h </w:instrText>
+              <w:instrText xml:space="preserve"> PAGEREF _Toc160275712 \h </w:instrText>
             </w:r>
             <w:r>
               <w:rPr>
@@ -1402,7 +1402,7 @@
                 <w:noProof/>
                 <w:webHidden/>
               </w:rPr>
-              <w:t>15</w:t>
+              <w:t>17</w:t>
             </w:r>
             <w:r>
               <w:rPr>
@@ -1428,13 +1428,13 @@
               <w14:ligatures w14:val="standardContextual"/>
             </w:rPr>
           </w:pPr>
-          <w:hyperlink w:anchor="_Toc160395613" w:history="1">
+          <w:hyperlink w:anchor="_Toc160275713" w:history="1">
             <w:r>
               <w:rPr>
                 <w:rStyle w:val="Hipervnculo"/>
                 <w:noProof/>
               </w:rPr>
-              <w:t>Tarjeta ingreso:</w:t>
+              <w:t>Listado ingreso</w:t>
             </w:r>
             <w:r>
               <w:rPr>
@@ -1455,7 +1455,7 @@
                 <w:noProof/>
                 <w:webHidden/>
               </w:rPr>
-              <w:instrText xml:space="preserve"> PAGEREF _Toc160395613 \h </w:instrText>
+              <w:instrText xml:space="preserve"> PAGEREF _Toc160275713 \h </w:instrText>
             </w:r>
             <w:r>
               <w:rPr>
@@ -1475,7 +1475,7 @@
                 <w:noProof/>
                 <w:webHidden/>
               </w:rPr>
-              <w:t>20</w:t>
+              <w:t>18</w:t>
             </w:r>
             <w:r>
               <w:rPr>
@@ -1501,13 +1501,13 @@
               <w14:ligatures w14:val="standardContextual"/>
             </w:rPr>
           </w:pPr>
-          <w:hyperlink w:anchor="_Toc160395614" w:history="1">
+          <w:hyperlink w:anchor="_Toc160275714" w:history="1">
             <w:r>
               <w:rPr>
                 <w:rStyle w:val="Hipervnculo"/>
                 <w:noProof/>
               </w:rPr>
-              <w:t>Listado ingreso</w:t>
+              <w:t>Añadir ingreso</w:t>
             </w:r>
             <w:r>
               <w:rPr>
@@ -1528,7 +1528,7 @@
                 <w:noProof/>
                 <w:webHidden/>
               </w:rPr>
-              <w:instrText xml:space="preserve"> PAGEREF _Toc160395614 \h </w:instrText>
+              <w:instrText xml:space="preserve"> PAGEREF _Toc160275714 \h </w:instrText>
             </w:r>
             <w:r>
               <w:rPr>
@@ -1548,80 +1548,7 @@
                 <w:noProof/>
                 <w:webHidden/>
               </w:rPr>
-              <w:t>21</w:t>
-            </w:r>
-            <w:r>
-              <w:rPr>
-                <w:noProof/>
-                <w:webHidden/>
-              </w:rPr>
-              <w:fldChar w:fldCharType="end"/>
-            </w:r>
-          </w:hyperlink>
-        </w:p>
-        <w:p>
-          <w:pPr>
-            <w:pStyle w:val="TDC1"/>
-            <w:tabs>
-              <w:tab w:val="right" w:leader="dot" w:pos="8828"/>
-            </w:tabs>
-            <w:rPr>
-              <w:rFonts w:asciiTheme="minorHAnsi" w:eastAsiaTheme="minorEastAsia" w:hAnsiTheme="minorHAnsi"/>
-              <w:noProof/>
-              <w:kern w:val="2"/>
-              <w:sz w:val="22"/>
-              <w:lang w:eastAsia="es-CO"/>
-              <w14:ligatures w14:val="standardContextual"/>
-            </w:rPr>
-          </w:pPr>
-          <w:hyperlink w:anchor="_Toc160395615" w:history="1">
-            <w:r>
-              <w:rPr>
-                <w:rStyle w:val="Hipervnculo"/>
-                <w:noProof/>
-              </w:rPr>
-              <w:t>Añadir ingreso</w:t>
-            </w:r>
-            <w:r>
-              <w:rPr>
-                <w:noProof/>
-                <w:webHidden/>
-              </w:rPr>
-              <w:tab/>
-            </w:r>
-            <w:r>
-              <w:rPr>
-                <w:noProof/>
-                <w:webHidden/>
-              </w:rPr>
-              <w:fldChar w:fldCharType="begin"/>
-            </w:r>
-            <w:r>
-              <w:rPr>
-                <w:noProof/>
-                <w:webHidden/>
-              </w:rPr>
-              <w:instrText xml:space="preserve"> PAGEREF _Toc160395615 \h </w:instrText>
-            </w:r>
-            <w:r>
-              <w:rPr>
-                <w:noProof/>
-                <w:webHidden/>
-              </w:rPr>
-            </w:r>
-            <w:r>
-              <w:rPr>
-                <w:noProof/>
-                <w:webHidden/>
-              </w:rPr>
-              <w:fldChar w:fldCharType="separate"/>
-            </w:r>
-            <w:r>
-              <w:rPr>
-                <w:noProof/>
-                <w:webHidden/>
-              </w:rPr>
-              <w:t>21</w:t>
+              <w:t>18</w:t>
             </w:r>
             <w:r>
               <w:rPr>
@@ -1676,7 +1603,7 @@
       <w:pPr>
         <w:pStyle w:val="Ttulo1"/>
       </w:pPr>
-      <w:bookmarkStart w:id="0" w:name="_Toc160395604"/>
+      <w:bookmarkStart w:id="0" w:name="_Toc160275704"/>
       <w:r>
         <w:t>Página Principal</w:t>
       </w:r>
@@ -1815,7 +1742,7 @@
       <w:pPr>
         <w:pStyle w:val="Ttulo1"/>
       </w:pPr>
-      <w:bookmarkStart w:id="1" w:name="_Toc160395605"/>
+      <w:bookmarkStart w:id="1" w:name="_Toc160275705"/>
       <w:proofErr w:type="gramStart"/>
       <w:r>
         <w:t>Tarjeta m</w:t>
@@ -1843,15 +1770,7 @@
           <w:rFonts w:cs="Times New Roman"/>
           <w:szCs w:val="24"/>
         </w:rPr>
-        <w:t xml:space="preserve">Esta tarjeta tiene un título el cual indica la entidad del médico, adicionalmente una breve información con un mensaje dirigido al usuario y finalmente, debajo de dicha información se encuentran dos botones “Listado”, el cual dirige a la página donde se encuentran listados </w:t>
-      </w:r>
-      <w:r>
-        <w:rPr>
-          <w:rFonts w:cs="Times New Roman"/>
-          <w:szCs w:val="24"/>
-        </w:rPr>
-        <w:lastRenderedPageBreak/>
-        <w:t xml:space="preserve">todos los médicos ya registrados y “Añadir”, donde el usuario ingresa al formulario para poder diligenciar sus datos correspondientes para añadir un nuevo médico. </w:t>
+        <w:t xml:space="preserve">Esta tarjeta tiene un título el cual indica la entidad del médico, adicionalmente una breve información con un mensaje dirigido al usuario y finalmente, debajo de dicha información se encuentran dos botones “Listado”, el cual dirige a la página donde se encuentran listados todos los médicos ya registrados y “Añadir”, donde el usuario ingresa al formulario para poder diligenciar sus datos correspondientes para añadir un nuevo médico. </w:t>
       </w:r>
     </w:p>
     <w:p>
@@ -1868,6 +1787,7 @@
           <w:noProof/>
           <w:szCs w:val="24"/>
         </w:rPr>
+        <w:lastRenderedPageBreak/>
         <w:drawing>
           <wp:inline distT="0" distB="0" distL="0" distR="0" wp14:anchorId="748AB916" wp14:editId="08EB6840">
             <wp:extent cx="3553321" cy="4544059"/>
@@ -1927,7 +1847,7 @@
       <w:pPr>
         <w:pStyle w:val="Ttulo1"/>
       </w:pPr>
-      <w:bookmarkStart w:id="2" w:name="_Toc160395606"/>
+      <w:bookmarkStart w:id="2" w:name="_Toc160275706"/>
       <w:r>
         <w:t>Listado médico</w:t>
       </w:r>
@@ -2033,7 +1953,7 @@
       <w:pPr>
         <w:pStyle w:val="Ttulo1"/>
       </w:pPr>
-      <w:bookmarkStart w:id="3" w:name="_Toc160395607"/>
+      <w:bookmarkStart w:id="3" w:name="_Toc160275707"/>
       <w:r>
         <w:t>Editar médico</w:t>
       </w:r>
@@ -2969,7 +2889,7 @@
       <w:pPr>
         <w:pStyle w:val="Ttulo1"/>
       </w:pPr>
-      <w:bookmarkStart w:id="4" w:name="_Toc160395608"/>
+      <w:bookmarkStart w:id="4" w:name="_Toc160275708"/>
       <w:r>
         <w:t>Añadir médico</w:t>
       </w:r>
@@ -3490,7 +3410,7 @@
       <w:pPr>
         <w:pStyle w:val="Ttulo1"/>
       </w:pPr>
-      <w:bookmarkStart w:id="5" w:name="_Toc160395609"/>
+      <w:bookmarkStart w:id="5" w:name="_Toc160275709"/>
       <w:r>
         <w:lastRenderedPageBreak/>
         <w:t>Tarjeta paciente</w:t>
@@ -3567,7 +3487,7 @@
       <w:pPr>
         <w:pStyle w:val="Ttulo1"/>
       </w:pPr>
-      <w:bookmarkStart w:id="6" w:name="_Toc160395610"/>
+      <w:bookmarkStart w:id="6" w:name="_Toc160275710"/>
       <w:r>
         <w:t>Listado paciente</w:t>
       </w:r>
@@ -3688,11 +3608,996 @@
       <w:pPr>
         <w:pStyle w:val="Ttulo1"/>
       </w:pPr>
-      <w:bookmarkStart w:id="7" w:name="_Toc160395611"/>
-      <w:r>
+      <w:bookmarkStart w:id="7" w:name="_Toc160275711"/>
+      <w:r>
+        <w:t>Añadir paciente</w:t>
+      </w:r>
+      <w:bookmarkEnd w:id="7"/>
+    </w:p>
+    <w:p/>
+    <w:p>
+      <w:pPr>
+        <w:spacing w:line="480" w:lineRule="auto"/>
+      </w:pPr>
+      <w:r>
+        <w:t>Al momento de ingresar en el botón llamado “Añadir”, de la tarjeta “Paciente”, este dirige a la página “Formulario Paciente”, donde se encuentra el formulario para realizar un nuevo registro de un paciente; dicho formulario al igual que el de la entidad “Médico”, tiene un menú desplegable que permite al usuario seleccionar una de las opciones establecidas para indicar su tipo de documento, también tiene ciertas validaciones, las cuales son, que al momento de hacer clic en “Enviar” si falta un campo por llenar, sale una advertencia y también valida la cantidad de números en el “Numero documento”, para que este no sea menor a la cantidad mínima o no se exceda. Además, se implementaron alertas, estas sirven para avisar o informar al usuario e ir interactuando con él.</w:t>
+      </w:r>
+    </w:p>
+    <w:p/>
+    <w:p/>
+    <w:p>
+      <w:r>
+        <w:lastRenderedPageBreak/>
+        <w:t>Página de “Añadir paciente” cuando recién se ingresa:</w:t>
+      </w:r>
+    </w:p>
+    <w:p>
+      <w:r>
+        <w:rPr>
+          <w:noProof/>
+        </w:rPr>
+        <w:drawing>
+          <wp:inline distT="0" distB="0" distL="0" distR="0" wp14:anchorId="560CE6C5" wp14:editId="61B959C8">
+            <wp:extent cx="5612130" cy="3155315"/>
+            <wp:effectExtent l="0" t="0" r="7620" b="6985"/>
+            <wp:docPr id="2089022498" name="Imagen 1"/>
+            <wp:cNvGraphicFramePr>
+              <a:graphicFrameLocks xmlns:a="http://schemas.openxmlformats.org/drawingml/2006/main" noChangeAspect="1"/>
+            </wp:cNvGraphicFramePr>
+            <a:graphic xmlns:a="http://schemas.openxmlformats.org/drawingml/2006/main">
+              <a:graphicData uri="http://schemas.openxmlformats.org/drawingml/2006/picture">
+                <pic:pic xmlns:pic="http://schemas.openxmlformats.org/drawingml/2006/picture">
+                  <pic:nvPicPr>
+                    <pic:cNvPr id="2089022498" name=""/>
+                    <pic:cNvPicPr/>
+                  </pic:nvPicPr>
+                  <pic:blipFill>
+                    <a:blip r:embed="rId25"/>
+                    <a:stretch>
+                      <a:fillRect/>
+                    </a:stretch>
+                  </pic:blipFill>
+                  <pic:spPr>
+                    <a:xfrm>
+                      <a:off x="0" y="0"/>
+                      <a:ext cx="5612130" cy="3155315"/>
+                    </a:xfrm>
+                    <a:prstGeom prst="rect">
+                      <a:avLst/>
+                    </a:prstGeom>
+                  </pic:spPr>
+                </pic:pic>
+              </a:graphicData>
+            </a:graphic>
+          </wp:inline>
+        </w:drawing>
+      </w:r>
+    </w:p>
+    <w:p/>
+    <w:p>
+      <w:r>
+        <w:t>Mensaje de alerta indicando un error por si el usuario intenta enviar el formulario vacío o hace falta completar un campo:</w:t>
+      </w:r>
+    </w:p>
+    <w:p>
+      <w:r>
+        <w:rPr>
+          <w:noProof/>
+        </w:rPr>
+        <w:drawing>
+          <wp:inline distT="0" distB="0" distL="0" distR="0" wp14:anchorId="53BF359B" wp14:editId="49290BA5">
+            <wp:extent cx="5612130" cy="3155315"/>
+            <wp:effectExtent l="0" t="0" r="7620" b="6985"/>
+            <wp:docPr id="893097797" name="Imagen 1"/>
+            <wp:cNvGraphicFramePr>
+              <a:graphicFrameLocks xmlns:a="http://schemas.openxmlformats.org/drawingml/2006/main" noChangeAspect="1"/>
+            </wp:cNvGraphicFramePr>
+            <a:graphic xmlns:a="http://schemas.openxmlformats.org/drawingml/2006/main">
+              <a:graphicData uri="http://schemas.openxmlformats.org/drawingml/2006/picture">
+                <pic:pic xmlns:pic="http://schemas.openxmlformats.org/drawingml/2006/picture">
+                  <pic:nvPicPr>
+                    <pic:cNvPr id="893097797" name=""/>
+                    <pic:cNvPicPr/>
+                  </pic:nvPicPr>
+                  <pic:blipFill>
+                    <a:blip r:embed="rId26"/>
+                    <a:stretch>
+                      <a:fillRect/>
+                    </a:stretch>
+                  </pic:blipFill>
+                  <pic:spPr>
+                    <a:xfrm>
+                      <a:off x="0" y="0"/>
+                      <a:ext cx="5612130" cy="3155315"/>
+                    </a:xfrm>
+                    <a:prstGeom prst="rect">
+                      <a:avLst/>
+                    </a:prstGeom>
+                  </pic:spPr>
+                </pic:pic>
+              </a:graphicData>
+            </a:graphic>
+          </wp:inline>
+        </w:drawing>
+      </w:r>
+    </w:p>
+    <w:p/>
+    <w:p/>
+    <w:p/>
+    <w:p/>
+    <w:p/>
+    <w:p/>
+    <w:p>
+      <w:r>
+        <w:lastRenderedPageBreak/>
+        <w:t>Menú desplegable para el “Tipo documento”:</w:t>
+      </w:r>
+    </w:p>
+    <w:p>
+      <w:r>
+        <w:rPr>
+          <w:noProof/>
+        </w:rPr>
+        <w:drawing>
+          <wp:inline distT="0" distB="0" distL="0" distR="0" wp14:anchorId="26C9F8A5" wp14:editId="2D5497DA">
+            <wp:extent cx="5372850" cy="2314898"/>
+            <wp:effectExtent l="0" t="0" r="0" b="9525"/>
+            <wp:docPr id="1370669775" name="Imagen 1"/>
+            <wp:cNvGraphicFramePr>
+              <a:graphicFrameLocks xmlns:a="http://schemas.openxmlformats.org/drawingml/2006/main" noChangeAspect="1"/>
+            </wp:cNvGraphicFramePr>
+            <a:graphic xmlns:a="http://schemas.openxmlformats.org/drawingml/2006/main">
+              <a:graphicData uri="http://schemas.openxmlformats.org/drawingml/2006/picture">
+                <pic:pic xmlns:pic="http://schemas.openxmlformats.org/drawingml/2006/picture">
+                  <pic:nvPicPr>
+                    <pic:cNvPr id="1370669775" name=""/>
+                    <pic:cNvPicPr/>
+                  </pic:nvPicPr>
+                  <pic:blipFill>
+                    <a:blip r:embed="rId27"/>
+                    <a:stretch>
+                      <a:fillRect/>
+                    </a:stretch>
+                  </pic:blipFill>
+                  <pic:spPr>
+                    <a:xfrm>
+                      <a:off x="0" y="0"/>
+                      <a:ext cx="5372850" cy="2314898"/>
+                    </a:xfrm>
+                    <a:prstGeom prst="rect">
+                      <a:avLst/>
+                    </a:prstGeom>
+                  </pic:spPr>
+                </pic:pic>
+              </a:graphicData>
+            </a:graphic>
+          </wp:inline>
+        </w:drawing>
+      </w:r>
+    </w:p>
+    <w:p/>
+    <w:p/>
+    <w:p/>
+    <w:p>
+      <w:pPr>
+        <w:spacing w:line="480" w:lineRule="auto"/>
+        <w:rPr>
+          <w:rFonts w:ascii="Consolas" w:eastAsia="Times New Roman" w:hAnsi="Consolas" w:cs="Times New Roman"/>
+          <w:color w:val="CCCCCC"/>
+          <w:sz w:val="21"/>
+          <w:szCs w:val="21"/>
+          <w:lang w:eastAsia="es-CO"/>
+        </w:rPr>
+      </w:pPr>
+      <w:r>
+        <w:t>Validaciones del “Numero documento”:</w:t>
+      </w:r>
+    </w:p>
+    <w:p>
+      <w:pPr>
+        <w:spacing w:line="480" w:lineRule="auto"/>
+      </w:pPr>
+      <w:r>
+        <w:t>Este campo tiene la condición de que si cumple con las validaciones se coloca de color verde, si no, cambia a color rojo, al igual si se encuentra vacío.</w:t>
+      </w:r>
+    </w:p>
+    <w:p>
+      <w:r>
+        <w:rPr>
+          <w:noProof/>
+        </w:rPr>
+        <w:drawing>
+          <wp:inline distT="0" distB="0" distL="0" distR="0" wp14:anchorId="59D8E871" wp14:editId="715A0CD7">
+            <wp:extent cx="5447619" cy="761905"/>
+            <wp:effectExtent l="0" t="0" r="1270" b="635"/>
+            <wp:docPr id="1723066380" name="Imagen 1"/>
+            <wp:cNvGraphicFramePr>
+              <a:graphicFrameLocks xmlns:a="http://schemas.openxmlformats.org/drawingml/2006/main" noChangeAspect="1"/>
+            </wp:cNvGraphicFramePr>
+            <a:graphic xmlns:a="http://schemas.openxmlformats.org/drawingml/2006/main">
+              <a:graphicData uri="http://schemas.openxmlformats.org/drawingml/2006/picture">
+                <pic:pic xmlns:pic="http://schemas.openxmlformats.org/drawingml/2006/picture">
+                  <pic:nvPicPr>
+                    <pic:cNvPr id="1723066380" name=""/>
+                    <pic:cNvPicPr/>
+                  </pic:nvPicPr>
+                  <pic:blipFill>
+                    <a:blip r:embed="rId28"/>
+                    <a:stretch>
+                      <a:fillRect/>
+                    </a:stretch>
+                  </pic:blipFill>
+                  <pic:spPr>
+                    <a:xfrm>
+                      <a:off x="0" y="0"/>
+                      <a:ext cx="5447619" cy="761905"/>
+                    </a:xfrm>
+                    <a:prstGeom prst="rect">
+                      <a:avLst/>
+                    </a:prstGeom>
+                  </pic:spPr>
+                </pic:pic>
+              </a:graphicData>
+            </a:graphic>
+          </wp:inline>
+        </w:drawing>
+      </w:r>
+    </w:p>
+    <w:p>
+      <w:r>
+        <w:rPr>
+          <w:noProof/>
+        </w:rPr>
+        <w:drawing>
+          <wp:inline distT="0" distB="0" distL="0" distR="0" wp14:anchorId="1A009074" wp14:editId="22B28397">
+            <wp:extent cx="5315692" cy="809738"/>
+            <wp:effectExtent l="0" t="0" r="0" b="9525"/>
+            <wp:docPr id="1810281095" name="Imagen 1"/>
+            <wp:cNvGraphicFramePr>
+              <a:graphicFrameLocks xmlns:a="http://schemas.openxmlformats.org/drawingml/2006/main" noChangeAspect="1"/>
+            </wp:cNvGraphicFramePr>
+            <a:graphic xmlns:a="http://schemas.openxmlformats.org/drawingml/2006/main">
+              <a:graphicData uri="http://schemas.openxmlformats.org/drawingml/2006/picture">
+                <pic:pic xmlns:pic="http://schemas.openxmlformats.org/drawingml/2006/picture">
+                  <pic:nvPicPr>
+                    <pic:cNvPr id="1810281095" name=""/>
+                    <pic:cNvPicPr/>
+                  </pic:nvPicPr>
+                  <pic:blipFill>
+                    <a:blip r:embed="rId29"/>
+                    <a:stretch>
+                      <a:fillRect/>
+                    </a:stretch>
+                  </pic:blipFill>
+                  <pic:spPr>
+                    <a:xfrm>
+                      <a:off x="0" y="0"/>
+                      <a:ext cx="5315692" cy="809738"/>
+                    </a:xfrm>
+                    <a:prstGeom prst="rect">
+                      <a:avLst/>
+                    </a:prstGeom>
+                  </pic:spPr>
+                </pic:pic>
+              </a:graphicData>
+            </a:graphic>
+          </wp:inline>
+        </w:drawing>
+      </w:r>
+    </w:p>
+    <w:p/>
+    <w:p/>
+    <w:p/>
+    <w:p/>
+    <w:p/>
+    <w:p/>
+    <w:p/>
+    <w:p/>
+    <w:p/>
+    <w:p/>
+    <w:p/>
+    <w:p/>
+    <w:p/>
+    <w:p>
+      <w:r>
+        <w:lastRenderedPageBreak/>
+        <w:t>Formulario del “Añadir paciente” con todos los campos completos:</w:t>
+      </w:r>
+    </w:p>
+    <w:p/>
+    <w:p>
+      <w:r>
+        <w:rPr>
+          <w:noProof/>
+        </w:rPr>
+        <w:drawing>
+          <wp:inline distT="0" distB="0" distL="0" distR="0" wp14:anchorId="2840C3A8" wp14:editId="108B1B81">
+            <wp:extent cx="5612130" cy="3155315"/>
+            <wp:effectExtent l="0" t="0" r="7620" b="6985"/>
+            <wp:docPr id="1774525483" name="Imagen 1"/>
+            <wp:cNvGraphicFramePr>
+              <a:graphicFrameLocks xmlns:a="http://schemas.openxmlformats.org/drawingml/2006/main" noChangeAspect="1"/>
+            </wp:cNvGraphicFramePr>
+            <a:graphic xmlns:a="http://schemas.openxmlformats.org/drawingml/2006/main">
+              <a:graphicData uri="http://schemas.openxmlformats.org/drawingml/2006/picture">
+                <pic:pic xmlns:pic="http://schemas.openxmlformats.org/drawingml/2006/picture">
+                  <pic:nvPicPr>
+                    <pic:cNvPr id="1774525483" name=""/>
+                    <pic:cNvPicPr/>
+                  </pic:nvPicPr>
+                  <pic:blipFill>
+                    <a:blip r:embed="rId30"/>
+                    <a:stretch>
+                      <a:fillRect/>
+                    </a:stretch>
+                  </pic:blipFill>
+                  <pic:spPr>
+                    <a:xfrm>
+                      <a:off x="0" y="0"/>
+                      <a:ext cx="5612130" cy="3155315"/>
+                    </a:xfrm>
+                    <a:prstGeom prst="rect">
+                      <a:avLst/>
+                    </a:prstGeom>
+                  </pic:spPr>
+                </pic:pic>
+              </a:graphicData>
+            </a:graphic>
+          </wp:inline>
+        </w:drawing>
+      </w:r>
+    </w:p>
+    <w:p/>
+    <w:p/>
+    <w:p>
+      <w:r>
+        <w:t>Mensaje de alerta con la confirmación de que se guardó el nuevo registro del paciente:</w:t>
+      </w:r>
+    </w:p>
+    <w:p/>
+    <w:p>
+      <w:r>
+        <w:rPr>
+          <w:noProof/>
+        </w:rPr>
+        <w:drawing>
+          <wp:inline distT="0" distB="0" distL="0" distR="0" wp14:anchorId="779EE655" wp14:editId="64E37EAD">
+            <wp:extent cx="5612130" cy="3155315"/>
+            <wp:effectExtent l="0" t="0" r="7620" b="6985"/>
+            <wp:docPr id="1274648098" name="Imagen 1"/>
+            <wp:cNvGraphicFramePr>
+              <a:graphicFrameLocks xmlns:a="http://schemas.openxmlformats.org/drawingml/2006/main" noChangeAspect="1"/>
+            </wp:cNvGraphicFramePr>
+            <a:graphic xmlns:a="http://schemas.openxmlformats.org/drawingml/2006/main">
+              <a:graphicData uri="http://schemas.openxmlformats.org/drawingml/2006/picture">
+                <pic:pic xmlns:pic="http://schemas.openxmlformats.org/drawingml/2006/picture">
+                  <pic:nvPicPr>
+                    <pic:cNvPr id="1274648098" name=""/>
+                    <pic:cNvPicPr/>
+                  </pic:nvPicPr>
+                  <pic:blipFill>
+                    <a:blip r:embed="rId31"/>
+                    <a:stretch>
+                      <a:fillRect/>
+                    </a:stretch>
+                  </pic:blipFill>
+                  <pic:spPr>
+                    <a:xfrm>
+                      <a:off x="0" y="0"/>
+                      <a:ext cx="5612130" cy="3155315"/>
+                    </a:xfrm>
+                    <a:prstGeom prst="rect">
+                      <a:avLst/>
+                    </a:prstGeom>
+                  </pic:spPr>
+                </pic:pic>
+              </a:graphicData>
+            </a:graphic>
+          </wp:inline>
+        </w:drawing>
+      </w:r>
+    </w:p>
+    <w:p/>
+    <w:p/>
+    <w:p/>
+    <w:p/>
+    <w:p>
+      <w:pPr>
+        <w:pStyle w:val="Ttulo1"/>
+      </w:pPr>
+      <w:bookmarkStart w:id="8" w:name="_Toc160275712"/>
+      <w:r>
+        <w:lastRenderedPageBreak/>
+        <w:t>Tarjeta ingreso:</w:t>
+      </w:r>
+      <w:bookmarkEnd w:id="8"/>
+    </w:p>
+    <w:p/>
+    <w:p>
+      <w:pPr>
+        <w:spacing w:line="480" w:lineRule="auto"/>
+      </w:pPr>
+      <w:r>
+        <w:t xml:space="preserve">La tarjeta “Ingreso”, tiene su respectivo título con el nombre de la entidad, </w:t>
+      </w:r>
+      <w:r>
+        <w:t>un mensaje explicando la entidad del ingreso y dos botones en la parte de abajo, los cuales tienen como nombre “Listado” y “Añadir”, estos son totalmente funcionales, dirigen a las páginas correspondientes.</w:t>
+      </w:r>
+    </w:p>
+    <w:p>
+      <w:pPr>
+        <w:spacing w:line="480" w:lineRule="auto"/>
+      </w:pPr>
+    </w:p>
+    <w:p>
+      <w:r>
+        <w:rPr>
+          <w:noProof/>
+        </w:rPr>
+        <w:drawing>
+          <wp:inline distT="0" distB="0" distL="0" distR="0" wp14:anchorId="0AE5FAE7" wp14:editId="33D72DE2">
+            <wp:extent cx="3581900" cy="5125165"/>
+            <wp:effectExtent l="0" t="0" r="0" b="0"/>
+            <wp:docPr id="331212358" name="Imagen 1"/>
+            <wp:cNvGraphicFramePr>
+              <a:graphicFrameLocks xmlns:a="http://schemas.openxmlformats.org/drawingml/2006/main" noChangeAspect="1"/>
+            </wp:cNvGraphicFramePr>
+            <a:graphic xmlns:a="http://schemas.openxmlformats.org/drawingml/2006/main">
+              <a:graphicData uri="http://schemas.openxmlformats.org/drawingml/2006/picture">
+                <pic:pic xmlns:pic="http://schemas.openxmlformats.org/drawingml/2006/picture">
+                  <pic:nvPicPr>
+                    <pic:cNvPr id="331212358" name=""/>
+                    <pic:cNvPicPr/>
+                  </pic:nvPicPr>
+                  <pic:blipFill>
+                    <a:blip r:embed="rId32"/>
+                    <a:stretch>
+                      <a:fillRect/>
+                    </a:stretch>
+                  </pic:blipFill>
+                  <pic:spPr>
+                    <a:xfrm>
+                      <a:off x="0" y="0"/>
+                      <a:ext cx="3581900" cy="5125165"/>
+                    </a:xfrm>
+                    <a:prstGeom prst="rect">
+                      <a:avLst/>
+                    </a:prstGeom>
+                  </pic:spPr>
+                </pic:pic>
+              </a:graphicData>
+            </a:graphic>
+          </wp:inline>
+        </w:drawing>
+      </w:r>
+    </w:p>
+    <w:p/>
+    <w:p/>
+    <w:p/>
+    <w:p/>
+    <w:p/>
+    <w:p>
+      <w:pPr>
+        <w:pStyle w:val="Ttulo1"/>
+      </w:pPr>
+      <w:bookmarkStart w:id="9" w:name="_Toc160275713"/>
+      <w:r>
+        <w:lastRenderedPageBreak/>
+        <w:t>Listado ingreso</w:t>
+      </w:r>
+      <w:bookmarkEnd w:id="9"/>
+    </w:p>
+    <w:p/>
+    <w:p>
+      <w:pPr>
+        <w:spacing w:line="480" w:lineRule="auto"/>
+      </w:pPr>
+      <w:r>
+        <w:t>La entidad “Ingreso”, al igual que las otras dos, también tiene su botón “Listado”, en el cual se encuentra disponible todos los registros de los ingresos realizados.</w:t>
+      </w:r>
+    </w:p>
+    <w:p>
+      <w:pPr>
+        <w:spacing w:line="480" w:lineRule="auto"/>
+      </w:pPr>
+    </w:p>
+    <w:p>
+      <w:pPr>
+        <w:spacing w:line="480" w:lineRule="auto"/>
+      </w:pPr>
+      <w:r>
+        <w:rPr>
+          <w:noProof/>
+        </w:rPr>
+        <w:drawing>
+          <wp:inline distT="0" distB="0" distL="0" distR="0" wp14:anchorId="7BF18717" wp14:editId="152F228F">
+            <wp:extent cx="5612130" cy="3155315"/>
+            <wp:effectExtent l="0" t="0" r="7620" b="6985"/>
+            <wp:docPr id="2028803158" name="Imagen 1"/>
+            <wp:cNvGraphicFramePr>
+              <a:graphicFrameLocks xmlns:a="http://schemas.openxmlformats.org/drawingml/2006/main" noChangeAspect="1"/>
+            </wp:cNvGraphicFramePr>
+            <a:graphic xmlns:a="http://schemas.openxmlformats.org/drawingml/2006/main">
+              <a:graphicData uri="http://schemas.openxmlformats.org/drawingml/2006/picture">
+                <pic:pic xmlns:pic="http://schemas.openxmlformats.org/drawingml/2006/picture">
+                  <pic:nvPicPr>
+                    <pic:cNvPr id="2028803158" name=""/>
+                    <pic:cNvPicPr/>
+                  </pic:nvPicPr>
+                  <pic:blipFill>
+                    <a:blip r:embed="rId33"/>
+                    <a:stretch>
+                      <a:fillRect/>
+                    </a:stretch>
+                  </pic:blipFill>
+                  <pic:spPr>
+                    <a:xfrm>
+                      <a:off x="0" y="0"/>
+                      <a:ext cx="5612130" cy="3155315"/>
+                    </a:xfrm>
+                    <a:prstGeom prst="rect">
+                      <a:avLst/>
+                    </a:prstGeom>
+                  </pic:spPr>
+                </pic:pic>
+              </a:graphicData>
+            </a:graphic>
+          </wp:inline>
+        </w:drawing>
+      </w:r>
+    </w:p>
+    <w:p>
+      <w:pPr>
+        <w:pStyle w:val="Ttulo1"/>
+      </w:pPr>
+      <w:bookmarkStart w:id="10" w:name="_Toc160275714"/>
+      <w:r>
+        <w:t>Añadir ingreso</w:t>
+      </w:r>
+      <w:bookmarkEnd w:id="10"/>
+    </w:p>
+    <w:p>
+      <w:r>
+        <w:t>Formulario de “Ingreso” apenas se ingresa:</w:t>
+      </w:r>
+    </w:p>
+    <w:p>
+      <w:r>
+        <w:rPr>
+          <w:noProof/>
+        </w:rPr>
+        <w:drawing>
+          <wp:inline distT="0" distB="0" distL="0" distR="0" wp14:anchorId="10DF0445" wp14:editId="0AEA9C67">
+            <wp:extent cx="5203301" cy="2933700"/>
+            <wp:effectExtent l="0" t="0" r="0" b="0"/>
+            <wp:docPr id="830490375" name="Imagen 1"/>
+            <wp:cNvGraphicFramePr>
+              <a:graphicFrameLocks xmlns:a="http://schemas.openxmlformats.org/drawingml/2006/main" noChangeAspect="1"/>
+            </wp:cNvGraphicFramePr>
+            <a:graphic xmlns:a="http://schemas.openxmlformats.org/drawingml/2006/main">
+              <a:graphicData uri="http://schemas.openxmlformats.org/drawingml/2006/picture">
+                <pic:pic xmlns:pic="http://schemas.openxmlformats.org/drawingml/2006/picture">
+                  <pic:nvPicPr>
+                    <pic:cNvPr id="830490375" name=""/>
+                    <pic:cNvPicPr/>
+                  </pic:nvPicPr>
+                  <pic:blipFill>
+                    <a:blip r:embed="rId34"/>
+                    <a:stretch>
+                      <a:fillRect/>
+                    </a:stretch>
+                  </pic:blipFill>
+                  <pic:spPr>
+                    <a:xfrm>
+                      <a:off x="0" y="0"/>
+                      <a:ext cx="5223096" cy="2944861"/>
+                    </a:xfrm>
+                    <a:prstGeom prst="rect">
+                      <a:avLst/>
+                    </a:prstGeom>
+                  </pic:spPr>
+                </pic:pic>
+              </a:graphicData>
+            </a:graphic>
+          </wp:inline>
+        </w:drawing>
+      </w:r>
+    </w:p>
+    <w:p>
+      <w:pPr>
+        <w:spacing w:line="480" w:lineRule="auto"/>
+      </w:pPr>
+      <w:r>
+        <w:lastRenderedPageBreak/>
+        <w:t>Validaciones con el campo “cama”:</w:t>
+      </w:r>
+    </w:p>
+    <w:p>
+      <w:pPr>
+        <w:pStyle w:val="Prrafodelista"/>
+        <w:numPr>
+          <w:ilvl w:val="0"/>
+          <w:numId w:val="1"/>
+        </w:numPr>
+        <w:spacing w:line="480" w:lineRule="auto"/>
+      </w:pPr>
+      <w:r>
+        <w:t>Si se deja vacío sale de color rojo</w:t>
+      </w:r>
+    </w:p>
+    <w:p>
+      <w:pPr>
+        <w:spacing w:line="480" w:lineRule="auto"/>
+      </w:pPr>
+      <w:r>
+        <w:rPr>
+          <w:noProof/>
+        </w:rPr>
+        <w:drawing>
+          <wp:inline distT="0" distB="0" distL="0" distR="0" wp14:anchorId="785E225F" wp14:editId="4E59894D">
+            <wp:extent cx="5344271" cy="657317"/>
+            <wp:effectExtent l="0" t="0" r="0" b="9525"/>
+            <wp:docPr id="192960839" name="Imagen 1"/>
+            <wp:cNvGraphicFramePr>
+              <a:graphicFrameLocks xmlns:a="http://schemas.openxmlformats.org/drawingml/2006/main" noChangeAspect="1"/>
+            </wp:cNvGraphicFramePr>
+            <a:graphic xmlns:a="http://schemas.openxmlformats.org/drawingml/2006/main">
+              <a:graphicData uri="http://schemas.openxmlformats.org/drawingml/2006/picture">
+                <pic:pic xmlns:pic="http://schemas.openxmlformats.org/drawingml/2006/picture">
+                  <pic:nvPicPr>
+                    <pic:cNvPr id="192960839" name=""/>
+                    <pic:cNvPicPr/>
+                  </pic:nvPicPr>
+                  <pic:blipFill>
+                    <a:blip r:embed="rId35"/>
+                    <a:stretch>
+                      <a:fillRect/>
+                    </a:stretch>
+                  </pic:blipFill>
+                  <pic:spPr>
+                    <a:xfrm>
+                      <a:off x="0" y="0"/>
+                      <a:ext cx="5344271" cy="657317"/>
+                    </a:xfrm>
+                    <a:prstGeom prst="rect">
+                      <a:avLst/>
+                    </a:prstGeom>
+                  </pic:spPr>
+                </pic:pic>
+              </a:graphicData>
+            </a:graphic>
+          </wp:inline>
+        </w:drawing>
+      </w:r>
+    </w:p>
+    <w:p>
+      <w:pPr>
+        <w:spacing w:line="480" w:lineRule="auto"/>
+      </w:pPr>
+    </w:p>
+    <w:p>
+      <w:pPr>
+        <w:pStyle w:val="Prrafodelista"/>
+        <w:numPr>
+          <w:ilvl w:val="0"/>
+          <w:numId w:val="1"/>
+        </w:numPr>
+        <w:spacing w:line="480" w:lineRule="auto"/>
+      </w:pPr>
+      <w:r>
+        <w:t>Si se excede de la cantidad máxima establecida, de igual manera se coloca de color rojo</w:t>
+      </w:r>
+    </w:p>
+    <w:p>
+      <w:pPr>
+        <w:spacing w:line="480" w:lineRule="auto"/>
+      </w:pPr>
+      <w:r>
+        <w:rPr>
+          <w:noProof/>
+        </w:rPr>
+        <w:drawing>
+          <wp:inline distT="0" distB="0" distL="0" distR="0" wp14:anchorId="5BC85151" wp14:editId="2EE47E59">
+            <wp:extent cx="5334744" cy="628738"/>
+            <wp:effectExtent l="0" t="0" r="0" b="0"/>
+            <wp:docPr id="1927135109" name="Imagen 1"/>
+            <wp:cNvGraphicFramePr>
+              <a:graphicFrameLocks xmlns:a="http://schemas.openxmlformats.org/drawingml/2006/main" noChangeAspect="1"/>
+            </wp:cNvGraphicFramePr>
+            <a:graphic xmlns:a="http://schemas.openxmlformats.org/drawingml/2006/main">
+              <a:graphicData uri="http://schemas.openxmlformats.org/drawingml/2006/picture">
+                <pic:pic xmlns:pic="http://schemas.openxmlformats.org/drawingml/2006/picture">
+                  <pic:nvPicPr>
+                    <pic:cNvPr id="1927135109" name=""/>
+                    <pic:cNvPicPr/>
+                  </pic:nvPicPr>
+                  <pic:blipFill>
+                    <a:blip r:embed="rId36"/>
+                    <a:stretch>
+                      <a:fillRect/>
+                    </a:stretch>
+                  </pic:blipFill>
+                  <pic:spPr>
+                    <a:xfrm>
+                      <a:off x="0" y="0"/>
+                      <a:ext cx="5334744" cy="628738"/>
+                    </a:xfrm>
+                    <a:prstGeom prst="rect">
+                      <a:avLst/>
+                    </a:prstGeom>
+                  </pic:spPr>
+                </pic:pic>
+              </a:graphicData>
+            </a:graphic>
+          </wp:inline>
+        </w:drawing>
+      </w:r>
+    </w:p>
+    <w:p>
+      <w:pPr>
+        <w:pStyle w:val="Prrafodelista"/>
+        <w:numPr>
+          <w:ilvl w:val="0"/>
+          <w:numId w:val="1"/>
+        </w:numPr>
+        <w:spacing w:line="480" w:lineRule="auto"/>
+      </w:pPr>
+      <w:r>
+        <w:t>Si se completa el campo y la cantidad de números está dentro del rango de la capacidad de dígitos, el cuadro se colocará de color verde</w:t>
+      </w:r>
+    </w:p>
+    <w:p>
+      <w:pPr>
+        <w:spacing w:line="480" w:lineRule="auto"/>
+      </w:pPr>
+      <w:r>
+        <w:rPr>
+          <w:noProof/>
+        </w:rPr>
+        <w:drawing>
+          <wp:inline distT="0" distB="0" distL="0" distR="0" wp14:anchorId="533EF02B" wp14:editId="30907338">
+            <wp:extent cx="5315692" cy="647790"/>
+            <wp:effectExtent l="0" t="0" r="0" b="0"/>
+            <wp:docPr id="1019443495" name="Imagen 1"/>
+            <wp:cNvGraphicFramePr>
+              <a:graphicFrameLocks xmlns:a="http://schemas.openxmlformats.org/drawingml/2006/main" noChangeAspect="1"/>
+            </wp:cNvGraphicFramePr>
+            <a:graphic xmlns:a="http://schemas.openxmlformats.org/drawingml/2006/main">
+              <a:graphicData uri="http://schemas.openxmlformats.org/drawingml/2006/picture">
+                <pic:pic xmlns:pic="http://schemas.openxmlformats.org/drawingml/2006/picture">
+                  <pic:nvPicPr>
+                    <pic:cNvPr id="1019443495" name=""/>
+                    <pic:cNvPicPr/>
+                  </pic:nvPicPr>
+                  <pic:blipFill>
+                    <a:blip r:embed="rId37"/>
+                    <a:stretch>
+                      <a:fillRect/>
+                    </a:stretch>
+                  </pic:blipFill>
+                  <pic:spPr>
+                    <a:xfrm>
+                      <a:off x="0" y="0"/>
+                      <a:ext cx="5315692" cy="647790"/>
+                    </a:xfrm>
+                    <a:prstGeom prst="rect">
+                      <a:avLst/>
+                    </a:prstGeom>
+                  </pic:spPr>
+                </pic:pic>
+              </a:graphicData>
+            </a:graphic>
+          </wp:inline>
+        </w:drawing>
+      </w:r>
+    </w:p>
+    <w:p>
+      <w:pPr>
+        <w:spacing w:line="480" w:lineRule="auto"/>
+      </w:pPr>
+    </w:p>
+    <w:p>
+      <w:pPr>
+        <w:spacing w:line="480" w:lineRule="auto"/>
+      </w:pPr>
+      <w:r>
+        <w:t xml:space="preserve"> </w:t>
+      </w:r>
+    </w:p>
+    <w:p>
+      <w:pPr>
+        <w:spacing w:line="480" w:lineRule="auto"/>
+      </w:pPr>
+      <w:r>
+        <w:t>Formulario de “Ingreso” con los datos ingresados:</w:t>
+      </w:r>
+    </w:p>
+    <w:p>
+      <w:pPr>
+        <w:spacing w:line="480" w:lineRule="auto"/>
+      </w:pPr>
+      <w:r>
+        <w:rPr>
+          <w:noProof/>
+        </w:rPr>
+        <w:drawing>
+          <wp:inline distT="0" distB="0" distL="0" distR="0" wp14:anchorId="0013FFA7" wp14:editId="6F615AC4">
+            <wp:extent cx="4032060" cy="2266950"/>
+            <wp:effectExtent l="0" t="0" r="6985" b="0"/>
+            <wp:docPr id="1478425426" name="Imagen 1"/>
+            <wp:cNvGraphicFramePr>
+              <a:graphicFrameLocks xmlns:a="http://schemas.openxmlformats.org/drawingml/2006/main" noChangeAspect="1"/>
+            </wp:cNvGraphicFramePr>
+            <a:graphic xmlns:a="http://schemas.openxmlformats.org/drawingml/2006/main">
+              <a:graphicData uri="http://schemas.openxmlformats.org/drawingml/2006/picture">
+                <pic:pic xmlns:pic="http://schemas.openxmlformats.org/drawingml/2006/picture">
+                  <pic:nvPicPr>
+                    <pic:cNvPr id="1478425426" name=""/>
+                    <pic:cNvPicPr/>
+                  </pic:nvPicPr>
+                  <pic:blipFill>
+                    <a:blip r:embed="rId38"/>
+                    <a:stretch>
+                      <a:fillRect/>
+                    </a:stretch>
+                  </pic:blipFill>
+                  <pic:spPr>
+                    <a:xfrm>
+                      <a:off x="0" y="0"/>
+                      <a:ext cx="4083450" cy="2295843"/>
+                    </a:xfrm>
+                    <a:prstGeom prst="rect">
+                      <a:avLst/>
+                    </a:prstGeom>
+                  </pic:spPr>
+                </pic:pic>
+              </a:graphicData>
+            </a:graphic>
+          </wp:inline>
+        </w:drawing>
+      </w:r>
+    </w:p>
+    <w:p>
+      <w:pPr>
+        <w:spacing w:line="480" w:lineRule="auto"/>
+      </w:pPr>
+    </w:p>
+    <w:p>
+      <w:pPr>
+        <w:spacing w:line="480" w:lineRule="auto"/>
+      </w:pPr>
+      <w:r>
+        <w:t>Mensaje de alerta informando el registro del nuevo ingreso:</w:t>
+      </w:r>
+    </w:p>
+    <w:p>
+      <w:pPr>
+        <w:spacing w:line="480" w:lineRule="auto"/>
+      </w:pPr>
+      <w:r>
+        <w:rPr>
+          <w:noProof/>
+        </w:rPr>
+        <w:drawing>
+          <wp:inline distT="0" distB="0" distL="0" distR="0" wp14:anchorId="3FBEB8B3" wp14:editId="1B4C95BA">
+            <wp:extent cx="5612130" cy="3157855"/>
+            <wp:effectExtent l="0" t="0" r="7620" b="4445"/>
+            <wp:docPr id="649599304" name="Imagen 1"/>
+            <wp:cNvGraphicFramePr>
+              <a:graphicFrameLocks xmlns:a="http://schemas.openxmlformats.org/drawingml/2006/main" noChangeAspect="1"/>
+            </wp:cNvGraphicFramePr>
+            <a:graphic xmlns:a="http://schemas.openxmlformats.org/drawingml/2006/main">
+              <a:graphicData uri="http://schemas.openxmlformats.org/drawingml/2006/picture">
+                <pic:pic xmlns:pic="http://schemas.openxmlformats.org/drawingml/2006/picture">
+                  <pic:nvPicPr>
+                    <pic:cNvPr id="649599304" name=""/>
+                    <pic:cNvPicPr/>
+                  </pic:nvPicPr>
+                  <pic:blipFill>
+                    <a:blip r:embed="rId39"/>
+                    <a:stretch>
+                      <a:fillRect/>
+                    </a:stretch>
+                  </pic:blipFill>
+                  <pic:spPr>
+                    <a:xfrm>
+                      <a:off x="0" y="0"/>
+                      <a:ext cx="5612130" cy="3157855"/>
+                    </a:xfrm>
+                    <a:prstGeom prst="rect">
+                      <a:avLst/>
+                    </a:prstGeom>
+                  </pic:spPr>
+                </pic:pic>
+              </a:graphicData>
+            </a:graphic>
+          </wp:inline>
+        </w:drawing>
+      </w:r>
+    </w:p>
+    <w:p>
+      <w:pPr>
+        <w:spacing w:line="480" w:lineRule="auto"/>
+      </w:pPr>
+    </w:p>
+    <w:p>
+      <w:pPr>
+        <w:spacing w:line="480" w:lineRule="auto"/>
+      </w:pPr>
+      <w:r>
+        <w:t>Mensaje de alerta indicando error si se intenta enviar el formulario vacío:</w:t>
+      </w:r>
+    </w:p>
+    <w:p>
+      <w:pPr>
+        <w:spacing w:line="480" w:lineRule="auto"/>
+      </w:pPr>
+      <w:r>
+        <w:rPr>
+          <w:noProof/>
+        </w:rPr>
+        <w:drawing>
+          <wp:inline distT="0" distB="0" distL="0" distR="0" wp14:anchorId="3DF5925F" wp14:editId="1129A953">
+            <wp:extent cx="5612130" cy="3150870"/>
+            <wp:effectExtent l="0" t="0" r="7620" b="0"/>
+            <wp:docPr id="1696823268" name="Imagen 1"/>
+            <wp:cNvGraphicFramePr>
+              <a:graphicFrameLocks xmlns:a="http://schemas.openxmlformats.org/drawingml/2006/main" noChangeAspect="1"/>
+            </wp:cNvGraphicFramePr>
+            <a:graphic xmlns:a="http://schemas.openxmlformats.org/drawingml/2006/main">
+              <a:graphicData uri="http://schemas.openxmlformats.org/drawingml/2006/picture">
+                <pic:pic xmlns:pic="http://schemas.openxmlformats.org/drawingml/2006/picture">
+                  <pic:nvPicPr>
+                    <pic:cNvPr id="1696823268" name=""/>
+                    <pic:cNvPicPr/>
+                  </pic:nvPicPr>
+                  <pic:blipFill>
+                    <a:blip r:embed="rId40"/>
+                    <a:stretch>
+                      <a:fillRect/>
+                    </a:stretch>
+                  </pic:blipFill>
+                  <pic:spPr>
+                    <a:xfrm>
+                      <a:off x="0" y="0"/>
+                      <a:ext cx="5612130" cy="3150870"/>
+                    </a:xfrm>
+                    <a:prstGeom prst="rect">
+                      <a:avLst/>
+                    </a:prstGeom>
+                  </pic:spPr>
+                </pic:pic>
+              </a:graphicData>
+            </a:graphic>
+          </wp:inline>
+        </w:drawing>
+      </w:r>
+      <w:r>
+        <w:t xml:space="preserve"> </w:t>
+      </w:r>
+    </w:p>
+    <w:p>
+      <w:pPr>
+        <w:spacing w:line="480" w:lineRule="auto"/>
+      </w:pPr>
+    </w:p>
+    <w:p>
+      <w:pPr>
+        <w:spacing w:line="480" w:lineRule="auto"/>
+        <w:jc w:val="center"/>
+        <w:rPr>
+          <w:b/>
+          <w:bCs/>
+        </w:rPr>
+      </w:pPr>
+      <w:r>
+        <w:rPr>
+          <w:b/>
+          <w:bCs/>
+        </w:rPr>
+        <w:lastRenderedPageBreak/>
         <w:t>Editar Paciente</w:t>
       </w:r>
-      <w:bookmarkEnd w:id="7"/>
     </w:p>
     <w:p>
       <w:pPr>
@@ -3714,7 +4619,7 @@
           <w:noProof/>
         </w:rPr>
         <w:drawing>
-          <wp:inline distT="0" distB="0" distL="0" distR="0" wp14:anchorId="4C6ED382" wp14:editId="1679951F">
+          <wp:inline distT="0" distB="0" distL="0" distR="0" wp14:anchorId="6D31B753" wp14:editId="7AADA173">
             <wp:extent cx="5612130" cy="1306195"/>
             <wp:effectExtent l="0" t="0" r="7620" b="8255"/>
             <wp:docPr id="1479972256" name="Imagen 1"/>
@@ -3729,7 +4634,7 @@
                     <pic:cNvPicPr/>
                   </pic:nvPicPr>
                   <pic:blipFill>
-                    <a:blip r:embed="rId25" cstate="print">
+                    <a:blip r:embed="rId41" cstate="print">
                       <a:extLst>
                         <a:ext uri="{28A0092B-C50C-407E-A947-70E740481C1C}">
                           <a14:useLocalDpi xmlns:a14="http://schemas.microsoft.com/office/drawing/2010/main" val="0"/>
@@ -3772,9 +4677,8 @@
         <w:rPr>
           <w:noProof/>
         </w:rPr>
-        <w:lastRenderedPageBreak/>
         <w:drawing>
-          <wp:inline distT="0" distB="0" distL="0" distR="0" wp14:anchorId="0795430E" wp14:editId="043A1A6D">
+          <wp:inline distT="0" distB="0" distL="0" distR="0" wp14:anchorId="5AFC2D18" wp14:editId="43E8B90A">
             <wp:extent cx="3905250" cy="2990791"/>
             <wp:effectExtent l="0" t="0" r="0" b="635"/>
             <wp:docPr id="1741169189" name="Imagen 2"/>
@@ -3789,7 +4693,7 @@
                     <pic:cNvPicPr/>
                   </pic:nvPicPr>
                   <pic:blipFill>
-                    <a:blip r:embed="rId26">
+                    <a:blip r:embed="rId42">
                       <a:extLst>
                         <a:ext uri="{28A0092B-C50C-407E-A947-70E740481C1C}">
                           <a14:useLocalDpi xmlns:a14="http://schemas.microsoft.com/office/drawing/2010/main" val="0"/>
@@ -3841,6 +4745,7 @@
         <w:spacing w:line="480" w:lineRule="auto"/>
       </w:pPr>
       <w:r>
+        <w:lastRenderedPageBreak/>
         <w:t xml:space="preserve">Ya cuando el paciente haga sus modificaciones le dará clic al botón de actualizar y sus datos se cambiarán </w:t>
       </w:r>
       <w:proofErr w:type="gramStart"/>
@@ -3860,9 +4765,8 @@
         <w:rPr>
           <w:noProof/>
         </w:rPr>
-        <w:lastRenderedPageBreak/>
         <w:drawing>
-          <wp:inline distT="0" distB="0" distL="0" distR="0" wp14:anchorId="44146CC3" wp14:editId="5E9D5246">
+          <wp:inline distT="0" distB="0" distL="0" distR="0" wp14:anchorId="50C954C8" wp14:editId="7D9C9283">
             <wp:extent cx="4505325" cy="4305496"/>
             <wp:effectExtent l="0" t="0" r="0" b="0"/>
             <wp:docPr id="1698033295" name="Imagen 3"/>
@@ -3877,7 +4781,7 @@
                     <pic:cNvPicPr/>
                   </pic:nvPicPr>
                   <pic:blipFill>
-                    <a:blip r:embed="rId27">
+                    <a:blip r:embed="rId43">
                       <a:extLst>
                         <a:ext uri="{28A0092B-C50C-407E-A947-70E740481C1C}">
                           <a14:useLocalDpi xmlns:a14="http://schemas.microsoft.com/office/drawing/2010/main" val="0"/>
@@ -3908,992 +4812,6 @@
       <w:pPr>
         <w:spacing w:line="480" w:lineRule="auto"/>
       </w:pPr>
-    </w:p>
-    <w:p>
-      <w:pPr>
-        <w:spacing w:line="480" w:lineRule="auto"/>
-      </w:pPr>
-    </w:p>
-    <w:p>
-      <w:pPr>
-        <w:spacing w:line="480" w:lineRule="auto"/>
-      </w:pPr>
-    </w:p>
-    <w:p>
-      <w:pPr>
-        <w:pStyle w:val="Ttulo1"/>
-      </w:pPr>
-      <w:bookmarkStart w:id="8" w:name="_Toc160395612"/>
-      <w:r>
-        <w:t>Añadir paciente</w:t>
-      </w:r>
-      <w:bookmarkEnd w:id="8"/>
-    </w:p>
-    <w:p/>
-    <w:p>
-      <w:pPr>
-        <w:spacing w:line="480" w:lineRule="auto"/>
-      </w:pPr>
-      <w:r>
-        <w:t xml:space="preserve">Al momento de ingresar en el botón llamado “Añadir”, de la tarjeta “Paciente”, este dirige a la página “Formulario Paciente”, donde se encuentra el formulario para realizar un nuevo registro de un paciente; dicho formulario al igual que el de la entidad “Médico”, tiene un menú desplegable que permite al usuario seleccionar una de las opciones establecidas para indicar su tipo de documento, también tiene ciertas validaciones, las cuales son, que al momento de hacer clic en “Enviar” si falta un campo por llenar, sale una advertencia y </w:t>
-      </w:r>
-      <w:r>
-        <w:lastRenderedPageBreak/>
-        <w:t>también valida la cantidad de números en el “Numero documento”, para que este no sea menor a la cantidad mínima o no se exceda. Además, se implementaron alertas, estas sirven para avisar o informar al usuario e ir interactuando con él.</w:t>
-      </w:r>
-    </w:p>
-    <w:p/>
-    <w:p/>
-    <w:p>
-      <w:r>
-        <w:t>Página de “Añadir paciente” cuando recién se ingresa:</w:t>
-      </w:r>
-    </w:p>
-    <w:p>
-      <w:r>
-        <w:rPr>
-          <w:noProof/>
-        </w:rPr>
-        <w:drawing>
-          <wp:inline distT="0" distB="0" distL="0" distR="0" wp14:anchorId="560CE6C5" wp14:editId="61B959C8">
-            <wp:extent cx="5612130" cy="3155315"/>
-            <wp:effectExtent l="0" t="0" r="7620" b="6985"/>
-            <wp:docPr id="2089022498" name="Imagen 1"/>
-            <wp:cNvGraphicFramePr>
-              <a:graphicFrameLocks xmlns:a="http://schemas.openxmlformats.org/drawingml/2006/main" noChangeAspect="1"/>
-            </wp:cNvGraphicFramePr>
-            <a:graphic xmlns:a="http://schemas.openxmlformats.org/drawingml/2006/main">
-              <a:graphicData uri="http://schemas.openxmlformats.org/drawingml/2006/picture">
-                <pic:pic xmlns:pic="http://schemas.openxmlformats.org/drawingml/2006/picture">
-                  <pic:nvPicPr>
-                    <pic:cNvPr id="2089022498" name=""/>
-                    <pic:cNvPicPr/>
-                  </pic:nvPicPr>
-                  <pic:blipFill>
-                    <a:blip r:embed="rId28"/>
-                    <a:stretch>
-                      <a:fillRect/>
-                    </a:stretch>
-                  </pic:blipFill>
-                  <pic:spPr>
-                    <a:xfrm>
-                      <a:off x="0" y="0"/>
-                      <a:ext cx="5612130" cy="3155315"/>
-                    </a:xfrm>
-                    <a:prstGeom prst="rect">
-                      <a:avLst/>
-                    </a:prstGeom>
-                  </pic:spPr>
-                </pic:pic>
-              </a:graphicData>
-            </a:graphic>
-          </wp:inline>
-        </w:drawing>
-      </w:r>
-    </w:p>
-    <w:p/>
-    <w:p>
-      <w:r>
-        <w:t>Mensaje de alerta indicando un error por si el usuario intenta enviar el formulario vacío o hace falta completar un campo:</w:t>
-      </w:r>
-    </w:p>
-    <w:p>
-      <w:r>
-        <w:rPr>
-          <w:noProof/>
-        </w:rPr>
-        <w:lastRenderedPageBreak/>
-        <w:drawing>
-          <wp:inline distT="0" distB="0" distL="0" distR="0" wp14:anchorId="53BF359B" wp14:editId="49290BA5">
-            <wp:extent cx="5612130" cy="3155315"/>
-            <wp:effectExtent l="0" t="0" r="7620" b="6985"/>
-            <wp:docPr id="893097797" name="Imagen 1"/>
-            <wp:cNvGraphicFramePr>
-              <a:graphicFrameLocks xmlns:a="http://schemas.openxmlformats.org/drawingml/2006/main" noChangeAspect="1"/>
-            </wp:cNvGraphicFramePr>
-            <a:graphic xmlns:a="http://schemas.openxmlformats.org/drawingml/2006/main">
-              <a:graphicData uri="http://schemas.openxmlformats.org/drawingml/2006/picture">
-                <pic:pic xmlns:pic="http://schemas.openxmlformats.org/drawingml/2006/picture">
-                  <pic:nvPicPr>
-                    <pic:cNvPr id="893097797" name=""/>
-                    <pic:cNvPicPr/>
-                  </pic:nvPicPr>
-                  <pic:blipFill>
-                    <a:blip r:embed="rId29"/>
-                    <a:stretch>
-                      <a:fillRect/>
-                    </a:stretch>
-                  </pic:blipFill>
-                  <pic:spPr>
-                    <a:xfrm>
-                      <a:off x="0" y="0"/>
-                      <a:ext cx="5612130" cy="3155315"/>
-                    </a:xfrm>
-                    <a:prstGeom prst="rect">
-                      <a:avLst/>
-                    </a:prstGeom>
-                  </pic:spPr>
-                </pic:pic>
-              </a:graphicData>
-            </a:graphic>
-          </wp:inline>
-        </w:drawing>
-      </w:r>
-    </w:p>
-    <w:p/>
-    <w:p/>
-    <w:p/>
-    <w:p/>
-    <w:p/>
-    <w:p/>
-    <w:p>
-      <w:r>
-        <w:t>Menú desplegable para el “Tipo documento”:</w:t>
-      </w:r>
-    </w:p>
-    <w:p>
-      <w:r>
-        <w:rPr>
-          <w:noProof/>
-        </w:rPr>
-        <w:drawing>
-          <wp:inline distT="0" distB="0" distL="0" distR="0" wp14:anchorId="26C9F8A5" wp14:editId="2D5497DA">
-            <wp:extent cx="5372850" cy="2314898"/>
-            <wp:effectExtent l="0" t="0" r="0" b="9525"/>
-            <wp:docPr id="1370669775" name="Imagen 1"/>
-            <wp:cNvGraphicFramePr>
-              <a:graphicFrameLocks xmlns:a="http://schemas.openxmlformats.org/drawingml/2006/main" noChangeAspect="1"/>
-            </wp:cNvGraphicFramePr>
-            <a:graphic xmlns:a="http://schemas.openxmlformats.org/drawingml/2006/main">
-              <a:graphicData uri="http://schemas.openxmlformats.org/drawingml/2006/picture">
-                <pic:pic xmlns:pic="http://schemas.openxmlformats.org/drawingml/2006/picture">
-                  <pic:nvPicPr>
-                    <pic:cNvPr id="1370669775" name=""/>
-                    <pic:cNvPicPr/>
-                  </pic:nvPicPr>
-                  <pic:blipFill>
-                    <a:blip r:embed="rId30"/>
-                    <a:stretch>
-                      <a:fillRect/>
-                    </a:stretch>
-                  </pic:blipFill>
-                  <pic:spPr>
-                    <a:xfrm>
-                      <a:off x="0" y="0"/>
-                      <a:ext cx="5372850" cy="2314898"/>
-                    </a:xfrm>
-                    <a:prstGeom prst="rect">
-                      <a:avLst/>
-                    </a:prstGeom>
-                  </pic:spPr>
-                </pic:pic>
-              </a:graphicData>
-            </a:graphic>
-          </wp:inline>
-        </w:drawing>
-      </w:r>
-    </w:p>
-    <w:p/>
-    <w:p/>
-    <w:p/>
-    <w:p>
-      <w:pPr>
-        <w:spacing w:line="480" w:lineRule="auto"/>
-        <w:rPr>
-          <w:rFonts w:ascii="Consolas" w:eastAsia="Times New Roman" w:hAnsi="Consolas" w:cs="Times New Roman"/>
-          <w:color w:val="CCCCCC"/>
-          <w:sz w:val="21"/>
-          <w:szCs w:val="21"/>
-          <w:lang w:eastAsia="es-CO"/>
-        </w:rPr>
-      </w:pPr>
-      <w:r>
-        <w:t>Validaciones del “Numero documento”:</w:t>
-      </w:r>
-    </w:p>
-    <w:p>
-      <w:pPr>
-        <w:spacing w:line="480" w:lineRule="auto"/>
-      </w:pPr>
-      <w:r>
-        <w:lastRenderedPageBreak/>
-        <w:t>Este campo tiene la condición de que si cumple con las validaciones se coloca de color verde, si no, cambia a color rojo, al igual si se encuentra vacío.</w:t>
-      </w:r>
-    </w:p>
-    <w:p>
-      <w:r>
-        <w:rPr>
-          <w:noProof/>
-        </w:rPr>
-        <w:drawing>
-          <wp:inline distT="0" distB="0" distL="0" distR="0" wp14:anchorId="59D8E871" wp14:editId="715A0CD7">
-            <wp:extent cx="5447619" cy="761905"/>
-            <wp:effectExtent l="0" t="0" r="1270" b="635"/>
-            <wp:docPr id="1723066380" name="Imagen 1"/>
-            <wp:cNvGraphicFramePr>
-              <a:graphicFrameLocks xmlns:a="http://schemas.openxmlformats.org/drawingml/2006/main" noChangeAspect="1"/>
-            </wp:cNvGraphicFramePr>
-            <a:graphic xmlns:a="http://schemas.openxmlformats.org/drawingml/2006/main">
-              <a:graphicData uri="http://schemas.openxmlformats.org/drawingml/2006/picture">
-                <pic:pic xmlns:pic="http://schemas.openxmlformats.org/drawingml/2006/picture">
-                  <pic:nvPicPr>
-                    <pic:cNvPr id="1723066380" name=""/>
-                    <pic:cNvPicPr/>
-                  </pic:nvPicPr>
-                  <pic:blipFill>
-                    <a:blip r:embed="rId31"/>
-                    <a:stretch>
-                      <a:fillRect/>
-                    </a:stretch>
-                  </pic:blipFill>
-                  <pic:spPr>
-                    <a:xfrm>
-                      <a:off x="0" y="0"/>
-                      <a:ext cx="5447619" cy="761905"/>
-                    </a:xfrm>
-                    <a:prstGeom prst="rect">
-                      <a:avLst/>
-                    </a:prstGeom>
-                  </pic:spPr>
-                </pic:pic>
-              </a:graphicData>
-            </a:graphic>
-          </wp:inline>
-        </w:drawing>
-      </w:r>
-    </w:p>
-    <w:p>
-      <w:r>
-        <w:rPr>
-          <w:noProof/>
-        </w:rPr>
-        <w:drawing>
-          <wp:inline distT="0" distB="0" distL="0" distR="0" wp14:anchorId="1A009074" wp14:editId="22B28397">
-            <wp:extent cx="5315692" cy="809738"/>
-            <wp:effectExtent l="0" t="0" r="0" b="9525"/>
-            <wp:docPr id="1810281095" name="Imagen 1"/>
-            <wp:cNvGraphicFramePr>
-              <a:graphicFrameLocks xmlns:a="http://schemas.openxmlformats.org/drawingml/2006/main" noChangeAspect="1"/>
-            </wp:cNvGraphicFramePr>
-            <a:graphic xmlns:a="http://schemas.openxmlformats.org/drawingml/2006/main">
-              <a:graphicData uri="http://schemas.openxmlformats.org/drawingml/2006/picture">
-                <pic:pic xmlns:pic="http://schemas.openxmlformats.org/drawingml/2006/picture">
-                  <pic:nvPicPr>
-                    <pic:cNvPr id="1810281095" name=""/>
-                    <pic:cNvPicPr/>
-                  </pic:nvPicPr>
-                  <pic:blipFill>
-                    <a:blip r:embed="rId32"/>
-                    <a:stretch>
-                      <a:fillRect/>
-                    </a:stretch>
-                  </pic:blipFill>
-                  <pic:spPr>
-                    <a:xfrm>
-                      <a:off x="0" y="0"/>
-                      <a:ext cx="5315692" cy="809738"/>
-                    </a:xfrm>
-                    <a:prstGeom prst="rect">
-                      <a:avLst/>
-                    </a:prstGeom>
-                  </pic:spPr>
-                </pic:pic>
-              </a:graphicData>
-            </a:graphic>
-          </wp:inline>
-        </w:drawing>
-      </w:r>
-    </w:p>
-    <w:p/>
-    <w:p/>
-    <w:p/>
-    <w:p/>
-    <w:p/>
-    <w:p/>
-    <w:p/>
-    <w:p/>
-    <w:p/>
-    <w:p/>
-    <w:p/>
-    <w:p/>
-    <w:p/>
-    <w:p>
-      <w:r>
-        <w:t>Formulario del “Añadir paciente” con todos los campos completos:</w:t>
-      </w:r>
-    </w:p>
-    <w:p/>
-    <w:p>
-      <w:r>
-        <w:rPr>
-          <w:noProof/>
-        </w:rPr>
-        <w:lastRenderedPageBreak/>
-        <w:drawing>
-          <wp:inline distT="0" distB="0" distL="0" distR="0" wp14:anchorId="2840C3A8" wp14:editId="108B1B81">
-            <wp:extent cx="5612130" cy="3155315"/>
-            <wp:effectExtent l="0" t="0" r="7620" b="6985"/>
-            <wp:docPr id="1774525483" name="Imagen 1"/>
-            <wp:cNvGraphicFramePr>
-              <a:graphicFrameLocks xmlns:a="http://schemas.openxmlformats.org/drawingml/2006/main" noChangeAspect="1"/>
-            </wp:cNvGraphicFramePr>
-            <a:graphic xmlns:a="http://schemas.openxmlformats.org/drawingml/2006/main">
-              <a:graphicData uri="http://schemas.openxmlformats.org/drawingml/2006/picture">
-                <pic:pic xmlns:pic="http://schemas.openxmlformats.org/drawingml/2006/picture">
-                  <pic:nvPicPr>
-                    <pic:cNvPr id="1774525483" name=""/>
-                    <pic:cNvPicPr/>
-                  </pic:nvPicPr>
-                  <pic:blipFill>
-                    <a:blip r:embed="rId33"/>
-                    <a:stretch>
-                      <a:fillRect/>
-                    </a:stretch>
-                  </pic:blipFill>
-                  <pic:spPr>
-                    <a:xfrm>
-                      <a:off x="0" y="0"/>
-                      <a:ext cx="5612130" cy="3155315"/>
-                    </a:xfrm>
-                    <a:prstGeom prst="rect">
-                      <a:avLst/>
-                    </a:prstGeom>
-                  </pic:spPr>
-                </pic:pic>
-              </a:graphicData>
-            </a:graphic>
-          </wp:inline>
-        </w:drawing>
-      </w:r>
-    </w:p>
-    <w:p/>
-    <w:p/>
-    <w:p>
-      <w:r>
-        <w:t>Mensaje de alerta con la confirmación de que se guardó el nuevo registro del paciente:</w:t>
-      </w:r>
-    </w:p>
-    <w:p/>
-    <w:p>
-      <w:r>
-        <w:rPr>
-          <w:noProof/>
-        </w:rPr>
-        <w:drawing>
-          <wp:inline distT="0" distB="0" distL="0" distR="0" wp14:anchorId="779EE655" wp14:editId="64E37EAD">
-            <wp:extent cx="5612130" cy="3155315"/>
-            <wp:effectExtent l="0" t="0" r="7620" b="6985"/>
-            <wp:docPr id="1274648098" name="Imagen 1"/>
-            <wp:cNvGraphicFramePr>
-              <a:graphicFrameLocks xmlns:a="http://schemas.openxmlformats.org/drawingml/2006/main" noChangeAspect="1"/>
-            </wp:cNvGraphicFramePr>
-            <a:graphic xmlns:a="http://schemas.openxmlformats.org/drawingml/2006/main">
-              <a:graphicData uri="http://schemas.openxmlformats.org/drawingml/2006/picture">
-                <pic:pic xmlns:pic="http://schemas.openxmlformats.org/drawingml/2006/picture">
-                  <pic:nvPicPr>
-                    <pic:cNvPr id="1274648098" name=""/>
-                    <pic:cNvPicPr/>
-                  </pic:nvPicPr>
-                  <pic:blipFill>
-                    <a:blip r:embed="rId34"/>
-                    <a:stretch>
-                      <a:fillRect/>
-                    </a:stretch>
-                  </pic:blipFill>
-                  <pic:spPr>
-                    <a:xfrm>
-                      <a:off x="0" y="0"/>
-                      <a:ext cx="5612130" cy="3155315"/>
-                    </a:xfrm>
-                    <a:prstGeom prst="rect">
-                      <a:avLst/>
-                    </a:prstGeom>
-                  </pic:spPr>
-                </pic:pic>
-              </a:graphicData>
-            </a:graphic>
-          </wp:inline>
-        </w:drawing>
-      </w:r>
-    </w:p>
-    <w:p/>
-    <w:p/>
-    <w:p/>
-    <w:p/>
-    <w:p>
-      <w:pPr>
-        <w:pStyle w:val="Ttulo1"/>
-      </w:pPr>
-      <w:bookmarkStart w:id="9" w:name="_Toc160395613"/>
-      <w:r>
-        <w:lastRenderedPageBreak/>
-        <w:t>Tarjeta ingreso:</w:t>
-      </w:r>
-      <w:bookmarkEnd w:id="9"/>
-    </w:p>
-    <w:p/>
-    <w:p>
-      <w:pPr>
-        <w:spacing w:line="480" w:lineRule="auto"/>
-      </w:pPr>
-      <w:r>
-        <w:t xml:space="preserve">La tarjeta “Ingreso”, tiene su respectivo título con el nombre de la entidad, </w:t>
-      </w:r>
-      <w:r>
-        <w:t>un mensaje explicando la entidad del ingreso y dos botones en la parte de abajo, los cuales tienen como nombre “Listado” y “Añadir”, estos son totalmente funcionales, dirigen a las páginas correspondientes.</w:t>
-      </w:r>
-    </w:p>
-    <w:p>
-      <w:pPr>
-        <w:spacing w:line="480" w:lineRule="auto"/>
-      </w:pPr>
-    </w:p>
-    <w:p>
-      <w:r>
-        <w:rPr>
-          <w:noProof/>
-        </w:rPr>
-        <w:drawing>
-          <wp:inline distT="0" distB="0" distL="0" distR="0" wp14:anchorId="0AE5FAE7" wp14:editId="33D72DE2">
-            <wp:extent cx="3581900" cy="5125165"/>
-            <wp:effectExtent l="0" t="0" r="0" b="0"/>
-            <wp:docPr id="331212358" name="Imagen 1"/>
-            <wp:cNvGraphicFramePr>
-              <a:graphicFrameLocks xmlns:a="http://schemas.openxmlformats.org/drawingml/2006/main" noChangeAspect="1"/>
-            </wp:cNvGraphicFramePr>
-            <a:graphic xmlns:a="http://schemas.openxmlformats.org/drawingml/2006/main">
-              <a:graphicData uri="http://schemas.openxmlformats.org/drawingml/2006/picture">
-                <pic:pic xmlns:pic="http://schemas.openxmlformats.org/drawingml/2006/picture">
-                  <pic:nvPicPr>
-                    <pic:cNvPr id="331212358" name=""/>
-                    <pic:cNvPicPr/>
-                  </pic:nvPicPr>
-                  <pic:blipFill>
-                    <a:blip r:embed="rId35"/>
-                    <a:stretch>
-                      <a:fillRect/>
-                    </a:stretch>
-                  </pic:blipFill>
-                  <pic:spPr>
-                    <a:xfrm>
-                      <a:off x="0" y="0"/>
-                      <a:ext cx="3581900" cy="5125165"/>
-                    </a:xfrm>
-                    <a:prstGeom prst="rect">
-                      <a:avLst/>
-                    </a:prstGeom>
-                  </pic:spPr>
-                </pic:pic>
-              </a:graphicData>
-            </a:graphic>
-          </wp:inline>
-        </w:drawing>
-      </w:r>
-    </w:p>
-    <w:p/>
-    <w:p/>
-    <w:p/>
-    <w:p/>
-    <w:p/>
-    <w:p>
-      <w:pPr>
-        <w:pStyle w:val="Ttulo1"/>
-      </w:pPr>
-      <w:bookmarkStart w:id="10" w:name="_Toc160395614"/>
-      <w:r>
-        <w:lastRenderedPageBreak/>
-        <w:t>Listado ingreso</w:t>
-      </w:r>
-      <w:bookmarkEnd w:id="10"/>
-    </w:p>
-    <w:p/>
-    <w:p>
-      <w:pPr>
-        <w:spacing w:line="480" w:lineRule="auto"/>
-      </w:pPr>
-      <w:r>
-        <w:t>La entidad “Ingreso”, al igual que las otras dos, también tiene su botón “Listado”, en el cual se encuentra disponible todos los registros de los ingresos realizados.</w:t>
-      </w:r>
-    </w:p>
-    <w:p>
-      <w:pPr>
-        <w:spacing w:line="480" w:lineRule="auto"/>
-      </w:pPr>
-    </w:p>
-    <w:p>
-      <w:pPr>
-        <w:spacing w:line="480" w:lineRule="auto"/>
-      </w:pPr>
-      <w:r>
-        <w:rPr>
-          <w:noProof/>
-        </w:rPr>
-        <w:drawing>
-          <wp:inline distT="0" distB="0" distL="0" distR="0" wp14:anchorId="7BF18717" wp14:editId="152F228F">
-            <wp:extent cx="5612130" cy="3155315"/>
-            <wp:effectExtent l="0" t="0" r="7620" b="6985"/>
-            <wp:docPr id="2028803158" name="Imagen 1"/>
-            <wp:cNvGraphicFramePr>
-              <a:graphicFrameLocks xmlns:a="http://schemas.openxmlformats.org/drawingml/2006/main" noChangeAspect="1"/>
-            </wp:cNvGraphicFramePr>
-            <a:graphic xmlns:a="http://schemas.openxmlformats.org/drawingml/2006/main">
-              <a:graphicData uri="http://schemas.openxmlformats.org/drawingml/2006/picture">
-                <pic:pic xmlns:pic="http://schemas.openxmlformats.org/drawingml/2006/picture">
-                  <pic:nvPicPr>
-                    <pic:cNvPr id="2028803158" name=""/>
-                    <pic:cNvPicPr/>
-                  </pic:nvPicPr>
-                  <pic:blipFill>
-                    <a:blip r:embed="rId36"/>
-                    <a:stretch>
-                      <a:fillRect/>
-                    </a:stretch>
-                  </pic:blipFill>
-                  <pic:spPr>
-                    <a:xfrm>
-                      <a:off x="0" y="0"/>
-                      <a:ext cx="5612130" cy="3155315"/>
-                    </a:xfrm>
-                    <a:prstGeom prst="rect">
-                      <a:avLst/>
-                    </a:prstGeom>
-                  </pic:spPr>
-                </pic:pic>
-              </a:graphicData>
-            </a:graphic>
-          </wp:inline>
-        </w:drawing>
-      </w:r>
-    </w:p>
-    <w:p>
-      <w:pPr>
-        <w:pStyle w:val="Ttulo1"/>
-      </w:pPr>
-      <w:bookmarkStart w:id="11" w:name="_Toc160395615"/>
-      <w:r>
-        <w:t>Añadir ingreso</w:t>
-      </w:r>
-      <w:bookmarkEnd w:id="11"/>
-    </w:p>
-    <w:p>
-      <w:r>
-        <w:t>Formulario de “Ingreso” apenas se ingresa:</w:t>
-      </w:r>
-    </w:p>
-    <w:p>
-      <w:r>
-        <w:rPr>
-          <w:noProof/>
-        </w:rPr>
-        <w:drawing>
-          <wp:inline distT="0" distB="0" distL="0" distR="0" wp14:anchorId="10DF0445" wp14:editId="0AEA9C67">
-            <wp:extent cx="5203301" cy="2933700"/>
-            <wp:effectExtent l="0" t="0" r="0" b="0"/>
-            <wp:docPr id="830490375" name="Imagen 1"/>
-            <wp:cNvGraphicFramePr>
-              <a:graphicFrameLocks xmlns:a="http://schemas.openxmlformats.org/drawingml/2006/main" noChangeAspect="1"/>
-            </wp:cNvGraphicFramePr>
-            <a:graphic xmlns:a="http://schemas.openxmlformats.org/drawingml/2006/main">
-              <a:graphicData uri="http://schemas.openxmlformats.org/drawingml/2006/picture">
-                <pic:pic xmlns:pic="http://schemas.openxmlformats.org/drawingml/2006/picture">
-                  <pic:nvPicPr>
-                    <pic:cNvPr id="830490375" name=""/>
-                    <pic:cNvPicPr/>
-                  </pic:nvPicPr>
-                  <pic:blipFill>
-                    <a:blip r:embed="rId37"/>
-                    <a:stretch>
-                      <a:fillRect/>
-                    </a:stretch>
-                  </pic:blipFill>
-                  <pic:spPr>
-                    <a:xfrm>
-                      <a:off x="0" y="0"/>
-                      <a:ext cx="5223096" cy="2944861"/>
-                    </a:xfrm>
-                    <a:prstGeom prst="rect">
-                      <a:avLst/>
-                    </a:prstGeom>
-                  </pic:spPr>
-                </pic:pic>
-              </a:graphicData>
-            </a:graphic>
-          </wp:inline>
-        </w:drawing>
-      </w:r>
-    </w:p>
-    <w:p>
-      <w:pPr>
-        <w:spacing w:line="480" w:lineRule="auto"/>
-      </w:pPr>
-      <w:r>
-        <w:lastRenderedPageBreak/>
-        <w:t>Validaciones con el campo “cama”:</w:t>
-      </w:r>
-    </w:p>
-    <w:p>
-      <w:pPr>
-        <w:pStyle w:val="Prrafodelista"/>
-        <w:numPr>
-          <w:ilvl w:val="0"/>
-          <w:numId w:val="1"/>
-        </w:numPr>
-        <w:spacing w:line="480" w:lineRule="auto"/>
-      </w:pPr>
-      <w:r>
-        <w:t>Si se deja vacío sale de color rojo</w:t>
-      </w:r>
-    </w:p>
-    <w:p>
-      <w:pPr>
-        <w:spacing w:line="480" w:lineRule="auto"/>
-      </w:pPr>
-      <w:r>
-        <w:rPr>
-          <w:noProof/>
-        </w:rPr>
-        <w:drawing>
-          <wp:inline distT="0" distB="0" distL="0" distR="0" wp14:anchorId="785E225F" wp14:editId="4E59894D">
-            <wp:extent cx="5344271" cy="657317"/>
-            <wp:effectExtent l="0" t="0" r="0" b="9525"/>
-            <wp:docPr id="192960839" name="Imagen 1"/>
-            <wp:cNvGraphicFramePr>
-              <a:graphicFrameLocks xmlns:a="http://schemas.openxmlformats.org/drawingml/2006/main" noChangeAspect="1"/>
-            </wp:cNvGraphicFramePr>
-            <a:graphic xmlns:a="http://schemas.openxmlformats.org/drawingml/2006/main">
-              <a:graphicData uri="http://schemas.openxmlformats.org/drawingml/2006/picture">
-                <pic:pic xmlns:pic="http://schemas.openxmlformats.org/drawingml/2006/picture">
-                  <pic:nvPicPr>
-                    <pic:cNvPr id="192960839" name=""/>
-                    <pic:cNvPicPr/>
-                  </pic:nvPicPr>
-                  <pic:blipFill>
-                    <a:blip r:embed="rId38"/>
-                    <a:stretch>
-                      <a:fillRect/>
-                    </a:stretch>
-                  </pic:blipFill>
-                  <pic:spPr>
-                    <a:xfrm>
-                      <a:off x="0" y="0"/>
-                      <a:ext cx="5344271" cy="657317"/>
-                    </a:xfrm>
-                    <a:prstGeom prst="rect">
-                      <a:avLst/>
-                    </a:prstGeom>
-                  </pic:spPr>
-                </pic:pic>
-              </a:graphicData>
-            </a:graphic>
-          </wp:inline>
-        </w:drawing>
-      </w:r>
-    </w:p>
-    <w:p>
-      <w:pPr>
-        <w:spacing w:line="480" w:lineRule="auto"/>
-      </w:pPr>
-    </w:p>
-    <w:p>
-      <w:pPr>
-        <w:pStyle w:val="Prrafodelista"/>
-        <w:numPr>
-          <w:ilvl w:val="0"/>
-          <w:numId w:val="1"/>
-        </w:numPr>
-        <w:spacing w:line="480" w:lineRule="auto"/>
-      </w:pPr>
-      <w:r>
-        <w:t>Si se excede de la cantidad máxima establecida, de igual manera se coloca de color rojo</w:t>
-      </w:r>
-    </w:p>
-    <w:p>
-      <w:pPr>
-        <w:spacing w:line="480" w:lineRule="auto"/>
-      </w:pPr>
-      <w:r>
-        <w:rPr>
-          <w:noProof/>
-        </w:rPr>
-        <w:drawing>
-          <wp:inline distT="0" distB="0" distL="0" distR="0" wp14:anchorId="5BC85151" wp14:editId="2EE47E59">
-            <wp:extent cx="5334744" cy="628738"/>
-            <wp:effectExtent l="0" t="0" r="0" b="0"/>
-            <wp:docPr id="1927135109" name="Imagen 1"/>
-            <wp:cNvGraphicFramePr>
-              <a:graphicFrameLocks xmlns:a="http://schemas.openxmlformats.org/drawingml/2006/main" noChangeAspect="1"/>
-            </wp:cNvGraphicFramePr>
-            <a:graphic xmlns:a="http://schemas.openxmlformats.org/drawingml/2006/main">
-              <a:graphicData uri="http://schemas.openxmlformats.org/drawingml/2006/picture">
-                <pic:pic xmlns:pic="http://schemas.openxmlformats.org/drawingml/2006/picture">
-                  <pic:nvPicPr>
-                    <pic:cNvPr id="1927135109" name=""/>
-                    <pic:cNvPicPr/>
-                  </pic:nvPicPr>
-                  <pic:blipFill>
-                    <a:blip r:embed="rId39"/>
-                    <a:stretch>
-                      <a:fillRect/>
-                    </a:stretch>
-                  </pic:blipFill>
-                  <pic:spPr>
-                    <a:xfrm>
-                      <a:off x="0" y="0"/>
-                      <a:ext cx="5334744" cy="628738"/>
-                    </a:xfrm>
-                    <a:prstGeom prst="rect">
-                      <a:avLst/>
-                    </a:prstGeom>
-                  </pic:spPr>
-                </pic:pic>
-              </a:graphicData>
-            </a:graphic>
-          </wp:inline>
-        </w:drawing>
-      </w:r>
-    </w:p>
-    <w:p>
-      <w:pPr>
-        <w:pStyle w:val="Prrafodelista"/>
-        <w:numPr>
-          <w:ilvl w:val="0"/>
-          <w:numId w:val="1"/>
-        </w:numPr>
-        <w:spacing w:line="480" w:lineRule="auto"/>
-      </w:pPr>
-      <w:r>
-        <w:t>Si se completa el campo y la cantidad de números está dentro del rango de la capacidad de dígitos, el cuadro se colocará de color verde</w:t>
-      </w:r>
-    </w:p>
-    <w:p>
-      <w:pPr>
-        <w:spacing w:line="480" w:lineRule="auto"/>
-      </w:pPr>
-      <w:r>
-        <w:rPr>
-          <w:noProof/>
-        </w:rPr>
-        <w:drawing>
-          <wp:inline distT="0" distB="0" distL="0" distR="0" wp14:anchorId="533EF02B" wp14:editId="30907338">
-            <wp:extent cx="5315692" cy="647790"/>
-            <wp:effectExtent l="0" t="0" r="0" b="0"/>
-            <wp:docPr id="1019443495" name="Imagen 1"/>
-            <wp:cNvGraphicFramePr>
-              <a:graphicFrameLocks xmlns:a="http://schemas.openxmlformats.org/drawingml/2006/main" noChangeAspect="1"/>
-            </wp:cNvGraphicFramePr>
-            <a:graphic xmlns:a="http://schemas.openxmlformats.org/drawingml/2006/main">
-              <a:graphicData uri="http://schemas.openxmlformats.org/drawingml/2006/picture">
-                <pic:pic xmlns:pic="http://schemas.openxmlformats.org/drawingml/2006/picture">
-                  <pic:nvPicPr>
-                    <pic:cNvPr id="1019443495" name=""/>
-                    <pic:cNvPicPr/>
-                  </pic:nvPicPr>
-                  <pic:blipFill>
-                    <a:blip r:embed="rId40"/>
-                    <a:stretch>
-                      <a:fillRect/>
-                    </a:stretch>
-                  </pic:blipFill>
-                  <pic:spPr>
-                    <a:xfrm>
-                      <a:off x="0" y="0"/>
-                      <a:ext cx="5315692" cy="647790"/>
-                    </a:xfrm>
-                    <a:prstGeom prst="rect">
-                      <a:avLst/>
-                    </a:prstGeom>
-                  </pic:spPr>
-                </pic:pic>
-              </a:graphicData>
-            </a:graphic>
-          </wp:inline>
-        </w:drawing>
-      </w:r>
-    </w:p>
-    <w:p>
-      <w:pPr>
-        <w:spacing w:line="480" w:lineRule="auto"/>
-      </w:pPr>
-    </w:p>
-    <w:p>
-      <w:pPr>
-        <w:spacing w:line="480" w:lineRule="auto"/>
-      </w:pPr>
-      <w:r>
-        <w:t xml:space="preserve"> </w:t>
-      </w:r>
-    </w:p>
-    <w:p>
-      <w:pPr>
-        <w:spacing w:line="480" w:lineRule="auto"/>
-      </w:pPr>
-      <w:r>
-        <w:t>Formulario de “Ingreso” con los datos ingresados:</w:t>
-      </w:r>
-    </w:p>
-    <w:p>
-      <w:pPr>
-        <w:spacing w:line="480" w:lineRule="auto"/>
-      </w:pPr>
-      <w:r>
-        <w:rPr>
-          <w:noProof/>
-        </w:rPr>
-        <w:drawing>
-          <wp:inline distT="0" distB="0" distL="0" distR="0" wp14:anchorId="0013FFA7" wp14:editId="6F615AC4">
-            <wp:extent cx="4032060" cy="2266950"/>
-            <wp:effectExtent l="0" t="0" r="6985" b="0"/>
-            <wp:docPr id="1478425426" name="Imagen 1"/>
-            <wp:cNvGraphicFramePr>
-              <a:graphicFrameLocks xmlns:a="http://schemas.openxmlformats.org/drawingml/2006/main" noChangeAspect="1"/>
-            </wp:cNvGraphicFramePr>
-            <a:graphic xmlns:a="http://schemas.openxmlformats.org/drawingml/2006/main">
-              <a:graphicData uri="http://schemas.openxmlformats.org/drawingml/2006/picture">
-                <pic:pic xmlns:pic="http://schemas.openxmlformats.org/drawingml/2006/picture">
-                  <pic:nvPicPr>
-                    <pic:cNvPr id="1478425426" name=""/>
-                    <pic:cNvPicPr/>
-                  </pic:nvPicPr>
-                  <pic:blipFill>
-                    <a:blip r:embed="rId41"/>
-                    <a:stretch>
-                      <a:fillRect/>
-                    </a:stretch>
-                  </pic:blipFill>
-                  <pic:spPr>
-                    <a:xfrm>
-                      <a:off x="0" y="0"/>
-                      <a:ext cx="4083450" cy="2295843"/>
-                    </a:xfrm>
-                    <a:prstGeom prst="rect">
-                      <a:avLst/>
-                    </a:prstGeom>
-                  </pic:spPr>
-                </pic:pic>
-              </a:graphicData>
-            </a:graphic>
-          </wp:inline>
-        </w:drawing>
-      </w:r>
-    </w:p>
-    <w:p>
-      <w:pPr>
-        <w:spacing w:line="480" w:lineRule="auto"/>
-      </w:pPr>
-    </w:p>
-    <w:p>
-      <w:pPr>
-        <w:spacing w:line="480" w:lineRule="auto"/>
-      </w:pPr>
-      <w:r>
-        <w:t>Mensaje de alerta informando el registro del nuevo ingreso:</w:t>
-      </w:r>
-    </w:p>
-    <w:p>
-      <w:pPr>
-        <w:spacing w:line="480" w:lineRule="auto"/>
-      </w:pPr>
-      <w:r>
-        <w:rPr>
-          <w:noProof/>
-        </w:rPr>
-        <w:drawing>
-          <wp:inline distT="0" distB="0" distL="0" distR="0" wp14:anchorId="3FBEB8B3" wp14:editId="1B4C95BA">
-            <wp:extent cx="5612130" cy="3157855"/>
-            <wp:effectExtent l="0" t="0" r="7620" b="4445"/>
-            <wp:docPr id="649599304" name="Imagen 1"/>
-            <wp:cNvGraphicFramePr>
-              <a:graphicFrameLocks xmlns:a="http://schemas.openxmlformats.org/drawingml/2006/main" noChangeAspect="1"/>
-            </wp:cNvGraphicFramePr>
-            <a:graphic xmlns:a="http://schemas.openxmlformats.org/drawingml/2006/main">
-              <a:graphicData uri="http://schemas.openxmlformats.org/drawingml/2006/picture">
-                <pic:pic xmlns:pic="http://schemas.openxmlformats.org/drawingml/2006/picture">
-                  <pic:nvPicPr>
-                    <pic:cNvPr id="649599304" name=""/>
-                    <pic:cNvPicPr/>
-                  </pic:nvPicPr>
-                  <pic:blipFill>
-                    <a:blip r:embed="rId42"/>
-                    <a:stretch>
-                      <a:fillRect/>
-                    </a:stretch>
-                  </pic:blipFill>
-                  <pic:spPr>
-                    <a:xfrm>
-                      <a:off x="0" y="0"/>
-                      <a:ext cx="5612130" cy="3157855"/>
-                    </a:xfrm>
-                    <a:prstGeom prst="rect">
-                      <a:avLst/>
-                    </a:prstGeom>
-                  </pic:spPr>
-                </pic:pic>
-              </a:graphicData>
-            </a:graphic>
-          </wp:inline>
-        </w:drawing>
-      </w:r>
-    </w:p>
-    <w:p>
-      <w:pPr>
-        <w:spacing w:line="480" w:lineRule="auto"/>
-      </w:pPr>
-    </w:p>
-    <w:p>
-      <w:pPr>
-        <w:spacing w:line="480" w:lineRule="auto"/>
-      </w:pPr>
-      <w:r>
-        <w:t>Mensaje de alerta indicando error si se intenta enviar el formulario vacío:</w:t>
-      </w:r>
-    </w:p>
-    <w:p>
-      <w:pPr>
-        <w:spacing w:line="480" w:lineRule="auto"/>
-      </w:pPr>
-      <w:r>
-        <w:rPr>
-          <w:noProof/>
-        </w:rPr>
-        <w:drawing>
-          <wp:inline distT="0" distB="0" distL="0" distR="0" wp14:anchorId="3DF5925F" wp14:editId="1129A953">
-            <wp:extent cx="5612130" cy="3150870"/>
-            <wp:effectExtent l="0" t="0" r="7620" b="0"/>
-            <wp:docPr id="1696823268" name="Imagen 1"/>
-            <wp:cNvGraphicFramePr>
-              <a:graphicFrameLocks xmlns:a="http://schemas.openxmlformats.org/drawingml/2006/main" noChangeAspect="1"/>
-            </wp:cNvGraphicFramePr>
-            <a:graphic xmlns:a="http://schemas.openxmlformats.org/drawingml/2006/main">
-              <a:graphicData uri="http://schemas.openxmlformats.org/drawingml/2006/picture">
-                <pic:pic xmlns:pic="http://schemas.openxmlformats.org/drawingml/2006/picture">
-                  <pic:nvPicPr>
-                    <pic:cNvPr id="1696823268" name=""/>
-                    <pic:cNvPicPr/>
-                  </pic:nvPicPr>
-                  <pic:blipFill>
-                    <a:blip r:embed="rId43"/>
-                    <a:stretch>
-                      <a:fillRect/>
-                    </a:stretch>
-                  </pic:blipFill>
-                  <pic:spPr>
-                    <a:xfrm>
-                      <a:off x="0" y="0"/>
-                      <a:ext cx="5612130" cy="3150870"/>
-                    </a:xfrm>
-                    <a:prstGeom prst="rect">
-                      <a:avLst/>
-                    </a:prstGeom>
-                  </pic:spPr>
-                </pic:pic>
-              </a:graphicData>
-            </a:graphic>
-          </wp:inline>
-        </w:drawing>
-      </w:r>
-      <w:r>
-        <w:t xml:space="preserve"> </w:t>
-      </w:r>
     </w:p>
     <w:p>
       <w:pPr>

</xml_diff>

<commit_message>
Se agregaron nuevas cosas
</commit_message>
<xml_diff>
--- a/Manual-usuario/Manual del usuario taller MVC spring boot.docx
+++ b/Manual-usuario/Manual del usuario taller MVC spring boot.docx
@@ -12,6 +12,15 @@
           <w:szCs w:val="24"/>
         </w:rPr>
       </w:pPr>
+      <w:r>
+        <w:rPr>
+          <w:rFonts w:ascii="Arial" w:hAnsi="Arial" w:cs="Arial"/>
+          <w:b/>
+          <w:bCs/>
+          <w:szCs w:val="24"/>
+        </w:rPr>
+        <w:t xml:space="preserve"> </w:t>
+      </w:r>
       <w:r>
         <w:rPr>
           <w:rFonts w:ascii="Arial" w:hAnsi="Arial" w:cs="Arial"/>
@@ -1743,7 +1752,6 @@
         <w:pStyle w:val="Ttulo1"/>
       </w:pPr>
       <w:bookmarkStart w:id="1" w:name="_Toc160275705"/>
-      <w:proofErr w:type="gramStart"/>
       <w:r>
         <w:t>Tarjeta m</w:t>
       </w:r>
@@ -1754,7 +1762,6 @@
         <w:t>dico</w:t>
       </w:r>
       <w:bookmarkEnd w:id="1"/>
-      <w:proofErr w:type="gramEnd"/>
     </w:p>
     <w:p/>
     <w:p>
@@ -4166,11 +4173,12 @@
         <w:rPr>
           <w:noProof/>
         </w:rPr>
+        <w:lastRenderedPageBreak/>
         <w:drawing>
-          <wp:inline distT="0" distB="0" distL="0" distR="0" wp14:anchorId="10DF0445" wp14:editId="0AEA9C67">
-            <wp:extent cx="5203301" cy="2933700"/>
-            <wp:effectExtent l="0" t="0" r="0" b="0"/>
-            <wp:docPr id="830490375" name="Imagen 1"/>
+          <wp:inline distT="0" distB="0" distL="0" distR="0" wp14:anchorId="41521120" wp14:editId="45BA03B9">
+            <wp:extent cx="5612130" cy="2974340"/>
+            <wp:effectExtent l="0" t="0" r="7620" b="0"/>
+            <wp:docPr id="1555670775" name="Imagen 1"/>
             <wp:cNvGraphicFramePr>
               <a:graphicFrameLocks xmlns:a="http://schemas.openxmlformats.org/drawingml/2006/main" noChangeAspect="1"/>
             </wp:cNvGraphicFramePr>
@@ -4178,7 +4186,7 @@
               <a:graphicData uri="http://schemas.openxmlformats.org/drawingml/2006/picture">
                 <pic:pic xmlns:pic="http://schemas.openxmlformats.org/drawingml/2006/picture">
                   <pic:nvPicPr>
-                    <pic:cNvPr id="830490375" name=""/>
+                    <pic:cNvPr id="1555670775" name=""/>
                     <pic:cNvPicPr/>
                   </pic:nvPicPr>
                   <pic:blipFill>
@@ -4190,7 +4198,7 @@
                   <pic:spPr>
                     <a:xfrm>
                       <a:off x="0" y="0"/>
-                      <a:ext cx="5223096" cy="2944861"/>
+                      <a:ext cx="5612130" cy="2974340"/>
                     </a:xfrm>
                     <a:prstGeom prst="rect">
                       <a:avLst/>
@@ -4208,7 +4216,6 @@
         <w:spacing w:line="480" w:lineRule="auto"/>
       </w:pPr>
       <w:r>
-        <w:lastRenderedPageBreak/>
         <w:t>Validaciones con el campo “cama”:</w:t>
       </w:r>
     </w:p>
@@ -4401,30 +4408,75 @@
         <w:spacing w:line="480" w:lineRule="auto"/>
       </w:pPr>
       <w:r>
-        <w:t xml:space="preserve"> </w:t>
-      </w:r>
-    </w:p>
-    <w:p>
-      <w:pPr>
-        <w:spacing w:line="480" w:lineRule="auto"/>
-      </w:pPr>
-      <w:r>
-        <w:t>Formulario de “Ingreso” con los datos ingresados:</w:t>
-      </w:r>
-    </w:p>
-    <w:p>
-      <w:pPr>
-        <w:spacing w:line="480" w:lineRule="auto"/>
-      </w:pPr>
-      <w:r>
-        <w:rPr>
-          <w:noProof/>
-        </w:rPr>
+        <w:lastRenderedPageBreak/>
+        <w:t xml:space="preserve">En este formulario se implementaron </w:t>
+      </w:r>
+      <w:r>
+        <w:t>dos menús desplegables</w:t>
+      </w:r>
+      <w:r>
+        <w:t xml:space="preserve">, los cuales son para “Nombre paciente” y “Nombre médico”, estos muestran todos los pacientes o médicos que ya estén registrados en </w:t>
+      </w:r>
+      <w:r>
+        <w:t>la base de datos de médico y paciente.</w:t>
+      </w:r>
+    </w:p>
+    <w:p>
+      <w:pPr>
+        <w:spacing w:line="480" w:lineRule="auto"/>
+        <w:rPr>
+          <w:b/>
+          <w:bCs/>
+        </w:rPr>
+      </w:pPr>
+      <w:r>
+        <w:rPr>
+          <w:b/>
+          <w:bCs/>
+        </w:rPr>
+        <w:t>Menú desplegable de “</w:t>
+      </w:r>
+      <w:r>
+        <w:rPr>
+          <w:b/>
+          <w:bCs/>
+          <w:color w:val="FF0000"/>
+        </w:rPr>
+        <w:t>Nombre paciente</w:t>
+      </w:r>
+      <w:r>
+        <w:rPr>
+          <w:b/>
+          <w:bCs/>
+        </w:rPr>
+        <w:t xml:space="preserve">” en el </w:t>
+      </w:r>
+      <w:r>
+        <w:rPr>
+          <w:b/>
+          <w:bCs/>
+          <w:color w:val="FF0000"/>
+        </w:rPr>
+        <w:t>añadir ingreso</w:t>
+      </w:r>
+      <w:r>
+        <w:rPr>
+          <w:b/>
+          <w:bCs/>
+        </w:rPr>
+        <w:t>:</w:t>
+      </w:r>
+    </w:p>
+    <w:p>
+      <w:pPr>
+        <w:spacing w:line="480" w:lineRule="auto"/>
+      </w:pPr>
+      <w:r>
         <w:drawing>
-          <wp:inline distT="0" distB="0" distL="0" distR="0" wp14:anchorId="0013FFA7" wp14:editId="6F615AC4">
-            <wp:extent cx="4032060" cy="2266950"/>
-            <wp:effectExtent l="0" t="0" r="6985" b="0"/>
-            <wp:docPr id="1478425426" name="Imagen 1"/>
+          <wp:inline distT="0" distB="0" distL="0" distR="0" wp14:anchorId="53A106AF" wp14:editId="638A4828">
+            <wp:extent cx="5563376" cy="3048425"/>
+            <wp:effectExtent l="0" t="0" r="0" b="0"/>
+            <wp:docPr id="135338494" name="Imagen 1"/>
             <wp:cNvGraphicFramePr>
               <a:graphicFrameLocks xmlns:a="http://schemas.openxmlformats.org/drawingml/2006/main" noChangeAspect="1"/>
             </wp:cNvGraphicFramePr>
@@ -4432,7 +4484,7 @@
               <a:graphicData uri="http://schemas.openxmlformats.org/drawingml/2006/picture">
                 <pic:pic xmlns:pic="http://schemas.openxmlformats.org/drawingml/2006/picture">
                   <pic:nvPicPr>
-                    <pic:cNvPr id="1478425426" name=""/>
+                    <pic:cNvPr id="135338494" name=""/>
                     <pic:cNvPicPr/>
                   </pic:nvPicPr>
                   <pic:blipFill>
@@ -4444,7 +4496,7 @@
                   <pic:spPr>
                     <a:xfrm>
                       <a:off x="0" y="0"/>
-                      <a:ext cx="4083450" cy="2295843"/>
+                      <a:ext cx="5563376" cy="3048425"/>
                     </a:xfrm>
                     <a:prstGeom prst="rect">
                       <a:avLst/>
@@ -4460,6 +4512,715 @@
     <w:p>
       <w:pPr>
         <w:spacing w:line="480" w:lineRule="auto"/>
+      </w:pPr>
+    </w:p>
+    <w:p>
+      <w:pPr>
+        <w:spacing w:line="480" w:lineRule="auto"/>
+        <w:rPr>
+          <w:b/>
+          <w:bCs/>
+        </w:rPr>
+      </w:pPr>
+      <w:r>
+        <w:rPr>
+          <w:b/>
+          <w:bCs/>
+        </w:rPr>
+        <w:t>Manú desplegable de “</w:t>
+      </w:r>
+      <w:r>
+        <w:rPr>
+          <w:b/>
+          <w:bCs/>
+          <w:color w:val="FF0000"/>
+        </w:rPr>
+        <w:t>Nombre médico</w:t>
+      </w:r>
+      <w:r>
+        <w:rPr>
+          <w:b/>
+          <w:bCs/>
+        </w:rPr>
+        <w:t xml:space="preserve">” en </w:t>
+      </w:r>
+      <w:r>
+        <w:rPr>
+          <w:b/>
+          <w:bCs/>
+          <w:color w:val="FF0000"/>
+        </w:rPr>
+        <w:t>añadir ingreso</w:t>
+      </w:r>
+      <w:r>
+        <w:rPr>
+          <w:b/>
+          <w:bCs/>
+        </w:rPr>
+        <w:t>:</w:t>
+      </w:r>
+    </w:p>
+    <w:p>
+      <w:pPr>
+        <w:spacing w:line="480" w:lineRule="auto"/>
+      </w:pPr>
+      <w:r>
+        <w:lastRenderedPageBreak/>
+        <w:drawing>
+          <wp:inline distT="0" distB="0" distL="0" distR="0" wp14:anchorId="0D4A0D31" wp14:editId="68614FCE">
+            <wp:extent cx="5612130" cy="3675380"/>
+            <wp:effectExtent l="0" t="0" r="7620" b="1270"/>
+            <wp:docPr id="1351732928" name="Imagen 1"/>
+            <wp:cNvGraphicFramePr>
+              <a:graphicFrameLocks xmlns:a="http://schemas.openxmlformats.org/drawingml/2006/main" noChangeAspect="1"/>
+            </wp:cNvGraphicFramePr>
+            <a:graphic xmlns:a="http://schemas.openxmlformats.org/drawingml/2006/main">
+              <a:graphicData uri="http://schemas.openxmlformats.org/drawingml/2006/picture">
+                <pic:pic xmlns:pic="http://schemas.openxmlformats.org/drawingml/2006/picture">
+                  <pic:nvPicPr>
+                    <pic:cNvPr id="1351732928" name=""/>
+                    <pic:cNvPicPr/>
+                  </pic:nvPicPr>
+                  <pic:blipFill>
+                    <a:blip r:embed="rId39"/>
+                    <a:stretch>
+                      <a:fillRect/>
+                    </a:stretch>
+                  </pic:blipFill>
+                  <pic:spPr>
+                    <a:xfrm>
+                      <a:off x="0" y="0"/>
+                      <a:ext cx="5612130" cy="3675380"/>
+                    </a:xfrm>
+                    <a:prstGeom prst="rect">
+                      <a:avLst/>
+                    </a:prstGeom>
+                  </pic:spPr>
+                </pic:pic>
+              </a:graphicData>
+            </a:graphic>
+          </wp:inline>
+        </w:drawing>
+      </w:r>
+    </w:p>
+    <w:p>
+      <w:pPr>
+        <w:spacing w:line="480" w:lineRule="auto"/>
+      </w:pPr>
+      <w:r>
+        <w:t xml:space="preserve"> </w:t>
+      </w:r>
+    </w:p>
+    <w:p>
+      <w:pPr>
+        <w:spacing w:line="480" w:lineRule="auto"/>
+        <w:rPr>
+          <w:b/>
+          <w:bCs/>
+        </w:rPr>
+      </w:pPr>
+      <w:r>
+        <w:rPr>
+          <w:b/>
+          <w:bCs/>
+        </w:rPr>
+        <w:t>Fecha ingreso en “</w:t>
+      </w:r>
+      <w:r>
+        <w:rPr>
+          <w:b/>
+          <w:bCs/>
+          <w:color w:val="FF0000"/>
+        </w:rPr>
+        <w:t>Añadir ingreso</w:t>
+      </w:r>
+      <w:r>
+        <w:rPr>
+          <w:b/>
+          <w:bCs/>
+        </w:rPr>
+        <w:t>”:</w:t>
+      </w:r>
+    </w:p>
+    <w:p>
+      <w:pPr>
+        <w:spacing w:line="480" w:lineRule="auto"/>
+      </w:pPr>
+      <w:r>
+        <w:t xml:space="preserve">En este campo, </w:t>
+      </w:r>
+      <w:r>
+        <w:t xml:space="preserve">al momento de hacer clic en el ícono del calendario, se visualiza un pequeño calendario para poder seleccionar la fecha deseada, esta funcionalidad es </w:t>
+      </w:r>
+      <w:r>
+        <w:t>a través</w:t>
+      </w:r>
+      <w:r>
+        <w:t xml:space="preserve"> de un input de tipo “</w:t>
+      </w:r>
+      <w:r>
+        <w:rPr>
+          <w:b/>
+          <w:bCs/>
+          <w:color w:val="FF0000"/>
+        </w:rPr>
+        <w:t>Date</w:t>
+      </w:r>
+      <w:r>
+        <w:t>”.</w:t>
+      </w:r>
+    </w:p>
+    <w:p>
+      <w:pPr>
+        <w:spacing w:line="480" w:lineRule="auto"/>
+      </w:pPr>
+      <w:r>
+        <w:drawing>
+          <wp:inline distT="0" distB="0" distL="0" distR="0" wp14:anchorId="4FFDA940" wp14:editId="5152CFCB">
+            <wp:extent cx="5420481" cy="666843"/>
+            <wp:effectExtent l="0" t="0" r="8890" b="0"/>
+            <wp:docPr id="1335618752" name="Imagen 1"/>
+            <wp:cNvGraphicFramePr>
+              <a:graphicFrameLocks xmlns:a="http://schemas.openxmlformats.org/drawingml/2006/main" noChangeAspect="1"/>
+            </wp:cNvGraphicFramePr>
+            <a:graphic xmlns:a="http://schemas.openxmlformats.org/drawingml/2006/main">
+              <a:graphicData uri="http://schemas.openxmlformats.org/drawingml/2006/picture">
+                <pic:pic xmlns:pic="http://schemas.openxmlformats.org/drawingml/2006/picture">
+                  <pic:nvPicPr>
+                    <pic:cNvPr id="1335618752" name=""/>
+                    <pic:cNvPicPr/>
+                  </pic:nvPicPr>
+                  <pic:blipFill>
+                    <a:blip r:embed="rId40"/>
+                    <a:stretch>
+                      <a:fillRect/>
+                    </a:stretch>
+                  </pic:blipFill>
+                  <pic:spPr>
+                    <a:xfrm>
+                      <a:off x="0" y="0"/>
+                      <a:ext cx="5420481" cy="666843"/>
+                    </a:xfrm>
+                    <a:prstGeom prst="rect">
+                      <a:avLst/>
+                    </a:prstGeom>
+                  </pic:spPr>
+                </pic:pic>
+              </a:graphicData>
+            </a:graphic>
+          </wp:inline>
+        </w:drawing>
+      </w:r>
+    </w:p>
+    <w:p>
+      <w:pPr>
+        <w:spacing w:line="480" w:lineRule="auto"/>
+      </w:pPr>
+      <w:r>
+        <w:lastRenderedPageBreak/>
+        <w:drawing>
+          <wp:inline distT="0" distB="0" distL="0" distR="0" wp14:anchorId="2C06D2B3" wp14:editId="6EDFAA73">
+            <wp:extent cx="5612130" cy="3331845"/>
+            <wp:effectExtent l="0" t="0" r="7620" b="1905"/>
+            <wp:docPr id="1373799314" name="Imagen 1"/>
+            <wp:cNvGraphicFramePr>
+              <a:graphicFrameLocks xmlns:a="http://schemas.openxmlformats.org/drawingml/2006/main" noChangeAspect="1"/>
+            </wp:cNvGraphicFramePr>
+            <a:graphic xmlns:a="http://schemas.openxmlformats.org/drawingml/2006/main">
+              <a:graphicData uri="http://schemas.openxmlformats.org/drawingml/2006/picture">
+                <pic:pic xmlns:pic="http://schemas.openxmlformats.org/drawingml/2006/picture">
+                  <pic:nvPicPr>
+                    <pic:cNvPr id="1373799314" name=""/>
+                    <pic:cNvPicPr/>
+                  </pic:nvPicPr>
+                  <pic:blipFill>
+                    <a:blip r:embed="rId41"/>
+                    <a:stretch>
+                      <a:fillRect/>
+                    </a:stretch>
+                  </pic:blipFill>
+                  <pic:spPr>
+                    <a:xfrm>
+                      <a:off x="0" y="0"/>
+                      <a:ext cx="5612130" cy="3331845"/>
+                    </a:xfrm>
+                    <a:prstGeom prst="rect">
+                      <a:avLst/>
+                    </a:prstGeom>
+                  </pic:spPr>
+                </pic:pic>
+              </a:graphicData>
+            </a:graphic>
+          </wp:inline>
+        </w:drawing>
+      </w:r>
+    </w:p>
+    <w:p>
+      <w:pPr>
+        <w:spacing w:line="480" w:lineRule="auto"/>
+      </w:pPr>
+      <w:r>
+        <w:t>Si el campo se deja vacío, es decir, no se selecciona una fecha, se coloca de color rojo:</w:t>
+      </w:r>
+    </w:p>
+    <w:p>
+      <w:pPr>
+        <w:spacing w:line="480" w:lineRule="auto"/>
+      </w:pPr>
+      <w:r>
+        <w:drawing>
+          <wp:inline distT="0" distB="0" distL="0" distR="0" wp14:anchorId="2943AC08" wp14:editId="242B860D">
+            <wp:extent cx="5325218" cy="657317"/>
+            <wp:effectExtent l="0" t="0" r="0" b="9525"/>
+            <wp:docPr id="494502249" name="Imagen 1"/>
+            <wp:cNvGraphicFramePr>
+              <a:graphicFrameLocks xmlns:a="http://schemas.openxmlformats.org/drawingml/2006/main" noChangeAspect="1"/>
+            </wp:cNvGraphicFramePr>
+            <a:graphic xmlns:a="http://schemas.openxmlformats.org/drawingml/2006/main">
+              <a:graphicData uri="http://schemas.openxmlformats.org/drawingml/2006/picture">
+                <pic:pic xmlns:pic="http://schemas.openxmlformats.org/drawingml/2006/picture">
+                  <pic:nvPicPr>
+                    <pic:cNvPr id="494502249" name=""/>
+                    <pic:cNvPicPr/>
+                  </pic:nvPicPr>
+                  <pic:blipFill>
+                    <a:blip r:embed="rId42"/>
+                    <a:stretch>
+                      <a:fillRect/>
+                    </a:stretch>
+                  </pic:blipFill>
+                  <pic:spPr>
+                    <a:xfrm>
+                      <a:off x="0" y="0"/>
+                      <a:ext cx="5325218" cy="657317"/>
+                    </a:xfrm>
+                    <a:prstGeom prst="rect">
+                      <a:avLst/>
+                    </a:prstGeom>
+                  </pic:spPr>
+                </pic:pic>
+              </a:graphicData>
+            </a:graphic>
+          </wp:inline>
+        </w:drawing>
+      </w:r>
+    </w:p>
+    <w:p>
+      <w:pPr>
+        <w:spacing w:line="480" w:lineRule="auto"/>
+      </w:pPr>
+      <w:r>
+        <w:t xml:space="preserve">Al momento de tener una fecha ya seleccionada, luego se realiza la validación y el recuadro </w:t>
+      </w:r>
+      <w:r>
+        <w:t>cambia</w:t>
+      </w:r>
+      <w:r>
+        <w:t xml:space="preserve"> </w:t>
+      </w:r>
+      <w:r>
+        <w:t>a</w:t>
+      </w:r>
+      <w:r>
+        <w:t xml:space="preserve"> color verde como se muestra a continuación:</w:t>
+      </w:r>
+    </w:p>
+    <w:p>
+      <w:pPr>
+        <w:spacing w:line="480" w:lineRule="auto"/>
+      </w:pPr>
+      <w:r>
+        <w:drawing>
+          <wp:inline distT="0" distB="0" distL="0" distR="0" wp14:anchorId="3C7B29F5" wp14:editId="5C056488">
+            <wp:extent cx="5296639" cy="657317"/>
+            <wp:effectExtent l="0" t="0" r="0" b="9525"/>
+            <wp:docPr id="1986408305" name="Imagen 1"/>
+            <wp:cNvGraphicFramePr>
+              <a:graphicFrameLocks xmlns:a="http://schemas.openxmlformats.org/drawingml/2006/main" noChangeAspect="1"/>
+            </wp:cNvGraphicFramePr>
+            <a:graphic xmlns:a="http://schemas.openxmlformats.org/drawingml/2006/main">
+              <a:graphicData uri="http://schemas.openxmlformats.org/drawingml/2006/picture">
+                <pic:pic xmlns:pic="http://schemas.openxmlformats.org/drawingml/2006/picture">
+                  <pic:nvPicPr>
+                    <pic:cNvPr id="1986408305" name=""/>
+                    <pic:cNvPicPr/>
+                  </pic:nvPicPr>
+                  <pic:blipFill>
+                    <a:blip r:embed="rId43"/>
+                    <a:stretch>
+                      <a:fillRect/>
+                    </a:stretch>
+                  </pic:blipFill>
+                  <pic:spPr>
+                    <a:xfrm>
+                      <a:off x="0" y="0"/>
+                      <a:ext cx="5296639" cy="657317"/>
+                    </a:xfrm>
+                    <a:prstGeom prst="rect">
+                      <a:avLst/>
+                    </a:prstGeom>
+                  </pic:spPr>
+                </pic:pic>
+              </a:graphicData>
+            </a:graphic>
+          </wp:inline>
+        </w:drawing>
+      </w:r>
+    </w:p>
+    <w:p>
+      <w:pPr>
+        <w:spacing w:line="480" w:lineRule="auto"/>
+      </w:pPr>
+      <w:r>
+        <w:t xml:space="preserve">Esta función es tanto para la fecha de ingreso como la </w:t>
+      </w:r>
+      <w:r>
+        <w:rPr>
+          <w:b/>
+          <w:bCs/>
+        </w:rPr>
+        <w:t>fecha de salida</w:t>
+      </w:r>
+      <w:r>
+        <w:t>.</w:t>
+      </w:r>
+    </w:p>
+    <w:p>
+      <w:pPr>
+        <w:spacing w:line="480" w:lineRule="auto"/>
+      </w:pPr>
+      <w:r>
+        <w:drawing>
+          <wp:inline distT="0" distB="0" distL="0" distR="0" wp14:anchorId="6A276610" wp14:editId="04836F13">
+            <wp:extent cx="5391902" cy="724001"/>
+            <wp:effectExtent l="0" t="0" r="0" b="0"/>
+            <wp:docPr id="1420759486" name="Imagen 1"/>
+            <wp:cNvGraphicFramePr>
+              <a:graphicFrameLocks xmlns:a="http://schemas.openxmlformats.org/drawingml/2006/main" noChangeAspect="1"/>
+            </wp:cNvGraphicFramePr>
+            <a:graphic xmlns:a="http://schemas.openxmlformats.org/drawingml/2006/main">
+              <a:graphicData uri="http://schemas.openxmlformats.org/drawingml/2006/picture">
+                <pic:pic xmlns:pic="http://schemas.openxmlformats.org/drawingml/2006/picture">
+                  <pic:nvPicPr>
+                    <pic:cNvPr id="1420759486" name=""/>
+                    <pic:cNvPicPr/>
+                  </pic:nvPicPr>
+                  <pic:blipFill>
+                    <a:blip r:embed="rId44"/>
+                    <a:stretch>
+                      <a:fillRect/>
+                    </a:stretch>
+                  </pic:blipFill>
+                  <pic:spPr>
+                    <a:xfrm>
+                      <a:off x="0" y="0"/>
+                      <a:ext cx="5391902" cy="724001"/>
+                    </a:xfrm>
+                    <a:prstGeom prst="rect">
+                      <a:avLst/>
+                    </a:prstGeom>
+                  </pic:spPr>
+                </pic:pic>
+              </a:graphicData>
+            </a:graphic>
+          </wp:inline>
+        </w:drawing>
+      </w:r>
+    </w:p>
+    <w:p>
+      <w:pPr>
+        <w:spacing w:line="480" w:lineRule="auto"/>
+      </w:pPr>
+      <w:r>
+        <w:lastRenderedPageBreak/>
+        <w:drawing>
+          <wp:inline distT="0" distB="0" distL="0" distR="0" wp14:anchorId="20D0BA13" wp14:editId="027F2CFE">
+            <wp:extent cx="5534797" cy="3524742"/>
+            <wp:effectExtent l="0" t="0" r="0" b="0"/>
+            <wp:docPr id="763372119" name="Imagen 1"/>
+            <wp:cNvGraphicFramePr>
+              <a:graphicFrameLocks xmlns:a="http://schemas.openxmlformats.org/drawingml/2006/main" noChangeAspect="1"/>
+            </wp:cNvGraphicFramePr>
+            <a:graphic xmlns:a="http://schemas.openxmlformats.org/drawingml/2006/main">
+              <a:graphicData uri="http://schemas.openxmlformats.org/drawingml/2006/picture">
+                <pic:pic xmlns:pic="http://schemas.openxmlformats.org/drawingml/2006/picture">
+                  <pic:nvPicPr>
+                    <pic:cNvPr id="763372119" name=""/>
+                    <pic:cNvPicPr/>
+                  </pic:nvPicPr>
+                  <pic:blipFill>
+                    <a:blip r:embed="rId45"/>
+                    <a:stretch>
+                      <a:fillRect/>
+                    </a:stretch>
+                  </pic:blipFill>
+                  <pic:spPr>
+                    <a:xfrm>
+                      <a:off x="0" y="0"/>
+                      <a:ext cx="5534797" cy="3524742"/>
+                    </a:xfrm>
+                    <a:prstGeom prst="rect">
+                      <a:avLst/>
+                    </a:prstGeom>
+                  </pic:spPr>
+                </pic:pic>
+              </a:graphicData>
+            </a:graphic>
+          </wp:inline>
+        </w:drawing>
+      </w:r>
+    </w:p>
+    <w:p>
+      <w:pPr>
+        <w:spacing w:line="480" w:lineRule="auto"/>
+      </w:pPr>
+      <w:r>
+        <w:t>Si no se selecciona una fecha de salida, dejando el campo vacío, el recuadro se coloca de color rojo:</w:t>
+      </w:r>
+    </w:p>
+    <w:p>
+      <w:pPr>
+        <w:spacing w:line="480" w:lineRule="auto"/>
+      </w:pPr>
+      <w:r>
+        <w:drawing>
+          <wp:inline distT="0" distB="0" distL="0" distR="0" wp14:anchorId="03A3266B" wp14:editId="25058674">
+            <wp:extent cx="5372850" cy="676369"/>
+            <wp:effectExtent l="0" t="0" r="0" b="9525"/>
+            <wp:docPr id="334325017" name="Imagen 1"/>
+            <wp:cNvGraphicFramePr>
+              <a:graphicFrameLocks xmlns:a="http://schemas.openxmlformats.org/drawingml/2006/main" noChangeAspect="1"/>
+            </wp:cNvGraphicFramePr>
+            <a:graphic xmlns:a="http://schemas.openxmlformats.org/drawingml/2006/main">
+              <a:graphicData uri="http://schemas.openxmlformats.org/drawingml/2006/picture">
+                <pic:pic xmlns:pic="http://schemas.openxmlformats.org/drawingml/2006/picture">
+                  <pic:nvPicPr>
+                    <pic:cNvPr id="334325017" name=""/>
+                    <pic:cNvPicPr/>
+                  </pic:nvPicPr>
+                  <pic:blipFill>
+                    <a:blip r:embed="rId46"/>
+                    <a:stretch>
+                      <a:fillRect/>
+                    </a:stretch>
+                  </pic:blipFill>
+                  <pic:spPr>
+                    <a:xfrm>
+                      <a:off x="0" y="0"/>
+                      <a:ext cx="5372850" cy="676369"/>
+                    </a:xfrm>
+                    <a:prstGeom prst="rect">
+                      <a:avLst/>
+                    </a:prstGeom>
+                  </pic:spPr>
+                </pic:pic>
+              </a:graphicData>
+            </a:graphic>
+          </wp:inline>
+        </w:drawing>
+      </w:r>
+    </w:p>
+    <w:p>
+      <w:pPr>
+        <w:spacing w:line="480" w:lineRule="auto"/>
+      </w:pPr>
+      <w:r>
+        <w:t>Cuando ya se tiene seleccionada una fecha, cambia a color verde, a través de la validación implementada:</w:t>
+      </w:r>
+    </w:p>
+    <w:p>
+      <w:pPr>
+        <w:spacing w:line="480" w:lineRule="auto"/>
+      </w:pPr>
+      <w:r>
+        <w:drawing>
+          <wp:inline distT="0" distB="0" distL="0" distR="0" wp14:anchorId="21442759" wp14:editId="4EA650AE">
+            <wp:extent cx="5325218" cy="695422"/>
+            <wp:effectExtent l="0" t="0" r="8890" b="9525"/>
+            <wp:docPr id="779756015" name="Imagen 1"/>
+            <wp:cNvGraphicFramePr>
+              <a:graphicFrameLocks xmlns:a="http://schemas.openxmlformats.org/drawingml/2006/main" noChangeAspect="1"/>
+            </wp:cNvGraphicFramePr>
+            <a:graphic xmlns:a="http://schemas.openxmlformats.org/drawingml/2006/main">
+              <a:graphicData uri="http://schemas.openxmlformats.org/drawingml/2006/picture">
+                <pic:pic xmlns:pic="http://schemas.openxmlformats.org/drawingml/2006/picture">
+                  <pic:nvPicPr>
+                    <pic:cNvPr id="779756015" name=""/>
+                    <pic:cNvPicPr/>
+                  </pic:nvPicPr>
+                  <pic:blipFill>
+                    <a:blip r:embed="rId47"/>
+                    <a:stretch>
+                      <a:fillRect/>
+                    </a:stretch>
+                  </pic:blipFill>
+                  <pic:spPr>
+                    <a:xfrm>
+                      <a:off x="0" y="0"/>
+                      <a:ext cx="5325218" cy="695422"/>
+                    </a:xfrm>
+                    <a:prstGeom prst="rect">
+                      <a:avLst/>
+                    </a:prstGeom>
+                  </pic:spPr>
+                </pic:pic>
+              </a:graphicData>
+            </a:graphic>
+          </wp:inline>
+        </w:drawing>
+      </w:r>
+    </w:p>
+    <w:p>
+      <w:pPr>
+        <w:spacing w:line="480" w:lineRule="auto"/>
+        <w:rPr>
+          <w:b/>
+          <w:bCs/>
+        </w:rPr>
+      </w:pPr>
+      <w:r>
+        <w:rPr>
+          <w:b/>
+          <w:bCs/>
+        </w:rPr>
+        <w:t>Menú desplegable</w:t>
+      </w:r>
+      <w:r>
+        <w:rPr>
+          <w:b/>
+          <w:bCs/>
+        </w:rPr>
+        <w:t xml:space="preserve"> de “</w:t>
+      </w:r>
+      <w:r>
+        <w:rPr>
+          <w:b/>
+          <w:bCs/>
+          <w:color w:val="FF0000"/>
+        </w:rPr>
+        <w:t>Estado</w:t>
+      </w:r>
+      <w:r>
+        <w:rPr>
+          <w:b/>
+          <w:bCs/>
+        </w:rPr>
+        <w:t xml:space="preserve">” </w:t>
+      </w:r>
+      <w:r>
+        <w:rPr>
+          <w:b/>
+          <w:bCs/>
+        </w:rPr>
+        <w:t>en el “</w:t>
+      </w:r>
+      <w:r>
+        <w:rPr>
+          <w:b/>
+          <w:bCs/>
+          <w:color w:val="FF0000"/>
+        </w:rPr>
+        <w:t>Añadir ingreso</w:t>
+      </w:r>
+      <w:r>
+        <w:rPr>
+          <w:b/>
+          <w:bCs/>
+        </w:rPr>
+        <w:t>”:</w:t>
+      </w:r>
+    </w:p>
+    <w:p>
+      <w:pPr>
+        <w:spacing w:line="480" w:lineRule="auto"/>
+      </w:pPr>
+      <w:r>
+        <w:t>En este campo, al momento de hacer clic, se despliega un menú el cual tiene dos opciones “</w:t>
+      </w:r>
+      <w:r>
+        <w:rPr>
+          <w:b/>
+          <w:bCs/>
+          <w:color w:val="33CC33"/>
+        </w:rPr>
+        <w:t>Habilitado</w:t>
+      </w:r>
+      <w:r>
+        <w:t>” o “</w:t>
+      </w:r>
+      <w:r>
+        <w:rPr>
+          <w:b/>
+          <w:bCs/>
+          <w:color w:val="FF0000"/>
+        </w:rPr>
+        <w:t>Deshabilitado</w:t>
+      </w:r>
+      <w:r>
+        <w:t>”</w:t>
+      </w:r>
+      <w:r>
+        <w:t>.</w:t>
+      </w:r>
+    </w:p>
+    <w:p>
+      <w:pPr>
+        <w:spacing w:line="480" w:lineRule="auto"/>
+        <w:rPr>
+          <w:b/>
+          <w:bCs/>
+        </w:rPr>
+      </w:pPr>
+      <w:r>
+        <w:rPr>
+          <w:b/>
+          <w:bCs/>
+        </w:rPr>
+        <w:lastRenderedPageBreak/>
+        <w:drawing>
+          <wp:inline distT="0" distB="0" distL="0" distR="0" wp14:anchorId="6F2C8375" wp14:editId="19BC23D5">
+            <wp:extent cx="5439534" cy="1314633"/>
+            <wp:effectExtent l="0" t="0" r="8890" b="0"/>
+            <wp:docPr id="669711306" name="Imagen 1"/>
+            <wp:cNvGraphicFramePr>
+              <a:graphicFrameLocks xmlns:a="http://schemas.openxmlformats.org/drawingml/2006/main" noChangeAspect="1"/>
+            </wp:cNvGraphicFramePr>
+            <a:graphic xmlns:a="http://schemas.openxmlformats.org/drawingml/2006/main">
+              <a:graphicData uri="http://schemas.openxmlformats.org/drawingml/2006/picture">
+                <pic:pic xmlns:pic="http://schemas.openxmlformats.org/drawingml/2006/picture">
+                  <pic:nvPicPr>
+                    <pic:cNvPr id="669711306" name=""/>
+                    <pic:cNvPicPr/>
+                  </pic:nvPicPr>
+                  <pic:blipFill>
+                    <a:blip r:embed="rId48"/>
+                    <a:stretch>
+                      <a:fillRect/>
+                    </a:stretch>
+                  </pic:blipFill>
+                  <pic:spPr>
+                    <a:xfrm>
+                      <a:off x="0" y="0"/>
+                      <a:ext cx="5439534" cy="1314633"/>
+                    </a:xfrm>
+                    <a:prstGeom prst="rect">
+                      <a:avLst/>
+                    </a:prstGeom>
+                  </pic:spPr>
+                </pic:pic>
+              </a:graphicData>
+            </a:graphic>
+          </wp:inline>
+        </w:drawing>
+      </w:r>
+    </w:p>
+    <w:p>
+      <w:pPr>
+        <w:spacing w:line="480" w:lineRule="auto"/>
+        <w:rPr>
+          <w:b/>
+          <w:bCs/>
+        </w:rPr>
       </w:pPr>
     </w:p>
     <w:p>
@@ -4494,7 +5255,7 @@
                     <pic:cNvPicPr/>
                   </pic:nvPicPr>
                   <pic:blipFill>
-                    <a:blip r:embed="rId39"/>
+                    <a:blip r:embed="rId49"/>
                     <a:stretch>
                       <a:fillRect/>
                     </a:stretch>
@@ -4536,6 +5297,7 @@
         <w:rPr>
           <w:noProof/>
         </w:rPr>
+        <w:lastRenderedPageBreak/>
         <w:drawing>
           <wp:inline distT="0" distB="0" distL="0" distR="0" wp14:anchorId="3DF5925F" wp14:editId="1129A953">
             <wp:extent cx="5612130" cy="3150870"/>
@@ -4552,7 +5314,7 @@
                     <pic:cNvPicPr/>
                   </pic:nvPicPr>
                   <pic:blipFill>
-                    <a:blip r:embed="rId40"/>
+                    <a:blip r:embed="rId50"/>
                     <a:stretch>
                       <a:fillRect/>
                     </a:stretch>
@@ -4595,7 +5357,6 @@
           <w:b/>
           <w:bCs/>
         </w:rPr>
-        <w:lastRenderedPageBreak/>
         <w:t>Editar Paciente</w:t>
       </w:r>
     </w:p>
@@ -4619,7 +5380,7 @@
           <w:noProof/>
         </w:rPr>
         <w:drawing>
-          <wp:inline distT="0" distB="0" distL="0" distR="0" wp14:anchorId="6D31B753" wp14:editId="7AADA173">
+          <wp:inline distT="0" distB="0" distL="0" distR="0" wp14:anchorId="6D31B753" wp14:editId="06258E4E">
             <wp:extent cx="5612130" cy="1306195"/>
             <wp:effectExtent l="0" t="0" r="7620" b="8255"/>
             <wp:docPr id="1479972256" name="Imagen 1"/>
@@ -4634,7 +5395,7 @@
                     <pic:cNvPicPr/>
                   </pic:nvPicPr>
                   <pic:blipFill>
-                    <a:blip r:embed="rId41" cstate="print">
+                    <a:blip r:embed="rId51" cstate="print">
                       <a:extLst>
                         <a:ext uri="{28A0092B-C50C-407E-A947-70E740481C1C}">
                           <a14:useLocalDpi xmlns:a14="http://schemas.microsoft.com/office/drawing/2010/main" val="0"/>
@@ -4677,6 +5438,7 @@
         <w:rPr>
           <w:noProof/>
         </w:rPr>
+        <w:lastRenderedPageBreak/>
         <w:drawing>
           <wp:inline distT="0" distB="0" distL="0" distR="0" wp14:anchorId="5AFC2D18" wp14:editId="43E8B90A">
             <wp:extent cx="3905250" cy="2990791"/>
@@ -4693,7 +5455,7 @@
                     <pic:cNvPicPr/>
                   </pic:nvPicPr>
                   <pic:blipFill>
-                    <a:blip r:embed="rId42">
+                    <a:blip r:embed="rId52">
                       <a:extLst>
                         <a:ext uri="{28A0092B-C50C-407E-A947-70E740481C1C}">
                           <a14:useLocalDpi xmlns:a14="http://schemas.microsoft.com/office/drawing/2010/main" val="0"/>
@@ -4745,26 +5507,24 @@
         <w:spacing w:line="480" w:lineRule="auto"/>
       </w:pPr>
       <w:r>
+        <w:t xml:space="preserve">Ya cuando el paciente haga sus modificaciones le dará clic al botón de actualizar y sus datos se cambiarán </w:t>
+      </w:r>
+      <w:r>
+        <w:t>automáticamente, mostrando</w:t>
+      </w:r>
+      <w:r>
+        <w:t xml:space="preserve"> un mensaje que los datos se modificaron correctamente.</w:t>
+      </w:r>
+    </w:p>
+    <w:p>
+      <w:pPr>
+        <w:spacing w:line="480" w:lineRule="auto"/>
+      </w:pPr>
+      <w:r>
+        <w:rPr>
+          <w:noProof/>
+        </w:rPr>
         <w:lastRenderedPageBreak/>
-        <w:t xml:space="preserve">Ya cuando el paciente haga sus modificaciones le dará clic al botón de actualizar y sus datos se cambiarán </w:t>
-      </w:r>
-      <w:proofErr w:type="gramStart"/>
-      <w:r>
-        <w:t>automáticamente ,mostrando</w:t>
-      </w:r>
-      <w:proofErr w:type="gramEnd"/>
-      <w:r>
-        <w:t xml:space="preserve"> un mensaje que los datos se modificaron correctamente.</w:t>
-      </w:r>
-    </w:p>
-    <w:p>
-      <w:pPr>
-        <w:spacing w:line="480" w:lineRule="auto"/>
-      </w:pPr>
-      <w:r>
-        <w:rPr>
-          <w:noProof/>
-        </w:rPr>
         <w:drawing>
           <wp:inline distT="0" distB="0" distL="0" distR="0" wp14:anchorId="50C954C8" wp14:editId="7D9C9283">
             <wp:extent cx="4505325" cy="4305496"/>
@@ -4781,7 +5541,7 @@
                     <pic:cNvPicPr/>
                   </pic:nvPicPr>
                   <pic:blipFill>
-                    <a:blip r:embed="rId43">
+                    <a:blip r:embed="rId53">
                       <a:extLst>
                         <a:ext uri="{28A0092B-C50C-407E-A947-70E740481C1C}">
                           <a14:useLocalDpi xmlns:a14="http://schemas.microsoft.com/office/drawing/2010/main" val="0"/>
@@ -4807,6 +5567,112 @@
           </wp:inline>
         </w:drawing>
       </w:r>
+    </w:p>
+    <w:p>
+      <w:pPr>
+        <w:spacing w:line="480" w:lineRule="auto"/>
+      </w:pPr>
+    </w:p>
+    <w:p>
+      <w:pPr>
+        <w:spacing w:line="480" w:lineRule="auto"/>
+      </w:pPr>
+      <w:r>
+        <w:t>En cada listado de las entidades se realizaron los filtros solicitados, donde se puede buscar los parámetros asignados en cada entidad.</w:t>
+      </w:r>
+    </w:p>
+    <w:p>
+      <w:pPr>
+        <w:spacing w:line="480" w:lineRule="auto"/>
+      </w:pPr>
+    </w:p>
+    <w:p>
+      <w:pPr>
+        <w:spacing w:line="480" w:lineRule="auto"/>
+      </w:pPr>
+    </w:p>
+    <w:p>
+      <w:pPr>
+        <w:spacing w:line="480" w:lineRule="auto"/>
+      </w:pPr>
+    </w:p>
+    <w:p>
+      <w:pPr>
+        <w:spacing w:line="480" w:lineRule="auto"/>
+      </w:pPr>
+    </w:p>
+    <w:p>
+      <w:pPr>
+        <w:spacing w:line="480" w:lineRule="auto"/>
+      </w:pPr>
+    </w:p>
+    <w:p>
+      <w:pPr>
+        <w:spacing w:line="480" w:lineRule="auto"/>
+      </w:pPr>
+      <w:r>
+        <w:lastRenderedPageBreak/>
+        <w:drawing>
+          <wp:inline distT="0" distB="0" distL="0" distR="0" wp14:anchorId="071650D2" wp14:editId="5CEF8D78">
+            <wp:extent cx="5612130" cy="1990725"/>
+            <wp:effectExtent l="0" t="0" r="7620" b="9525"/>
+            <wp:docPr id="1172698735" name="Imagen 1"/>
+            <wp:cNvGraphicFramePr>
+              <a:graphicFrameLocks xmlns:a="http://schemas.openxmlformats.org/drawingml/2006/main" noChangeAspect="1"/>
+            </wp:cNvGraphicFramePr>
+            <a:graphic xmlns:a="http://schemas.openxmlformats.org/drawingml/2006/main">
+              <a:graphicData uri="http://schemas.openxmlformats.org/drawingml/2006/picture">
+                <pic:pic xmlns:pic="http://schemas.openxmlformats.org/drawingml/2006/picture">
+                  <pic:nvPicPr>
+                    <pic:cNvPr id="1172698735" name=""/>
+                    <pic:cNvPicPr/>
+                  </pic:nvPicPr>
+                  <pic:blipFill>
+                    <a:blip r:embed="rId54"/>
+                    <a:stretch>
+                      <a:fillRect/>
+                    </a:stretch>
+                  </pic:blipFill>
+                  <pic:spPr>
+                    <a:xfrm>
+                      <a:off x="0" y="0"/>
+                      <a:ext cx="5612130" cy="1990725"/>
+                    </a:xfrm>
+                    <a:prstGeom prst="rect">
+                      <a:avLst/>
+                    </a:prstGeom>
+                  </pic:spPr>
+                </pic:pic>
+              </a:graphicData>
+            </a:graphic>
+          </wp:inline>
+        </w:drawing>
+      </w:r>
+    </w:p>
+    <w:p>
+      <w:pPr>
+        <w:spacing w:line="480" w:lineRule="auto"/>
+        <w:rPr>
+          <w:u w:val="single"/>
+        </w:rPr>
+      </w:pPr>
+      <w:r>
+        <w:t xml:space="preserve">Por otro </w:t>
+      </w:r>
+      <w:r>
+        <w:t>lado,</w:t>
+      </w:r>
+      <w:r>
+        <w:t xml:space="preserve"> se agregó en el registro que solo un paciente puede tener un solo registro para que no se tenga algún inconveniente o que el paciente se quiera volver a registrar.</w:t>
+      </w:r>
+    </w:p>
+    <w:p>
+      <w:pPr>
+        <w:spacing w:line="480" w:lineRule="auto"/>
+        <w:rPr>
+          <w:u w:val="single"/>
+        </w:rPr>
+      </w:pPr>
     </w:p>
     <w:p>
       <w:pPr>

</xml_diff>

<commit_message>
Se cambió el manual de usuario y último ajustes
</commit_message>
<xml_diff>
--- a/Manual-usuario/Manual del usuario taller MVC spring boot.docx
+++ b/Manual-usuario/Manual del usuario taller MVC spring boot.docx
@@ -4276,6 +4276,9 @@
     <w:p/>
     <w:p>
       <w:r>
+        <w:rPr>
+          <w:noProof/>
+        </w:rPr>
         <w:drawing>
           <wp:inline distT="0" distB="0" distL="0" distR="0" wp14:anchorId="678D1452" wp14:editId="2A517C29">
             <wp:extent cx="5068007" cy="647790"/>
@@ -4335,6 +4338,9 @@
     <w:p/>
     <w:p>
       <w:r>
+        <w:rPr>
+          <w:noProof/>
+        </w:rPr>
         <w:drawing>
           <wp:inline distT="0" distB="0" distL="0" distR="0" wp14:anchorId="1676BAA0" wp14:editId="63E25720">
             <wp:extent cx="5001323" cy="676369"/>
@@ -4388,6 +4394,9 @@
     <w:p/>
     <w:p>
       <w:r>
+        <w:rPr>
+          <w:noProof/>
+        </w:rPr>
         <w:drawing>
           <wp:inline distT="0" distB="0" distL="0" distR="0" wp14:anchorId="3F6C869F" wp14:editId="41754FD6">
             <wp:extent cx="5058481" cy="657317"/>
@@ -4445,6 +4454,9 @@
     </w:p>
     <w:p>
       <w:r>
+        <w:rPr>
+          <w:noProof/>
+        </w:rPr>
         <w:drawing>
           <wp:inline distT="0" distB="0" distL="0" distR="0" wp14:anchorId="4CEC7359" wp14:editId="2611F599">
             <wp:extent cx="5087060" cy="628738"/>
@@ -4535,6 +4547,9 @@
         <w:spacing w:line="480" w:lineRule="auto"/>
       </w:pPr>
       <w:r>
+        <w:rPr>
+          <w:noProof/>
+        </w:rPr>
         <w:drawing>
           <wp:inline distT="0" distB="0" distL="0" distR="0" wp14:anchorId="21912419" wp14:editId="16EF1A2B">
             <wp:extent cx="5057778" cy="583904"/>
@@ -4774,6 +4789,9 @@
         <w:spacing w:line="480" w:lineRule="auto"/>
       </w:pPr>
       <w:r>
+        <w:rPr>
+          <w:noProof/>
+        </w:rPr>
         <w:drawing>
           <wp:inline distT="0" distB="0" distL="0" distR="0" wp14:anchorId="53A106AF" wp14:editId="48C402E4">
             <wp:extent cx="5562600" cy="2881423"/>
@@ -4875,6 +4893,9 @@
         <w:spacing w:line="480" w:lineRule="auto"/>
       </w:pPr>
       <w:r>
+        <w:rPr>
+          <w:noProof/>
+        </w:rPr>
         <w:drawing>
           <wp:inline distT="0" distB="0" distL="0" distR="0" wp14:anchorId="0D4A0D31" wp14:editId="2EB6EDAE">
             <wp:extent cx="4464739" cy="2923954"/>
@@ -4984,6 +5005,9 @@
         <w:spacing w:line="480" w:lineRule="auto"/>
       </w:pPr>
       <w:r>
+        <w:rPr>
+          <w:noProof/>
+        </w:rPr>
         <w:drawing>
           <wp:inline distT="0" distB="0" distL="0" distR="0" wp14:anchorId="4FFDA940" wp14:editId="5152CFCB">
             <wp:extent cx="5420481" cy="666843"/>
@@ -5026,6 +5050,9 @@
         <w:spacing w:line="480" w:lineRule="auto"/>
       </w:pPr>
       <w:r>
+        <w:rPr>
+          <w:noProof/>
+        </w:rPr>
         <w:lastRenderedPageBreak/>
         <w:drawing>
           <wp:inline distT="0" distB="0" distL="0" distR="0" wp14:anchorId="2C06D2B3" wp14:editId="6EDFAA73">
@@ -5077,6 +5104,9 @@
         <w:spacing w:line="480" w:lineRule="auto"/>
       </w:pPr>
       <w:r>
+        <w:rPr>
+          <w:noProof/>
+        </w:rPr>
         <w:drawing>
           <wp:inline distT="0" distB="0" distL="0" distR="0" wp14:anchorId="2943AC08" wp14:editId="242B860D">
             <wp:extent cx="5325218" cy="657317"/>
@@ -5139,6 +5169,9 @@
         <w:spacing w:line="480" w:lineRule="auto"/>
       </w:pPr>
       <w:r>
+        <w:rPr>
+          <w:noProof/>
+        </w:rPr>
         <w:drawing>
           <wp:inline distT="0" distB="0" distL="0" distR="0" wp14:anchorId="3C7B29F5" wp14:editId="5C056488">
             <wp:extent cx="5296639" cy="657317"/>
@@ -5199,6 +5232,9 @@
         <w:spacing w:line="480" w:lineRule="auto"/>
       </w:pPr>
       <w:r>
+        <w:rPr>
+          <w:noProof/>
+        </w:rPr>
         <w:drawing>
           <wp:inline distT="0" distB="0" distL="0" distR="0" wp14:anchorId="6A276610" wp14:editId="04836F13">
             <wp:extent cx="5391902" cy="724001"/>
@@ -5241,6 +5277,9 @@
         <w:spacing w:line="480" w:lineRule="auto"/>
       </w:pPr>
       <w:r>
+        <w:rPr>
+          <w:noProof/>
+        </w:rPr>
         <w:lastRenderedPageBreak/>
         <w:drawing>
           <wp:inline distT="0" distB="0" distL="0" distR="0" wp14:anchorId="20D0BA13" wp14:editId="027F2CFE">
@@ -5292,6 +5331,9 @@
         <w:spacing w:line="480" w:lineRule="auto"/>
       </w:pPr>
       <w:r>
+        <w:rPr>
+          <w:noProof/>
+        </w:rPr>
         <w:drawing>
           <wp:inline distT="0" distB="0" distL="0" distR="0" wp14:anchorId="03A3266B" wp14:editId="25058674">
             <wp:extent cx="5372850" cy="676369"/>
@@ -5342,6 +5384,9 @@
         <w:spacing w:line="480" w:lineRule="auto"/>
       </w:pPr>
       <w:r>
+        <w:rPr>
+          <w:noProof/>
+        </w:rPr>
         <w:drawing>
           <wp:inline distT="0" distB="0" distL="0" distR="0" wp14:anchorId="21442759" wp14:editId="4EA650AE">
             <wp:extent cx="5325218" cy="695422"/>
@@ -5484,6 +5529,7 @@
         <w:rPr>
           <w:b/>
           <w:bCs/>
+          <w:noProof/>
         </w:rPr>
         <w:lastRenderedPageBreak/>
         <w:drawing>
@@ -5551,6 +5597,7 @@
         <w:rPr>
           <w:b/>
           <w:bCs/>
+          <w:noProof/>
         </w:rPr>
         <w:drawing>
           <wp:inline distT="0" distB="0" distL="0" distR="0" wp14:anchorId="40009C69" wp14:editId="727D3A1D">
@@ -5609,6 +5656,7 @@
         <w:rPr>
           <w:b/>
           <w:bCs/>
+          <w:noProof/>
         </w:rPr>
         <w:drawing>
           <wp:inline distT="0" distB="0" distL="0" distR="0" wp14:anchorId="441E12F4" wp14:editId="50C9E3C5">
@@ -5812,7 +5860,7 @@
           <w:noProof/>
         </w:rPr>
         <w:drawing>
-          <wp:inline distT="0" distB="0" distL="0" distR="0" wp14:anchorId="6D31B753" wp14:editId="06258E4E">
+          <wp:inline distT="0" distB="0" distL="0" distR="0" wp14:anchorId="6D31B753" wp14:editId="19DE43E6">
             <wp:extent cx="5612130" cy="1306195"/>
             <wp:effectExtent l="0" t="0" r="7620" b="8255"/>
             <wp:docPr id="1479972256" name="Imagen 1"/>
@@ -6043,6 +6091,9 @@
         <w:spacing w:line="480" w:lineRule="auto"/>
       </w:pPr>
       <w:r>
+        <w:rPr>
+          <w:noProof/>
+        </w:rPr>
         <w:lastRenderedPageBreak/>
         <w:drawing>
           <wp:inline distT="0" distB="0" distL="0" distR="0" wp14:anchorId="071650D2" wp14:editId="5CEF8D78">
@@ -6108,13 +6159,282 @@
     </w:p>
     <w:p>
       <w:pPr>
-        <w:spacing w:line="480" w:lineRule="auto"/>
-      </w:pPr>
-    </w:p>
-    <w:p>
-      <w:pPr>
-        <w:spacing w:line="480" w:lineRule="auto"/>
-      </w:pPr>
+        <w:pStyle w:val="Ttulo1"/>
+      </w:pPr>
+      <w:r>
+        <w:t>Validaciones</w:t>
+      </w:r>
+    </w:p>
+    <w:p>
+      <w:pPr>
+        <w:spacing w:line="480" w:lineRule="auto"/>
+      </w:pPr>
+    </w:p>
+    <w:p>
+      <w:pPr>
+        <w:spacing w:line="480" w:lineRule="auto"/>
+      </w:pPr>
+      <w:r>
+        <w:t>Si se intenta añadir un nuevo médico, pero en “Número documento” se ingresa un número de documento que ya se haya registrado, es decir, que en la base de datos ya tenga un registro realizado con ese mismo número de documento, se realiza una validación y se muestra el siguiente mensaje de alerta:</w:t>
+      </w:r>
+    </w:p>
+    <w:p>
+      <w:pPr>
+        <w:spacing w:line="480" w:lineRule="auto"/>
+      </w:pPr>
+      <w:r>
+        <w:drawing>
+          <wp:inline distT="0" distB="0" distL="0" distR="0" wp14:anchorId="17E56888" wp14:editId="4F9E93E7">
+            <wp:extent cx="5612130" cy="2912745"/>
+            <wp:effectExtent l="0" t="0" r="7620" b="1905"/>
+            <wp:docPr id="1247884039" name="Imagen 1"/>
+            <wp:cNvGraphicFramePr>
+              <a:graphicFrameLocks xmlns:a="http://schemas.openxmlformats.org/drawingml/2006/main" noChangeAspect="1"/>
+            </wp:cNvGraphicFramePr>
+            <a:graphic xmlns:a="http://schemas.openxmlformats.org/drawingml/2006/main">
+              <a:graphicData uri="http://schemas.openxmlformats.org/drawingml/2006/picture">
+                <pic:pic xmlns:pic="http://schemas.openxmlformats.org/drawingml/2006/picture">
+                  <pic:nvPicPr>
+                    <pic:cNvPr id="1247884039" name=""/>
+                    <pic:cNvPicPr/>
+                  </pic:nvPicPr>
+                  <pic:blipFill>
+                    <a:blip r:embed="rId61"/>
+                    <a:stretch>
+                      <a:fillRect/>
+                    </a:stretch>
+                  </pic:blipFill>
+                  <pic:spPr>
+                    <a:xfrm>
+                      <a:off x="0" y="0"/>
+                      <a:ext cx="5612130" cy="2912745"/>
+                    </a:xfrm>
+                    <a:prstGeom prst="rect">
+                      <a:avLst/>
+                    </a:prstGeom>
+                  </pic:spPr>
+                </pic:pic>
+              </a:graphicData>
+            </a:graphic>
+          </wp:inline>
+        </w:drawing>
+      </w:r>
+    </w:p>
+    <w:p>
+      <w:pPr>
+        <w:spacing w:line="480" w:lineRule="auto"/>
+      </w:pPr>
+      <w:r>
+        <w:lastRenderedPageBreak/>
+        <w:t>De la misma forma, sucede con la entidad “Paciente”, si se intenta añadir un nuevo paciente, con el número de documento estando ya registrado en la base de datos, realiza la validación y al momento de enviar el formulario, sale el siguiente mensaje de alerta:</w:t>
+      </w:r>
+    </w:p>
+    <w:p>
+      <w:pPr>
+        <w:spacing w:line="480" w:lineRule="auto"/>
+      </w:pPr>
+      <w:r>
+        <w:drawing>
+          <wp:inline distT="0" distB="0" distL="0" distR="0" wp14:anchorId="3E6970FA" wp14:editId="58F95576">
+            <wp:extent cx="5612130" cy="2689860"/>
+            <wp:effectExtent l="0" t="0" r="7620" b="0"/>
+            <wp:docPr id="1354354161" name="Imagen 1"/>
+            <wp:cNvGraphicFramePr>
+              <a:graphicFrameLocks xmlns:a="http://schemas.openxmlformats.org/drawingml/2006/main" noChangeAspect="1"/>
+            </wp:cNvGraphicFramePr>
+            <a:graphic xmlns:a="http://schemas.openxmlformats.org/drawingml/2006/main">
+              <a:graphicData uri="http://schemas.openxmlformats.org/drawingml/2006/picture">
+                <pic:pic xmlns:pic="http://schemas.openxmlformats.org/drawingml/2006/picture">
+                  <pic:nvPicPr>
+                    <pic:cNvPr id="1354354161" name=""/>
+                    <pic:cNvPicPr/>
+                  </pic:nvPicPr>
+                  <pic:blipFill>
+                    <a:blip r:embed="rId62"/>
+                    <a:stretch>
+                      <a:fillRect/>
+                    </a:stretch>
+                  </pic:blipFill>
+                  <pic:spPr>
+                    <a:xfrm>
+                      <a:off x="0" y="0"/>
+                      <a:ext cx="5612130" cy="2689860"/>
+                    </a:xfrm>
+                    <a:prstGeom prst="rect">
+                      <a:avLst/>
+                    </a:prstGeom>
+                  </pic:spPr>
+                </pic:pic>
+              </a:graphicData>
+            </a:graphic>
+          </wp:inline>
+        </w:drawing>
+      </w:r>
+    </w:p>
+    <w:p>
+      <w:pPr>
+        <w:spacing w:line="480" w:lineRule="auto"/>
+        <w:rPr>
+          <w:b/>
+          <w:bCs/>
+        </w:rPr>
+      </w:pPr>
+    </w:p>
+    <w:p>
+      <w:pPr>
+        <w:spacing w:line="480" w:lineRule="auto"/>
+        <w:rPr>
+          <w:b/>
+          <w:bCs/>
+        </w:rPr>
+      </w:pPr>
+      <w:r>
+        <w:rPr>
+          <w:b/>
+          <w:bCs/>
+        </w:rPr>
+        <w:t>Validación en “</w:t>
+      </w:r>
+      <w:r>
+        <w:rPr>
+          <w:b/>
+          <w:bCs/>
+          <w:color w:val="FF0000"/>
+        </w:rPr>
+        <w:t>Añadir ingreso</w:t>
+      </w:r>
+      <w:r>
+        <w:rPr>
+          <w:b/>
+          <w:bCs/>
+        </w:rPr>
+        <w:t>” de habitación y cama ocupadas:</w:t>
+      </w:r>
+    </w:p>
+    <w:p>
+      <w:pPr>
+        <w:spacing w:line="480" w:lineRule="auto"/>
+      </w:pPr>
+      <w:r>
+        <w:drawing>
+          <wp:inline distT="0" distB="0" distL="0" distR="0" wp14:anchorId="00D4E60A" wp14:editId="7EC97624">
+            <wp:extent cx="5612130" cy="2834640"/>
+            <wp:effectExtent l="0" t="0" r="7620" b="3810"/>
+            <wp:docPr id="1723064495" name="Imagen 1"/>
+            <wp:cNvGraphicFramePr>
+              <a:graphicFrameLocks xmlns:a="http://schemas.openxmlformats.org/drawingml/2006/main" noChangeAspect="1"/>
+            </wp:cNvGraphicFramePr>
+            <a:graphic xmlns:a="http://schemas.openxmlformats.org/drawingml/2006/main">
+              <a:graphicData uri="http://schemas.openxmlformats.org/drawingml/2006/picture">
+                <pic:pic xmlns:pic="http://schemas.openxmlformats.org/drawingml/2006/picture">
+                  <pic:nvPicPr>
+                    <pic:cNvPr id="1723064495" name=""/>
+                    <pic:cNvPicPr/>
+                  </pic:nvPicPr>
+                  <pic:blipFill>
+                    <a:blip r:embed="rId63"/>
+                    <a:stretch>
+                      <a:fillRect/>
+                    </a:stretch>
+                  </pic:blipFill>
+                  <pic:spPr>
+                    <a:xfrm>
+                      <a:off x="0" y="0"/>
+                      <a:ext cx="5612130" cy="2834640"/>
+                    </a:xfrm>
+                    <a:prstGeom prst="rect">
+                      <a:avLst/>
+                    </a:prstGeom>
+                  </pic:spPr>
+                </pic:pic>
+              </a:graphicData>
+            </a:graphic>
+          </wp:inline>
+        </w:drawing>
+      </w:r>
+    </w:p>
+    <w:p>
+      <w:pPr>
+        <w:spacing w:line="480" w:lineRule="auto"/>
+      </w:pPr>
+    </w:p>
+    <w:p>
+      <w:pPr>
+        <w:spacing w:line="480" w:lineRule="auto"/>
+      </w:pPr>
+    </w:p>
+    <w:p>
+      <w:pPr>
+        <w:spacing w:line="480" w:lineRule="auto"/>
+        <w:rPr>
+          <w:b/>
+          <w:bCs/>
+        </w:rPr>
+      </w:pPr>
+      <w:r>
+        <w:rPr>
+          <w:b/>
+          <w:bCs/>
+        </w:rPr>
+        <w:lastRenderedPageBreak/>
+        <w:t xml:space="preserve">Validación de </w:t>
+      </w:r>
+      <w:r>
+        <w:rPr>
+          <w:b/>
+          <w:bCs/>
+        </w:rPr>
+        <w:t xml:space="preserve">que </w:t>
+      </w:r>
+      <w:r>
+        <w:rPr>
+          <w:b/>
+          <w:bCs/>
+        </w:rPr>
+        <w:t>ya hay un registro habilitado en la entidad ingreso en cuanto al paciente:</w:t>
+      </w:r>
+    </w:p>
+    <w:p>
+      <w:pPr>
+        <w:spacing w:line="480" w:lineRule="auto"/>
+      </w:pPr>
+      <w:r>
+        <w:drawing>
+          <wp:inline distT="0" distB="0" distL="0" distR="0" wp14:anchorId="3186485B" wp14:editId="4007053C">
+            <wp:extent cx="5612130" cy="2433955"/>
+            <wp:effectExtent l="0" t="0" r="7620" b="4445"/>
+            <wp:docPr id="1152229026" name="Imagen 1"/>
+            <wp:cNvGraphicFramePr>
+              <a:graphicFrameLocks xmlns:a="http://schemas.openxmlformats.org/drawingml/2006/main" noChangeAspect="1"/>
+            </wp:cNvGraphicFramePr>
+            <a:graphic xmlns:a="http://schemas.openxmlformats.org/drawingml/2006/main">
+              <a:graphicData uri="http://schemas.openxmlformats.org/drawingml/2006/picture">
+                <pic:pic xmlns:pic="http://schemas.openxmlformats.org/drawingml/2006/picture">
+                  <pic:nvPicPr>
+                    <pic:cNvPr id="1152229026" name=""/>
+                    <pic:cNvPicPr/>
+                  </pic:nvPicPr>
+                  <pic:blipFill>
+                    <a:blip r:embed="rId64"/>
+                    <a:stretch>
+                      <a:fillRect/>
+                    </a:stretch>
+                  </pic:blipFill>
+                  <pic:spPr>
+                    <a:xfrm>
+                      <a:off x="0" y="0"/>
+                      <a:ext cx="5612130" cy="2433955"/>
+                    </a:xfrm>
+                    <a:prstGeom prst="rect">
+                      <a:avLst/>
+                    </a:prstGeom>
+                  </pic:spPr>
+                </pic:pic>
+              </a:graphicData>
+            </a:graphic>
+          </wp:inline>
+        </w:drawing>
+      </w:r>
     </w:p>
     <w:sectPr>
       <w:pgSz w:w="12240" w:h="15840"/>

</xml_diff>

<commit_message>
Se agregaron validaciones al manual de usuario
</commit_message>
<xml_diff>
--- a/Manual-usuario/Manual del usuario taller MVC spring boot.docx
+++ b/Manual-usuario/Manual del usuario taller MVC spring boot.docx
@@ -780,7 +780,7 @@
           <w:r>
             <w:fldChar w:fldCharType="separate"/>
           </w:r>
-          <w:hyperlink w:anchor="_Toc160275704" w:history="1">
+          <w:hyperlink w:anchor="_Toc161867340" w:history="1">
             <w:r>
               <w:rPr>
                 <w:rStyle w:val="Hipervnculo"/>
@@ -807,7 +807,7 @@
                 <w:noProof/>
                 <w:webHidden/>
               </w:rPr>
-              <w:instrText xml:space="preserve"> PAGEREF _Toc160275704 \h </w:instrText>
+              <w:instrText xml:space="preserve"> PAGEREF _Toc161867340 \h </w:instrText>
             </w:r>
             <w:r>
               <w:rPr>
@@ -853,7 +853,7 @@
               <w14:ligatures w14:val="standardContextual"/>
             </w:rPr>
           </w:pPr>
-          <w:hyperlink w:anchor="_Toc160275705" w:history="1">
+          <w:hyperlink w:anchor="_Toc161867341" w:history="1">
             <w:r>
               <w:rPr>
                 <w:rStyle w:val="Hipervnculo"/>
@@ -880,7 +880,7 @@
                 <w:noProof/>
                 <w:webHidden/>
               </w:rPr>
-              <w:instrText xml:space="preserve"> PAGEREF _Toc160275705 \h </w:instrText>
+              <w:instrText xml:space="preserve"> PAGEREF _Toc161867341 \h </w:instrText>
             </w:r>
             <w:r>
               <w:rPr>
@@ -926,7 +926,7 @@
               <w14:ligatures w14:val="standardContextual"/>
             </w:rPr>
           </w:pPr>
-          <w:hyperlink w:anchor="_Toc160275706" w:history="1">
+          <w:hyperlink w:anchor="_Toc161867342" w:history="1">
             <w:r>
               <w:rPr>
                 <w:rStyle w:val="Hipervnculo"/>
@@ -953,7 +953,7 @@
                 <w:noProof/>
                 <w:webHidden/>
               </w:rPr>
-              <w:instrText xml:space="preserve"> PAGEREF _Toc160275706 \h </w:instrText>
+              <w:instrText xml:space="preserve"> PAGEREF _Toc161867342 \h </w:instrText>
             </w:r>
             <w:r>
               <w:rPr>
@@ -999,7 +999,7 @@
               <w14:ligatures w14:val="standardContextual"/>
             </w:rPr>
           </w:pPr>
-          <w:hyperlink w:anchor="_Toc160275707" w:history="1">
+          <w:hyperlink w:anchor="_Toc161867343" w:history="1">
             <w:r>
               <w:rPr>
                 <w:rStyle w:val="Hipervnculo"/>
@@ -1026,7 +1026,7 @@
                 <w:noProof/>
                 <w:webHidden/>
               </w:rPr>
-              <w:instrText xml:space="preserve"> PAGEREF _Toc160275707 \h </w:instrText>
+              <w:instrText xml:space="preserve"> PAGEREF _Toc161867343 \h </w:instrText>
             </w:r>
             <w:r>
               <w:rPr>
@@ -1072,7 +1072,7 @@
               <w14:ligatures w14:val="standardContextual"/>
             </w:rPr>
           </w:pPr>
-          <w:hyperlink w:anchor="_Toc160275708" w:history="1">
+          <w:hyperlink w:anchor="_Toc161867344" w:history="1">
             <w:r>
               <w:rPr>
                 <w:rStyle w:val="Hipervnculo"/>
@@ -1099,7 +1099,7 @@
                 <w:noProof/>
                 <w:webHidden/>
               </w:rPr>
-              <w:instrText xml:space="preserve"> PAGEREF _Toc160275708 \h </w:instrText>
+              <w:instrText xml:space="preserve"> PAGEREF _Toc161867344 \h </w:instrText>
             </w:r>
             <w:r>
               <w:rPr>
@@ -1145,7 +1145,7 @@
               <w14:ligatures w14:val="standardContextual"/>
             </w:rPr>
           </w:pPr>
-          <w:hyperlink w:anchor="_Toc160275709" w:history="1">
+          <w:hyperlink w:anchor="_Toc161867345" w:history="1">
             <w:r>
               <w:rPr>
                 <w:rStyle w:val="Hipervnculo"/>
@@ -1172,7 +1172,7 @@
                 <w:noProof/>
                 <w:webHidden/>
               </w:rPr>
-              <w:instrText xml:space="preserve"> PAGEREF _Toc160275709 \h </w:instrText>
+              <w:instrText xml:space="preserve"> PAGEREF _Toc161867345 \h </w:instrText>
             </w:r>
             <w:r>
               <w:rPr>
@@ -1218,7 +1218,7 @@
               <w14:ligatures w14:val="standardContextual"/>
             </w:rPr>
           </w:pPr>
-          <w:hyperlink w:anchor="_Toc160275710" w:history="1">
+          <w:hyperlink w:anchor="_Toc161867346" w:history="1">
             <w:r>
               <w:rPr>
                 <w:rStyle w:val="Hipervnculo"/>
@@ -1245,7 +1245,7 @@
                 <w:noProof/>
                 <w:webHidden/>
               </w:rPr>
-              <w:instrText xml:space="preserve"> PAGEREF _Toc160275710 \h </w:instrText>
+              <w:instrText xml:space="preserve"> PAGEREF _Toc161867346 \h </w:instrText>
             </w:r>
             <w:r>
               <w:rPr>
@@ -1291,7 +1291,7 @@
               <w14:ligatures w14:val="standardContextual"/>
             </w:rPr>
           </w:pPr>
-          <w:hyperlink w:anchor="_Toc160275711" w:history="1">
+          <w:hyperlink w:anchor="_Toc161867347" w:history="1">
             <w:r>
               <w:rPr>
                 <w:rStyle w:val="Hipervnculo"/>
@@ -1318,7 +1318,7 @@
                 <w:noProof/>
                 <w:webHidden/>
               </w:rPr>
-              <w:instrText xml:space="preserve"> PAGEREF _Toc160275711 \h </w:instrText>
+              <w:instrText xml:space="preserve"> PAGEREF _Toc161867347 \h </w:instrText>
             </w:r>
             <w:r>
               <w:rPr>
@@ -1364,7 +1364,7 @@
               <w14:ligatures w14:val="standardContextual"/>
             </w:rPr>
           </w:pPr>
-          <w:hyperlink w:anchor="_Toc160275712" w:history="1">
+          <w:hyperlink w:anchor="_Toc161867348" w:history="1">
             <w:r>
               <w:rPr>
                 <w:rStyle w:val="Hipervnculo"/>
@@ -1391,7 +1391,7 @@
                 <w:noProof/>
                 <w:webHidden/>
               </w:rPr>
-              <w:instrText xml:space="preserve"> PAGEREF _Toc160275712 \h </w:instrText>
+              <w:instrText xml:space="preserve"> PAGEREF _Toc161867348 \h </w:instrText>
             </w:r>
             <w:r>
               <w:rPr>
@@ -1437,7 +1437,7 @@
               <w14:ligatures w14:val="standardContextual"/>
             </w:rPr>
           </w:pPr>
-          <w:hyperlink w:anchor="_Toc160275713" w:history="1">
+          <w:hyperlink w:anchor="_Toc161867349" w:history="1">
             <w:r>
               <w:rPr>
                 <w:rStyle w:val="Hipervnculo"/>
@@ -1464,7 +1464,7 @@
                 <w:noProof/>
                 <w:webHidden/>
               </w:rPr>
-              <w:instrText xml:space="preserve"> PAGEREF _Toc160275713 \h </w:instrText>
+              <w:instrText xml:space="preserve"> PAGEREF _Toc161867349 \h </w:instrText>
             </w:r>
             <w:r>
               <w:rPr>
@@ -1510,7 +1510,7 @@
               <w14:ligatures w14:val="standardContextual"/>
             </w:rPr>
           </w:pPr>
-          <w:hyperlink w:anchor="_Toc160275714" w:history="1">
+          <w:hyperlink w:anchor="_Toc161867350" w:history="1">
             <w:r>
               <w:rPr>
                 <w:rStyle w:val="Hipervnculo"/>
@@ -1537,7 +1537,7 @@
                 <w:noProof/>
                 <w:webHidden/>
               </w:rPr>
-              <w:instrText xml:space="preserve"> PAGEREF _Toc160275714 \h </w:instrText>
+              <w:instrText xml:space="preserve"> PAGEREF _Toc161867350 \h </w:instrText>
             </w:r>
             <w:r>
               <w:rPr>
@@ -1558,6 +1558,79 @@
                 <w:webHidden/>
               </w:rPr>
               <w:t>18</w:t>
+            </w:r>
+            <w:r>
+              <w:rPr>
+                <w:noProof/>
+                <w:webHidden/>
+              </w:rPr>
+              <w:fldChar w:fldCharType="end"/>
+            </w:r>
+          </w:hyperlink>
+        </w:p>
+        <w:p>
+          <w:pPr>
+            <w:pStyle w:val="TDC1"/>
+            <w:tabs>
+              <w:tab w:val="right" w:leader="dot" w:pos="8828"/>
+            </w:tabs>
+            <w:rPr>
+              <w:rFonts w:asciiTheme="minorHAnsi" w:eastAsiaTheme="minorEastAsia" w:hAnsiTheme="minorHAnsi"/>
+              <w:noProof/>
+              <w:kern w:val="2"/>
+              <w:sz w:val="22"/>
+              <w:lang w:eastAsia="es-CO"/>
+              <w14:ligatures w14:val="standardContextual"/>
+            </w:rPr>
+          </w:pPr>
+          <w:hyperlink w:anchor="_Toc161867351" w:history="1">
+            <w:r>
+              <w:rPr>
+                <w:rStyle w:val="Hipervnculo"/>
+                <w:noProof/>
+              </w:rPr>
+              <w:t>Validaciones</w:t>
+            </w:r>
+            <w:r>
+              <w:rPr>
+                <w:noProof/>
+                <w:webHidden/>
+              </w:rPr>
+              <w:tab/>
+            </w:r>
+            <w:r>
+              <w:rPr>
+                <w:noProof/>
+                <w:webHidden/>
+              </w:rPr>
+              <w:fldChar w:fldCharType="begin"/>
+            </w:r>
+            <w:r>
+              <w:rPr>
+                <w:noProof/>
+                <w:webHidden/>
+              </w:rPr>
+              <w:instrText xml:space="preserve"> PAGEREF _Toc161867351 \h </w:instrText>
+            </w:r>
+            <w:r>
+              <w:rPr>
+                <w:noProof/>
+                <w:webHidden/>
+              </w:rPr>
+            </w:r>
+            <w:r>
+              <w:rPr>
+                <w:noProof/>
+                <w:webHidden/>
+              </w:rPr>
+              <w:fldChar w:fldCharType="separate"/>
+            </w:r>
+            <w:r>
+              <w:rPr>
+                <w:noProof/>
+                <w:webHidden/>
+              </w:rPr>
+              <w:t>28</w:t>
             </w:r>
             <w:r>
               <w:rPr>
@@ -1612,7 +1685,7 @@
       <w:pPr>
         <w:pStyle w:val="Ttulo1"/>
       </w:pPr>
-      <w:bookmarkStart w:id="0" w:name="_Toc160275704"/>
+      <w:bookmarkStart w:id="0" w:name="_Toc161867340"/>
       <w:r>
         <w:t>Página Principal</w:t>
       </w:r>
@@ -1751,7 +1824,7 @@
       <w:pPr>
         <w:pStyle w:val="Ttulo1"/>
       </w:pPr>
-      <w:bookmarkStart w:id="1" w:name="_Toc160275705"/>
+      <w:bookmarkStart w:id="1" w:name="_Toc161867341"/>
       <w:proofErr w:type="gramStart"/>
       <w:r>
         <w:t>Tarjeta m</w:t>
@@ -1779,7 +1852,15 @@
           <w:rFonts w:cs="Times New Roman"/>
           <w:szCs w:val="24"/>
         </w:rPr>
-        <w:t xml:space="preserve">Esta tarjeta tiene un título el cual indica la entidad del médico, adicionalmente una breve información con un mensaje dirigido al usuario y finalmente, debajo de dicha información se encuentran dos botones “Listado”, el cual dirige a la página donde se encuentran listados todos los médicos ya registrados y “Añadir”, donde el usuario ingresa al formulario para poder diligenciar sus datos correspondientes para añadir un nuevo médico. </w:t>
+        <w:t xml:space="preserve">Esta tarjeta tiene un título el cual indica la entidad del médico, adicionalmente una breve información con un mensaje dirigido al usuario y finalmente, debajo de dicha información se encuentran dos botones “Listado”, el cual dirige a la página donde se encuentran listados </w:t>
+      </w:r>
+      <w:r>
+        <w:rPr>
+          <w:rFonts w:cs="Times New Roman"/>
+          <w:szCs w:val="24"/>
+        </w:rPr>
+        <w:lastRenderedPageBreak/>
+        <w:t xml:space="preserve">todos los médicos ya registrados y “Añadir”, donde el usuario ingresa al formulario para poder diligenciar sus datos correspondientes para añadir un nuevo médico. </w:t>
       </w:r>
     </w:p>
     <w:p>
@@ -1796,7 +1877,6 @@
           <w:noProof/>
           <w:szCs w:val="24"/>
         </w:rPr>
-        <w:lastRenderedPageBreak/>
         <w:drawing>
           <wp:inline distT="0" distB="0" distL="0" distR="0" wp14:anchorId="748AB916" wp14:editId="08EB6840">
             <wp:extent cx="3553321" cy="4544059"/>
@@ -1856,7 +1936,7 @@
       <w:pPr>
         <w:pStyle w:val="Ttulo1"/>
       </w:pPr>
-      <w:bookmarkStart w:id="2" w:name="_Toc160275706"/>
+      <w:bookmarkStart w:id="2" w:name="_Toc161867342"/>
       <w:r>
         <w:t>Listado médico</w:t>
       </w:r>
@@ -1962,7 +2042,7 @@
       <w:pPr>
         <w:pStyle w:val="Ttulo1"/>
       </w:pPr>
-      <w:bookmarkStart w:id="3" w:name="_Toc160275707"/>
+      <w:bookmarkStart w:id="3" w:name="_Toc161867343"/>
       <w:r>
         <w:t>Editar médico</w:t>
       </w:r>
@@ -2898,7 +2978,7 @@
       <w:pPr>
         <w:pStyle w:val="Ttulo1"/>
       </w:pPr>
-      <w:bookmarkStart w:id="4" w:name="_Toc160275708"/>
+      <w:bookmarkStart w:id="4" w:name="_Toc161867344"/>
       <w:r>
         <w:t>Añadir médico</w:t>
       </w:r>
@@ -3419,7 +3499,7 @@
       <w:pPr>
         <w:pStyle w:val="Ttulo1"/>
       </w:pPr>
-      <w:bookmarkStart w:id="5" w:name="_Toc160275709"/>
+      <w:bookmarkStart w:id="5" w:name="_Toc161867345"/>
       <w:r>
         <w:lastRenderedPageBreak/>
         <w:t>Tarjeta paciente</w:t>
@@ -3496,7 +3576,7 @@
       <w:pPr>
         <w:pStyle w:val="Ttulo1"/>
       </w:pPr>
-      <w:bookmarkStart w:id="6" w:name="_Toc160275710"/>
+      <w:bookmarkStart w:id="6" w:name="_Toc161867346"/>
       <w:r>
         <w:t>Listado paciente</w:t>
       </w:r>
@@ -3617,7 +3697,7 @@
       <w:pPr>
         <w:pStyle w:val="Ttulo1"/>
       </w:pPr>
-      <w:bookmarkStart w:id="7" w:name="_Toc160275711"/>
+      <w:bookmarkStart w:id="7" w:name="_Toc161867347"/>
       <w:r>
         <w:t>Añadir paciente</w:t>
       </w:r>
@@ -4014,7 +4094,7 @@
       <w:pPr>
         <w:pStyle w:val="Ttulo1"/>
       </w:pPr>
-      <w:bookmarkStart w:id="8" w:name="_Toc160275712"/>
+      <w:bookmarkStart w:id="8" w:name="_Toc161867348"/>
       <w:r>
         <w:lastRenderedPageBreak/>
         <w:t>Tarjeta ingreso:</w:t>
@@ -4089,7 +4169,7 @@
       <w:pPr>
         <w:pStyle w:val="Ttulo1"/>
       </w:pPr>
-      <w:bookmarkStart w:id="9" w:name="_Toc160275713"/>
+      <w:bookmarkStart w:id="9" w:name="_Toc161867349"/>
       <w:r>
         <w:lastRenderedPageBreak/>
         <w:t>Listado ingreso</w:t>
@@ -4159,7 +4239,7 @@
       <w:pPr>
         <w:pStyle w:val="Ttulo1"/>
       </w:pPr>
-      <w:bookmarkStart w:id="10" w:name="_Toc160275714"/>
+      <w:bookmarkStart w:id="10" w:name="_Toc161867350"/>
       <w:r>
         <w:t>Añadir ingreso</w:t>
       </w:r>
@@ -5860,7 +5940,7 @@
           <w:noProof/>
         </w:rPr>
         <w:drawing>
-          <wp:inline distT="0" distB="0" distL="0" distR="0" wp14:anchorId="6D31B753" wp14:editId="19DE43E6">
+          <wp:inline distT="0" distB="0" distL="0" distR="0" wp14:anchorId="6D31B753" wp14:editId="126EFB29">
             <wp:extent cx="5612130" cy="1306195"/>
             <wp:effectExtent l="0" t="0" r="7620" b="8255"/>
             <wp:docPr id="1479972256" name="Imagen 1"/>
@@ -6161,9 +6241,11 @@
       <w:pPr>
         <w:pStyle w:val="Ttulo1"/>
       </w:pPr>
+      <w:bookmarkStart w:id="11" w:name="_Toc161867351"/>
       <w:r>
         <w:t>Validaciones</w:t>
       </w:r>
+      <w:bookmarkEnd w:id="11"/>
     </w:p>
     <w:p>
       <w:pPr>
@@ -6183,6 +6265,9 @@
         <w:spacing w:line="480" w:lineRule="auto"/>
       </w:pPr>
       <w:r>
+        <w:rPr>
+          <w:noProof/>
+        </w:rPr>
         <w:drawing>
           <wp:inline distT="0" distB="0" distL="0" distR="0" wp14:anchorId="17E56888" wp14:editId="4F9E93E7">
             <wp:extent cx="5612130" cy="2912745"/>
@@ -6234,6 +6319,9 @@
         <w:spacing w:line="480" w:lineRule="auto"/>
       </w:pPr>
       <w:r>
+        <w:rPr>
+          <w:noProof/>
+        </w:rPr>
         <w:drawing>
           <wp:inline distT="0" distB="0" distL="0" distR="0" wp14:anchorId="3E6970FA" wp14:editId="58F95576">
             <wp:extent cx="5612130" cy="2689860"/>
@@ -6316,6 +6404,9 @@
         <w:spacing w:line="480" w:lineRule="auto"/>
       </w:pPr>
       <w:r>
+        <w:rPr>
+          <w:noProof/>
+        </w:rPr>
         <w:drawing>
           <wp:inline distT="0" distB="0" distL="0" distR="0" wp14:anchorId="00D4E60A" wp14:editId="7EC97624">
             <wp:extent cx="5612130" cy="2834640"/>
@@ -6422,6 +6513,9 @@
         <w:spacing w:line="480" w:lineRule="auto"/>
       </w:pPr>
       <w:r>
+        <w:rPr>
+          <w:noProof/>
+        </w:rPr>
         <w:drawing>
           <wp:inline distT="0" distB="0" distL="0" distR="0" wp14:anchorId="3186485B" wp14:editId="4007053C">
             <wp:extent cx="5612130" cy="2433955"/>

</xml_diff>